<commit_message>
Propósito, Items de Configuración y Nomenclatura
</commit_message>
<xml_diff>
--- a/SVE/Documentos/PGCS.docx.docx
+++ b/SVE/Documentos/PGCS.docx.docx
@@ -274,56 +274,341 @@
     </w:p>
     <w:p>
       <w:pPr>
+        <w:pStyle w:val="Prrafodelista"/>
+        <w:numPr>
+          <w:ilvl w:val="1"/>
+          <w:numId w:val="7"/>
+        </w:numPr>
+        <w:jc w:val="both"/>
+      </w:pPr>
+      <w:r>
+        <w:rPr>
+          <w:b/>
+        </w:rPr>
+        <w:t>Propósito</w:t>
+      </w:r>
+    </w:p>
+    <w:p>
+      <w:pPr>
         <w:ind w:left="720"/>
         <w:jc w:val="both"/>
       </w:pPr>
       <w:r>
-        <w:rPr>
-          <w:b/>
-        </w:rPr>
-        <w:t>1.1 Propósito</w:t>
+        <w:t>SWTEAM</w:t>
+      </w:r>
+      <w:r>
+        <w:t xml:space="preserve"> es una consultora dedicada </w:t>
+      </w:r>
+      <w:r>
+        <w:t xml:space="preserve">principalmente al </w:t>
+      </w:r>
+      <w:r>
+        <w:t xml:space="preserve">desarrollo </w:t>
+      </w:r>
+      <w:r>
+        <w:t xml:space="preserve">de software, </w:t>
+      </w:r>
+      <w:r>
+        <w:t>convirtiendo las necesidades empresariales en</w:t>
+      </w:r>
+      <w:r>
+        <w:t xml:space="preserve"> soluciones</w:t>
+      </w:r>
+      <w:r>
+        <w:t xml:space="preserve"> tecnológicas integrales. SWTEAM brinda servicios de asesorías, desarrollo y mantenimiento de aplicaciones.</w:t>
       </w:r>
     </w:p>
     <w:p>
       <w:pPr>
-        <w:pStyle w:val="NormalWeb"/>
-        <w:spacing w:before="0" w:beforeAutospacing="0" w:after="160" w:afterAutospacing="0"/>
+        <w:ind w:left="720"/>
+        <w:jc w:val="both"/>
+      </w:pPr>
+      <w:r>
+        <w:t xml:space="preserve">Actualmente en </w:t>
+      </w:r>
+      <w:r>
+        <w:t>SWTEAM</w:t>
+      </w:r>
+      <w:r>
+        <w:t xml:space="preserve"> no existe</w:t>
+      </w:r>
+      <w:r>
+        <w:t>n</w:t>
+      </w:r>
+      <w:r>
+        <w:t xml:space="preserve"> </w:t>
+      </w:r>
+      <w:r>
+        <w:t xml:space="preserve">procesos </w:t>
+      </w:r>
+      <w:r>
+        <w:t>establecido</w:t>
+      </w:r>
+      <w:r>
+        <w:t>s</w:t>
+      </w:r>
+      <w:r>
+        <w:t xml:space="preserve"> para </w:t>
+      </w:r>
+      <w:r>
+        <w:t xml:space="preserve">controlar las versiones </w:t>
+      </w:r>
+      <w:r>
+        <w:t>y entregables. Al establecer una nueva versión de un artefacto, se crea un</w:t>
+      </w:r>
+      <w:r>
+        <w:t xml:space="preserve"> artefacto completamente nuevo,  lo que genera </w:t>
+      </w:r>
+      <w:r>
+        <w:t xml:space="preserve">múltiples artefactos con </w:t>
+      </w:r>
+      <w:r>
+        <w:t>nombre</w:t>
+      </w:r>
+      <w:r>
+        <w:t xml:space="preserve">s similares, un </w:t>
+      </w:r>
+      <w:r>
+        <w:t xml:space="preserve">mismo propósito </w:t>
+      </w:r>
+      <w:r>
+        <w:t>y</w:t>
+      </w:r>
+      <w:r>
+        <w:t xml:space="preserve"> diferente </w:t>
+      </w:r>
+      <w:r>
+        <w:t xml:space="preserve">nivel </w:t>
+      </w:r>
+      <w:r>
+        <w:t>de avance durante el ci</w:t>
+      </w:r>
+      <w:r>
+        <w:t>clo de desarrollo del proyecto.</w:t>
+      </w:r>
+    </w:p>
+    <w:p>
+      <w:pPr>
+        <w:ind w:left="720"/>
+        <w:jc w:val="both"/>
+      </w:pPr>
+      <w:r>
+        <w:t>El objetivo de este Plan de Gestión de la Configuración de Software, es</w:t>
+      </w:r>
+      <w:r>
+        <w:t xml:space="preserve"> que se aplique a todos los proyectos </w:t>
+      </w:r>
+      <w:r>
+        <w:t>que son</w:t>
+      </w:r>
+      <w:r>
+        <w:t xml:space="preserve"> desarrollados por </w:t>
+      </w:r>
+      <w:r>
+        <w:t>SWTEAM</w:t>
+      </w:r>
+      <w:r>
+        <w:t xml:space="preserve"> </w:t>
+      </w:r>
+      <w:r>
+        <w:t>para que exista</w:t>
+      </w:r>
+      <w:r>
+        <w:t xml:space="preserve"> un registro histórico de los</w:t>
+      </w:r>
+      <w:r>
+        <w:t xml:space="preserve"> cambio</w:t>
+      </w:r>
+      <w:r>
+        <w:t>s en</w:t>
+      </w:r>
+      <w:r>
+        <w:t xml:space="preserve"> los artefactos </w:t>
+      </w:r>
+      <w:r>
+        <w:t>durante el proceso de desarrollo de</w:t>
+      </w:r>
+      <w:r>
+        <w:t xml:space="preserve"> proyectos.</w:t>
+      </w:r>
+      <w:r>
+        <w:t xml:space="preserve"> </w:t>
+      </w:r>
+      <w:r>
+        <w:t>D</w:t>
+      </w:r>
+      <w:r>
+        <w:t>e esta forma</w:t>
+      </w:r>
+      <w:r>
+        <w:t xml:space="preserve"> disminuirá </w:t>
+      </w:r>
+      <w:r>
+        <w:t>el tiempo de respue</w:t>
+      </w:r>
+      <w:r>
+        <w:t>sta ante una petición de cambios,</w:t>
+      </w:r>
+      <w:r>
+        <w:t xml:space="preserve"> </w:t>
+      </w:r>
+      <w:r>
+        <w:t>reducirá los</w:t>
+      </w:r>
+      <w:r>
+        <w:t xml:space="preserve"> costos de producción</w:t>
+      </w:r>
+      <w:r>
+        <w:t>,</w:t>
+      </w:r>
+      <w:r>
+        <w:t xml:space="preserve"> </w:t>
+      </w:r>
+      <w:r>
+        <w:t xml:space="preserve">disminuirá el </w:t>
+      </w:r>
+      <w:r>
+        <w:t>tiempo de desarrollo</w:t>
+      </w:r>
+      <w:r>
+        <w:t xml:space="preserve"> e</w:t>
+      </w:r>
+      <w:r>
+        <w:t xml:space="preserve"> </w:t>
+      </w:r>
+      <w:r>
+        <w:t xml:space="preserve">incrementará </w:t>
+      </w:r>
+      <w:r>
+        <w:t>la calidad en</w:t>
+      </w:r>
+      <w:r>
+        <w:t xml:space="preserve"> los procesos de desarrollo </w:t>
+      </w:r>
+      <w:r>
+        <w:t>y en el producto final</w:t>
+      </w:r>
+      <w:r>
+        <w:t>, permitiendo la identificación rápida de versiones estables y apr</w:t>
+      </w:r>
+      <w:r>
+        <w:t>obadas de los artefactos</w:t>
+      </w:r>
+      <w:r>
+        <w:t>.</w:t>
+      </w:r>
+      <w:r>
+        <w:t xml:space="preserve"> Además</w:t>
+      </w:r>
+      <w:r>
+        <w:t>, se obtendrá un registro</w:t>
+      </w:r>
+      <w:r>
+        <w:t xml:space="preserve"> de </w:t>
+      </w:r>
+      <w:r>
+        <w:t>versiones</w:t>
+      </w:r>
+      <w:r>
+        <w:t>,</w:t>
+      </w:r>
+      <w:r>
+        <w:t xml:space="preserve"> lo </w:t>
+      </w:r>
+      <w:r>
+        <w:t>que ayudará a que el</w:t>
+      </w:r>
+      <w:r>
+        <w:t xml:space="preserve"> mantenimiento de </w:t>
+      </w:r>
+      <w:r>
+        <w:t>la versión de un producto</w:t>
+      </w:r>
+      <w:r>
+        <w:t xml:space="preserve"> </w:t>
+      </w:r>
+      <w:r>
+        <w:t>se realice con mayor facilidad</w:t>
+      </w:r>
+      <w:r>
+        <w:t>.</w:t>
+      </w:r>
+    </w:p>
+    <w:p>
+      <w:pPr>
+        <w:ind w:left="720"/>
+        <w:jc w:val="both"/>
+      </w:pPr>
+    </w:p>
+    <w:p>
+      <w:pPr>
+        <w:ind w:left="720"/>
+        <w:jc w:val="both"/>
+      </w:pPr>
+      <w:r>
+        <w:rPr>
+          <w:b/>
+        </w:rPr>
+        <w:t>1.2 Aplicabilidad</w:t>
+      </w:r>
+    </w:p>
+    <w:p>
+      <w:pPr>
+        <w:ind w:left="720"/>
+        <w:jc w:val="both"/>
+      </w:pPr>
+      <w:r>
+        <w:t xml:space="preserve">Este plan se aplica a </w:t>
+      </w:r>
+      <w:r>
+        <w:rPr>
+          <w:color w:val="auto"/>
+        </w:rPr>
+        <w:t xml:space="preserve">la documentación, diseño, desarrollo y mantenimiento </w:t>
+      </w:r>
+      <w:r>
+        <w:t xml:space="preserve">de todos los proyectos </w:t>
+      </w:r>
+      <w:r>
+        <w:t xml:space="preserve">desarrollados por SWTEAM, </w:t>
+      </w:r>
+      <w:r>
+        <w:t>semejantes al Sistema de Voto Electrónico (SI-VOTE).</w:t>
+      </w:r>
+    </w:p>
+    <w:p>
+      <w:pPr>
         <w:ind w:left="1080"/>
         <w:jc w:val="both"/>
       </w:pPr>
-      <w:r>
-        <w:rPr>
-          <w:rFonts w:ascii="Calibri" w:hAnsi="Calibri"/>
-          <w:color w:val="000000"/>
-          <w:sz w:val="22"/>
-          <w:szCs w:val="22"/>
-        </w:rPr>
-        <w:t>El objetivo de este Plan de Gestión de la Configuración de Software, es proporcionar una visión general de la organización, actividades y los objetivos de Gestión de la Configuración. Se aborda la identificación de los elementos de configuración, control de cambios; se proporcionan detalles adicionales sobre las actividades de la Gestión de la Configuración, técnicas y herramientas así como el cronograma del Plan.</w:t>
-      </w:r>
     </w:p>
     <w:p>
       <w:pPr>
-        <w:ind w:left="1080"/>
+        <w:pStyle w:val="Prrafodelista"/>
+        <w:numPr>
+          <w:ilvl w:val="1"/>
+          <w:numId w:val="7"/>
+        </w:numPr>
         <w:jc w:val="both"/>
       </w:pPr>
       <w:r>
         <w:rPr>
-          <w:color w:val="DD7E6B"/>
-        </w:rPr>
-        <w:t xml:space="preserve"> </w:t>
-      </w:r>
-      <w:r>
-        <w:rPr>
-          <w:color w:val="DD7E6B"/>
-        </w:rPr>
-        <w:t>Agregar situación actual del área de TI de nuestra consultora o empresa (cómo está su repositorio, sobre el desarrollo, mantenimiento, servidores, etc.)</w:t>
+          <w:b/>
+        </w:rPr>
+        <w:t>Definiciones</w:t>
       </w:r>
     </w:p>
     <w:p>
       <w:pPr>
-        <w:ind w:left="1080"/>
+        <w:ind w:left="720"/>
         <w:jc w:val="both"/>
       </w:pPr>
+      <w:r>
+        <w:rPr>
+          <w:color w:val="auto"/>
+        </w:rPr>
+        <w:t>PGC: Plan de Gestión de la Configuración.</w:t>
+      </w:r>
     </w:p>
     <w:p>
       <w:pPr>
@@ -332,116 +617,39 @@
       </w:pPr>
       <w:r>
         <w:rPr>
-          <w:b/>
-        </w:rPr>
-        <w:t>1.2 Aplicabilidad</w:t>
+          <w:color w:val="auto"/>
+        </w:rPr>
+        <w:t>EC: Elementos de la Configuración.</w:t>
       </w:r>
     </w:p>
     <w:p>
       <w:pPr>
-        <w:ind w:left="1080"/>
+        <w:ind w:left="720"/>
         <w:jc w:val="both"/>
       </w:pPr>
       <w:r>
-        <w:t xml:space="preserve">Este plan se aplica a </w:t>
-      </w:r>
-      <w:r>
         <w:rPr>
           <w:color w:val="auto"/>
         </w:rPr>
-        <w:t xml:space="preserve">la documentación, diseño, desarrollo y mantenimiento </w:t>
-      </w:r>
-      <w:r>
-        <w:t>de todos los proyectos semejantes al Sistema de Voto Electrónico (SI-VOTE).</w:t>
+        <w:t>SGC: Sistema de Gestión de la Configuración.</w:t>
       </w:r>
     </w:p>
     <w:p>
       <w:pPr>
-        <w:ind w:left="1080"/>
+        <w:ind w:left="720"/>
         <w:jc w:val="both"/>
       </w:pPr>
+      <w:r>
+        <w:rPr>
+          <w:color w:val="auto"/>
+        </w:rPr>
+        <w:t>CC: Control de Cambios.</w:t>
+      </w:r>
     </w:p>
     <w:p>
       <w:pPr>
+        <w:ind w:left="720"/>
         <w:jc w:val="both"/>
-      </w:pPr>
-      <w:r>
-        <w:tab/>
-      </w:r>
-      <w:r>
-        <w:rPr>
-          <w:b/>
-        </w:rPr>
-        <w:t>1.3 Definiciones</w:t>
-      </w:r>
-    </w:p>
-    <w:p>
-      <w:pPr>
-        <w:ind w:left="1080"/>
-        <w:jc w:val="both"/>
-        <w:rPr>
-          <w:color w:val="auto"/>
-        </w:rPr>
-      </w:pPr>
-      <w:r>
-        <w:rPr>
-          <w:color w:val="auto"/>
-        </w:rPr>
-        <w:t>PGC: Plan de Gestión de la Configuración.</w:t>
-      </w:r>
-    </w:p>
-    <w:p>
-      <w:pPr>
-        <w:ind w:left="1080"/>
-        <w:jc w:val="both"/>
-        <w:rPr>
-          <w:color w:val="auto"/>
-        </w:rPr>
-      </w:pPr>
-      <w:r>
-        <w:rPr>
-          <w:color w:val="auto"/>
-        </w:rPr>
-        <w:t>EC: Elementos de la Configuración.</w:t>
-      </w:r>
-    </w:p>
-    <w:p>
-      <w:pPr>
-        <w:ind w:left="1080"/>
-        <w:jc w:val="both"/>
-        <w:rPr>
-          <w:color w:val="auto"/>
-        </w:rPr>
-      </w:pPr>
-      <w:r>
-        <w:rPr>
-          <w:color w:val="auto"/>
-        </w:rPr>
-        <w:t>SGC: Sistema de Gestión de la Configuración.</w:t>
-      </w:r>
-    </w:p>
-    <w:p>
-      <w:pPr>
-        <w:ind w:left="1080"/>
-        <w:jc w:val="both"/>
-        <w:rPr>
-          <w:color w:val="auto"/>
-        </w:rPr>
-      </w:pPr>
-      <w:r>
-        <w:rPr>
-          <w:color w:val="auto"/>
-        </w:rPr>
-        <w:t>CC: Control de Cambios.</w:t>
-      </w:r>
-    </w:p>
-    <w:p>
-      <w:pPr>
-        <w:ind w:left="1080"/>
-        <w:jc w:val="both"/>
-        <w:rPr>
-          <w:color w:val="auto"/>
-        </w:rPr>
       </w:pPr>
       <w:r>
         <w:rPr>
@@ -503,6 +711,7 @@
         <w:jc w:val="both"/>
       </w:pPr>
       <w:r>
+        <w:lastRenderedPageBreak/>
         <w:t>En proceso</w:t>
       </w:r>
     </w:p>
@@ -551,7 +760,6 @@
         <w:rPr>
           <w:b/>
         </w:rPr>
-        <w:lastRenderedPageBreak/>
         <w:t>2.2 Roles y R</w:t>
       </w:r>
       <w:r>
@@ -1057,7 +1265,23 @@
           <w:color w:val="222222"/>
           <w:highlight w:val="white"/>
         </w:rPr>
-        <w:t xml:space="preserve">Es una plataforma de desarrollo colaborativo de software para alojar proyectos utilizando el sistema de control de versiones Git. </w:t>
+        <w:t xml:space="preserve">Es una plataforma de desarrollo colaborativo de software para alojar proyectos utilizando el sistema de control de versiones </w:t>
+      </w:r>
+      <w:proofErr w:type="spellStart"/>
+      <w:r>
+        <w:rPr>
+          <w:color w:val="222222"/>
+          <w:highlight w:val="white"/>
+        </w:rPr>
+        <w:t>Git</w:t>
+      </w:r>
+      <w:proofErr w:type="spellEnd"/>
+      <w:r>
+        <w:rPr>
+          <w:color w:val="222222"/>
+          <w:highlight w:val="white"/>
+        </w:rPr>
+        <w:t xml:space="preserve">. </w:t>
       </w:r>
     </w:p>
     <w:p>
@@ -1075,13 +1299,35 @@
           <w:color w:val="auto"/>
           <w:highlight w:val="white"/>
         </w:rPr>
-        <w:t xml:space="preserve">En la imagen N° 1 se muestra cómo funciona esta herramienta, por ejemplo: </w:t>
+        <w:lastRenderedPageBreak/>
+        <w:t>En la imagen N° 2</w:t>
       </w:r>
       <w:r>
         <w:rPr>
           <w:color w:val="auto"/>
-        </w:rPr>
-        <w:t>1 desarrollador (author) edita un elemento de configuración y mediante la aplicación GitHub sube cambios al repositorio compartido en la nube. Luego otro desarrollador trabaja sobre  el elemento subido, y sube los cambios realizados al repositorio compartido.</w:t>
+          <w:highlight w:val="white"/>
+        </w:rPr>
+        <w:t xml:space="preserve"> se muestra cómo funciona esta herramienta, por ejemplo: </w:t>
+      </w:r>
+      <w:r>
+        <w:rPr>
+          <w:color w:val="auto"/>
+        </w:rPr>
+        <w:t>1 desarrollador (</w:t>
+      </w:r>
+      <w:proofErr w:type="spellStart"/>
+      <w:r>
+        <w:rPr>
+          <w:color w:val="auto"/>
+        </w:rPr>
+        <w:t>author</w:t>
+      </w:r>
+      <w:proofErr w:type="spellEnd"/>
+      <w:r>
+        <w:rPr>
+          <w:color w:val="auto"/>
+        </w:rPr>
+        <w:t>) edita un elemento de configuración y mediante la aplicación GitHub sube cambios al repositorio compartido en la nube. Luego otro desarrollador trabaja sobre  el elemento subido, y sube los cambios realizados al repositorio compartido.</w:t>
       </w:r>
     </w:p>
     <w:p>
@@ -1100,7 +1346,6 @@
           <w:noProof/>
           <w:lang w:val="es-PE" w:eastAsia="es-PE"/>
         </w:rPr>
-        <w:lastRenderedPageBreak/>
         <w:drawing>
           <wp:inline distT="0" distB="0" distL="0" distR="0">
             <wp:extent cx="4852598" cy="3170300"/>
@@ -1159,7 +1404,17 @@
           <w:sz w:val="18"/>
           <w:szCs w:val="18"/>
         </w:rPr>
-        <w:t>Imagen N° 1 -  Arquitectura de GitHub.</w:t>
+        <w:t>Imagen N° 2</w:t>
+      </w:r>
+      <w:bookmarkStart w:id="3" w:name="_GoBack"/>
+      <w:bookmarkEnd w:id="3"/>
+      <w:r>
+        <w:rPr>
+          <w:color w:val="auto"/>
+          <w:sz w:val="18"/>
+          <w:szCs w:val="18"/>
+        </w:rPr>
+        <w:t xml:space="preserve"> -  Arquitectura de GitHub.</w:t>
       </w:r>
     </w:p>
     <w:p/>
@@ -1373,9 +1628,9 @@
         <w:tblLook w:val="0000" w:firstRow="0" w:lastRow="0" w:firstColumn="0" w:lastColumn="0" w:noHBand="0" w:noVBand="0"/>
       </w:tblPr>
       <w:tblGrid>
-        <w:gridCol w:w="945"/>
-        <w:gridCol w:w="2835"/>
-        <w:gridCol w:w="2693"/>
+        <w:gridCol w:w="1512"/>
+        <w:gridCol w:w="2410"/>
+        <w:gridCol w:w="2551"/>
         <w:gridCol w:w="1368"/>
       </w:tblGrid>
       <w:tr>
@@ -1442,28 +1697,69 @@
         <w:tc>
           <w:tcPr>
             <w:cnfStyle w:val="000010000000" w:firstRow="0" w:lastRow="0" w:firstColumn="0" w:lastColumn="0" w:oddVBand="1" w:evenVBand="0" w:oddHBand="0" w:evenHBand="0" w:firstRowFirstColumn="0" w:firstRowLastColumn="0" w:lastRowFirstColumn="0" w:lastRowLastColumn="0"/>
-            <w:tcW w:w="945" w:type="dxa"/>
+            <w:tcW w:w="1512" w:type="dxa"/>
             <w:shd w:val="clear" w:color="auto" w:fill="BFBFBF" w:themeFill="background1" w:themeFillShade="BF"/>
-          </w:tcPr>
-          <w:p>
-            <w:pPr>
-              <w:jc w:val="center"/>
-              <w:rPr>
-                <w:b/>
-              </w:rPr>
-            </w:pPr>
-            <w:r>
-              <w:rPr>
-                <w:b/>
-              </w:rPr>
-              <w:t>ID Ítem</w:t>
-            </w:r>
-          </w:p>
-        </w:tc>
-        <w:tc>
-          <w:tcPr>
-            <w:tcW w:w="2835" w:type="dxa"/>
+            <w:vAlign w:val="center"/>
+          </w:tcPr>
+          <w:p>
+            <w:pPr>
+              <w:tabs>
+                <w:tab w:val="left" w:pos="709"/>
+              </w:tabs>
+              <w:jc w:val="center"/>
+              <w:rPr>
+                <w:rFonts w:eastAsia="Verdana" w:cs="Verdana"/>
+                <w:b/>
+              </w:rPr>
+            </w:pPr>
+            <w:r>
+              <w:rPr>
+                <w:rFonts w:eastAsia="Verdana" w:cs="Verdana"/>
+                <w:b/>
+              </w:rPr>
+              <w:t>Tipo de ítem (E=Evolución</w:t>
+            </w:r>
+          </w:p>
+          <w:p>
+            <w:pPr>
+              <w:tabs>
+                <w:tab w:val="left" w:pos="709"/>
+              </w:tabs>
+              <w:jc w:val="center"/>
+              <w:rPr>
+                <w:rFonts w:eastAsia="Verdana" w:cs="Verdana"/>
+                <w:b/>
+              </w:rPr>
+            </w:pPr>
+            <w:r>
+              <w:rPr>
+                <w:rFonts w:eastAsia="Verdana" w:cs="Verdana"/>
+                <w:b/>
+              </w:rPr>
+              <w:t>F=Fuente</w:t>
+            </w:r>
+          </w:p>
+          <w:p>
+            <w:pPr>
+              <w:jc w:val="center"/>
+              <w:rPr>
+                <w:b/>
+              </w:rPr>
+            </w:pPr>
+            <w:r>
+              <w:rPr>
+                <w:rFonts w:eastAsia="Verdana" w:cs="Verdana"/>
+                <w:b/>
+              </w:rPr>
+              <w:t>S=Soporte)</w:t>
+            </w:r>
+          </w:p>
+        </w:tc>
+        <w:tc>
+          <w:tcPr>
+            <w:tcW w:w="2410" w:type="dxa"/>
             <w:shd w:val="clear" w:color="auto" w:fill="BFBFBF" w:themeFill="background1" w:themeFillShade="BF"/>
+            <w:vAlign w:val="center"/>
           </w:tcPr>
           <w:p>
             <w:pPr>
@@ -1484,21 +1780,22 @@
         <w:tc>
           <w:tcPr>
             <w:cnfStyle w:val="000010000000" w:firstRow="0" w:lastRow="0" w:firstColumn="0" w:lastColumn="0" w:oddVBand="1" w:evenVBand="0" w:oddHBand="0" w:evenHBand="0" w:firstRowFirstColumn="0" w:firstRowLastColumn="0" w:lastRowFirstColumn="0" w:lastRowLastColumn="0"/>
-            <w:tcW w:w="2693" w:type="dxa"/>
+            <w:tcW w:w="2551" w:type="dxa"/>
             <w:shd w:val="clear" w:color="auto" w:fill="BFBFBF" w:themeFill="background1" w:themeFillShade="BF"/>
-          </w:tcPr>
-          <w:p>
-            <w:pPr>
-              <w:jc w:val="center"/>
-              <w:rPr>
-                <w:b/>
-              </w:rPr>
-            </w:pPr>
-            <w:r>
-              <w:rPr>
-                <w:b/>
-              </w:rPr>
-              <w:t>Recurso que genera</w:t>
+            <w:vAlign w:val="center"/>
+          </w:tcPr>
+          <w:p>
+            <w:pPr>
+              <w:jc w:val="center"/>
+              <w:rPr>
+                <w:b/>
+              </w:rPr>
+            </w:pPr>
+            <w:r>
+              <w:rPr>
+                <w:b/>
+              </w:rPr>
+              <w:t>Rol encargado</w:t>
             </w:r>
           </w:p>
         </w:tc>
@@ -1506,6 +1803,7 @@
           <w:tcPr>
             <w:tcW w:w="1368" w:type="dxa"/>
             <w:shd w:val="clear" w:color="auto" w:fill="BFBFBF" w:themeFill="background1" w:themeFillShade="BF"/>
+            <w:vAlign w:val="center"/>
           </w:tcPr>
           <w:p>
             <w:pPr>
@@ -1531,7 +1829,7 @@
         <w:tc>
           <w:tcPr>
             <w:cnfStyle w:val="000010000000" w:firstRow="0" w:lastRow="0" w:firstColumn="0" w:lastColumn="0" w:oddVBand="1" w:evenVBand="0" w:oddHBand="0" w:evenHBand="0" w:firstRowFirstColumn="0" w:firstRowLastColumn="0" w:lastRowFirstColumn="0" w:lastRowLastColumn="0"/>
-            <w:tcW w:w="945" w:type="dxa"/>
+            <w:tcW w:w="1512" w:type="dxa"/>
           </w:tcPr>
           <w:p>
             <w:pPr>
@@ -1539,20 +1837,23 @@
               <w:spacing w:after="120"/>
               <w:jc w:val="center"/>
               <w:rPr>
-                <w:lang w:val="es-MX"/>
-              </w:rPr>
-            </w:pPr>
-            <w:r>
-              <w:rPr>
-                <w:lang w:val="es-MX"/>
-              </w:rPr>
-              <w:t>01</w:t>
-            </w:r>
-          </w:p>
-        </w:tc>
-        <w:tc>
-          <w:tcPr>
-            <w:tcW w:w="2835" w:type="dxa"/>
+                <w:b/>
+                <w:lang w:val="es-MX"/>
+              </w:rPr>
+            </w:pPr>
+            <w:r>
+              <w:rPr>
+                <w:b/>
+                <w:lang w:val="es-MX"/>
+              </w:rPr>
+              <w:lastRenderedPageBreak/>
+              <w:t>E</w:t>
+            </w:r>
+          </w:p>
+        </w:tc>
+        <w:tc>
+          <w:tcPr>
+            <w:tcW w:w="2410" w:type="dxa"/>
           </w:tcPr>
           <w:p>
             <w:pPr>
@@ -1574,7 +1875,7 @@
         <w:tc>
           <w:tcPr>
             <w:cnfStyle w:val="000010000000" w:firstRow="0" w:lastRow="0" w:firstColumn="0" w:lastColumn="0" w:oddVBand="1" w:evenVBand="0" w:oddHBand="0" w:evenHBand="0" w:firstRowFirstColumn="0" w:firstRowLastColumn="0" w:lastRowFirstColumn="0" w:lastRowLastColumn="0"/>
-            <w:tcW w:w="2693" w:type="dxa"/>
+            <w:tcW w:w="2551" w:type="dxa"/>
           </w:tcPr>
           <w:p>
             <w:pPr>
@@ -1612,8 +1913,16 @@
               <w:rPr>
                 <w:lang w:val="es-MX"/>
               </w:rPr>
-              <w:t>.docx</w:t>
-            </w:r>
+              <w:t>.</w:t>
+            </w:r>
+            <w:proofErr w:type="spellStart"/>
+            <w:r>
+              <w:rPr>
+                <w:lang w:val="es-MX"/>
+              </w:rPr>
+              <w:t>docx</w:t>
+            </w:r>
+            <w:proofErr w:type="spellEnd"/>
           </w:p>
         </w:tc>
       </w:tr>
@@ -1625,7 +1934,7 @@
         <w:tc>
           <w:tcPr>
             <w:cnfStyle w:val="000010000000" w:firstRow="0" w:lastRow="0" w:firstColumn="0" w:lastColumn="0" w:oddVBand="1" w:evenVBand="0" w:oddHBand="0" w:evenHBand="0" w:firstRowFirstColumn="0" w:firstRowLastColumn="0" w:lastRowFirstColumn="0" w:lastRowLastColumn="0"/>
-            <w:tcW w:w="945" w:type="dxa"/>
+            <w:tcW w:w="1512" w:type="dxa"/>
           </w:tcPr>
           <w:p>
             <w:pPr>
@@ -1633,20 +1942,22 @@
               <w:spacing w:after="120"/>
               <w:jc w:val="center"/>
               <w:rPr>
-                <w:lang w:val="es-MX"/>
-              </w:rPr>
-            </w:pPr>
-            <w:r>
-              <w:rPr>
-                <w:lang w:val="es-MX"/>
-              </w:rPr>
-              <w:t>02</w:t>
-            </w:r>
-          </w:p>
-        </w:tc>
-        <w:tc>
-          <w:tcPr>
-            <w:tcW w:w="2835" w:type="dxa"/>
+                <w:b/>
+                <w:lang w:val="es-MX"/>
+              </w:rPr>
+            </w:pPr>
+            <w:r>
+              <w:rPr>
+                <w:b/>
+                <w:lang w:val="es-MX"/>
+              </w:rPr>
+              <w:t>E</w:t>
+            </w:r>
+          </w:p>
+        </w:tc>
+        <w:tc>
+          <w:tcPr>
+            <w:tcW w:w="2410" w:type="dxa"/>
           </w:tcPr>
           <w:p>
             <w:pPr>
@@ -1668,7 +1979,7 @@
         <w:tc>
           <w:tcPr>
             <w:cnfStyle w:val="000010000000" w:firstRow="0" w:lastRow="0" w:firstColumn="0" w:lastColumn="0" w:oddVBand="1" w:evenVBand="0" w:oddHBand="0" w:evenHBand="0" w:firstRowFirstColumn="0" w:firstRowLastColumn="0" w:lastRowFirstColumn="0" w:lastRowLastColumn="0"/>
-            <w:tcW w:w="2693" w:type="dxa"/>
+            <w:tcW w:w="2551" w:type="dxa"/>
           </w:tcPr>
           <w:p>
             <w:pPr>
@@ -1706,8 +2017,16 @@
               <w:rPr>
                 <w:lang w:val="es-MX"/>
               </w:rPr>
-              <w:t>.docx</w:t>
-            </w:r>
+              <w:t>.</w:t>
+            </w:r>
+            <w:proofErr w:type="spellStart"/>
+            <w:r>
+              <w:rPr>
+                <w:lang w:val="es-MX"/>
+              </w:rPr>
+              <w:t>docx</w:t>
+            </w:r>
+            <w:proofErr w:type="spellEnd"/>
           </w:p>
         </w:tc>
       </w:tr>
@@ -1718,7 +2037,7 @@
         <w:tc>
           <w:tcPr>
             <w:cnfStyle w:val="000010000000" w:firstRow="0" w:lastRow="0" w:firstColumn="0" w:lastColumn="0" w:oddVBand="1" w:evenVBand="0" w:oddHBand="0" w:evenHBand="0" w:firstRowFirstColumn="0" w:firstRowLastColumn="0" w:lastRowFirstColumn="0" w:lastRowLastColumn="0"/>
-            <w:tcW w:w="945" w:type="dxa"/>
+            <w:tcW w:w="1512" w:type="dxa"/>
           </w:tcPr>
           <w:p>
             <w:pPr>
@@ -1726,20 +2045,22 @@
               <w:spacing w:after="120"/>
               <w:jc w:val="center"/>
               <w:rPr>
-                <w:lang w:val="es-MX"/>
-              </w:rPr>
-            </w:pPr>
-            <w:r>
-              <w:rPr>
-                <w:lang w:val="es-MX"/>
-              </w:rPr>
-              <w:t>03</w:t>
-            </w:r>
-          </w:p>
-        </w:tc>
-        <w:tc>
-          <w:tcPr>
-            <w:tcW w:w="2835" w:type="dxa"/>
+                <w:b/>
+                <w:lang w:val="es-MX"/>
+              </w:rPr>
+            </w:pPr>
+            <w:r>
+              <w:rPr>
+                <w:b/>
+                <w:lang w:val="es-MX"/>
+              </w:rPr>
+              <w:t>E</w:t>
+            </w:r>
+          </w:p>
+        </w:tc>
+        <w:tc>
+          <w:tcPr>
+            <w:tcW w:w="2410" w:type="dxa"/>
           </w:tcPr>
           <w:p>
             <w:pPr>
@@ -1761,7 +2082,7 @@
         <w:tc>
           <w:tcPr>
             <w:cnfStyle w:val="000010000000" w:firstRow="0" w:lastRow="0" w:firstColumn="0" w:lastColumn="0" w:oddVBand="1" w:evenVBand="0" w:oddHBand="0" w:evenHBand="0" w:firstRowFirstColumn="0" w:firstRowLastColumn="0" w:lastRowFirstColumn="0" w:lastRowLastColumn="0"/>
-            <w:tcW w:w="2693" w:type="dxa"/>
+            <w:tcW w:w="2551" w:type="dxa"/>
           </w:tcPr>
           <w:p>
             <w:pPr>
@@ -1799,8 +2120,16 @@
               <w:rPr>
                 <w:lang w:val="es-MX"/>
               </w:rPr>
-              <w:t>.docx</w:t>
-            </w:r>
+              <w:t>.</w:t>
+            </w:r>
+            <w:proofErr w:type="spellStart"/>
+            <w:r>
+              <w:rPr>
+                <w:lang w:val="es-MX"/>
+              </w:rPr>
+              <w:t>docx</w:t>
+            </w:r>
+            <w:proofErr w:type="spellEnd"/>
           </w:p>
         </w:tc>
       </w:tr>
@@ -1812,7 +2141,7 @@
         <w:tc>
           <w:tcPr>
             <w:cnfStyle w:val="000010000000" w:firstRow="0" w:lastRow="0" w:firstColumn="0" w:lastColumn="0" w:oddVBand="1" w:evenVBand="0" w:oddHBand="0" w:evenHBand="0" w:firstRowFirstColumn="0" w:firstRowLastColumn="0" w:lastRowFirstColumn="0" w:lastRowLastColumn="0"/>
-            <w:tcW w:w="945" w:type="dxa"/>
+            <w:tcW w:w="1512" w:type="dxa"/>
           </w:tcPr>
           <w:p>
             <w:pPr>
@@ -1820,20 +2149,22 @@
               <w:spacing w:after="120"/>
               <w:jc w:val="center"/>
               <w:rPr>
-                <w:lang w:val="es-MX"/>
-              </w:rPr>
-            </w:pPr>
-            <w:r>
-              <w:rPr>
-                <w:lang w:val="es-MX"/>
-              </w:rPr>
-              <w:t>04</w:t>
-            </w:r>
-          </w:p>
-        </w:tc>
-        <w:tc>
-          <w:tcPr>
-            <w:tcW w:w="2835" w:type="dxa"/>
+                <w:b/>
+                <w:lang w:val="es-MX"/>
+              </w:rPr>
+            </w:pPr>
+            <w:r>
+              <w:rPr>
+                <w:b/>
+                <w:lang w:val="es-MX"/>
+              </w:rPr>
+              <w:t>E</w:t>
+            </w:r>
+          </w:p>
+        </w:tc>
+        <w:tc>
+          <w:tcPr>
+            <w:tcW w:w="2410" w:type="dxa"/>
           </w:tcPr>
           <w:p>
             <w:pPr>
@@ -1855,7 +2186,7 @@
         <w:tc>
           <w:tcPr>
             <w:cnfStyle w:val="000010000000" w:firstRow="0" w:lastRow="0" w:firstColumn="0" w:lastColumn="0" w:oddVBand="1" w:evenVBand="0" w:oddHBand="0" w:evenHBand="0" w:firstRowFirstColumn="0" w:firstRowLastColumn="0" w:lastRowFirstColumn="0" w:lastRowLastColumn="0"/>
-            <w:tcW w:w="2693" w:type="dxa"/>
+            <w:tcW w:w="2551" w:type="dxa"/>
           </w:tcPr>
           <w:p>
             <w:pPr>
@@ -1895,12 +2226,14 @@
               </w:rPr>
               <w:t>.</w:t>
             </w:r>
+            <w:proofErr w:type="spellStart"/>
             <w:r>
               <w:rPr>
                 <w:lang w:val="es-MX"/>
               </w:rPr>
               <w:t>docx</w:t>
             </w:r>
+            <w:proofErr w:type="spellEnd"/>
           </w:p>
         </w:tc>
       </w:tr>
@@ -1911,21 +2244,27 @@
         <w:tc>
           <w:tcPr>
             <w:cnfStyle w:val="000010000000" w:firstRow="0" w:lastRow="0" w:firstColumn="0" w:lastColumn="0" w:oddVBand="1" w:evenVBand="0" w:oddHBand="0" w:evenHBand="0" w:firstRowFirstColumn="0" w:firstRowLastColumn="0" w:lastRowFirstColumn="0" w:lastRowLastColumn="0"/>
-            <w:tcW w:w="945" w:type="dxa"/>
+            <w:tcW w:w="1512" w:type="dxa"/>
           </w:tcPr>
           <w:p>
             <w:pPr>
               <w:spacing w:after="120"/>
               <w:jc w:val="center"/>
-            </w:pPr>
-            <w:r>
-              <w:t>06</w:t>
-            </w:r>
-          </w:p>
-        </w:tc>
-        <w:tc>
-          <w:tcPr>
-            <w:tcW w:w="2835" w:type="dxa"/>
+              <w:rPr>
+                <w:b/>
+              </w:rPr>
+            </w:pPr>
+            <w:r>
+              <w:rPr>
+                <w:b/>
+              </w:rPr>
+              <w:t>E</w:t>
+            </w:r>
+          </w:p>
+        </w:tc>
+        <w:tc>
+          <w:tcPr>
+            <w:tcW w:w="2410" w:type="dxa"/>
           </w:tcPr>
           <w:p>
             <w:pPr>
@@ -1953,7 +2292,7 @@
         <w:tc>
           <w:tcPr>
             <w:cnfStyle w:val="000010000000" w:firstRow="0" w:lastRow="0" w:firstColumn="0" w:lastColumn="0" w:oddVBand="1" w:evenVBand="0" w:oddHBand="0" w:evenHBand="0" w:firstRowFirstColumn="0" w:firstRowLastColumn="0" w:lastRowFirstColumn="0" w:lastRowLastColumn="0"/>
-            <w:tcW w:w="2693" w:type="dxa"/>
+            <w:tcW w:w="2551" w:type="dxa"/>
           </w:tcPr>
           <w:p>
             <w:pPr>
@@ -1977,8 +2316,13 @@
               <w:cnfStyle w:val="000000000000" w:firstRow="0" w:lastRow="0" w:firstColumn="0" w:lastColumn="0" w:oddVBand="0" w:evenVBand="0" w:oddHBand="0" w:evenHBand="0" w:firstRowFirstColumn="0" w:firstRowLastColumn="0" w:lastRowFirstColumn="0" w:lastRowLastColumn="0"/>
             </w:pPr>
             <w:r>
-              <w:t>.docx</w:t>
-            </w:r>
+              <w:t>.</w:t>
+            </w:r>
+            <w:proofErr w:type="spellStart"/>
+            <w:r>
+              <w:t>docx</w:t>
+            </w:r>
+            <w:proofErr w:type="spellEnd"/>
           </w:p>
         </w:tc>
       </w:tr>
@@ -1990,21 +2334,27 @@
         <w:tc>
           <w:tcPr>
             <w:cnfStyle w:val="000010000000" w:firstRow="0" w:lastRow="0" w:firstColumn="0" w:lastColumn="0" w:oddVBand="1" w:evenVBand="0" w:oddHBand="0" w:evenHBand="0" w:firstRowFirstColumn="0" w:firstRowLastColumn="0" w:lastRowFirstColumn="0" w:lastRowLastColumn="0"/>
-            <w:tcW w:w="945" w:type="dxa"/>
+            <w:tcW w:w="1512" w:type="dxa"/>
           </w:tcPr>
           <w:p>
             <w:pPr>
               <w:spacing w:after="120"/>
               <w:jc w:val="center"/>
-            </w:pPr>
-            <w:r>
-              <w:t>07</w:t>
-            </w:r>
-          </w:p>
-        </w:tc>
-        <w:tc>
-          <w:tcPr>
-            <w:tcW w:w="2835" w:type="dxa"/>
+              <w:rPr>
+                <w:b/>
+              </w:rPr>
+            </w:pPr>
+            <w:r>
+              <w:rPr>
+                <w:b/>
+              </w:rPr>
+              <w:t>E</w:t>
+            </w:r>
+          </w:p>
+        </w:tc>
+        <w:tc>
+          <w:tcPr>
+            <w:tcW w:w="2410" w:type="dxa"/>
           </w:tcPr>
           <w:p>
             <w:pPr>
@@ -2026,7 +2376,7 @@
         <w:tc>
           <w:tcPr>
             <w:cnfStyle w:val="000010000000" w:firstRow="0" w:lastRow="0" w:firstColumn="0" w:lastColumn="0" w:oddVBand="1" w:evenVBand="0" w:oddHBand="0" w:evenHBand="0" w:firstRowFirstColumn="0" w:firstRowLastColumn="0" w:lastRowFirstColumn="0" w:lastRowLastColumn="0"/>
-            <w:tcW w:w="2693" w:type="dxa"/>
+            <w:tcW w:w="2551" w:type="dxa"/>
           </w:tcPr>
           <w:p>
             <w:pPr>
@@ -2050,8 +2400,13 @@
               <w:cnfStyle w:val="000000100000" w:firstRow="0" w:lastRow="0" w:firstColumn="0" w:lastColumn="0" w:oddVBand="0" w:evenVBand="0" w:oddHBand="1" w:evenHBand="0" w:firstRowFirstColumn="0" w:firstRowLastColumn="0" w:lastRowFirstColumn="0" w:lastRowLastColumn="0"/>
             </w:pPr>
             <w:r>
-              <w:t>.docx</w:t>
-            </w:r>
+              <w:t>.</w:t>
+            </w:r>
+            <w:proofErr w:type="spellStart"/>
+            <w:r>
+              <w:t>docx</w:t>
+            </w:r>
+            <w:proofErr w:type="spellEnd"/>
           </w:p>
         </w:tc>
       </w:tr>
@@ -2062,22 +2417,27 @@
         <w:tc>
           <w:tcPr>
             <w:cnfStyle w:val="000010000000" w:firstRow="0" w:lastRow="0" w:firstColumn="0" w:lastColumn="0" w:oddVBand="1" w:evenVBand="0" w:oddHBand="0" w:evenHBand="0" w:firstRowFirstColumn="0" w:firstRowLastColumn="0" w:lastRowFirstColumn="0" w:lastRowLastColumn="0"/>
-            <w:tcW w:w="945" w:type="dxa"/>
+            <w:tcW w:w="1512" w:type="dxa"/>
           </w:tcPr>
           <w:p>
             <w:pPr>
               <w:spacing w:after="120"/>
               <w:jc w:val="center"/>
-            </w:pPr>
-            <w:r>
-              <w:lastRenderedPageBreak/>
-              <w:t>08</w:t>
-            </w:r>
-          </w:p>
-        </w:tc>
-        <w:tc>
-          <w:tcPr>
-            <w:tcW w:w="2835" w:type="dxa"/>
+              <w:rPr>
+                <w:b/>
+              </w:rPr>
+            </w:pPr>
+            <w:r>
+              <w:rPr>
+                <w:b/>
+              </w:rPr>
+              <w:t>E</w:t>
+            </w:r>
+          </w:p>
+        </w:tc>
+        <w:tc>
+          <w:tcPr>
+            <w:tcW w:w="2410" w:type="dxa"/>
           </w:tcPr>
           <w:p>
             <w:pPr>
@@ -2111,7 +2471,7 @@
         <w:tc>
           <w:tcPr>
             <w:cnfStyle w:val="000010000000" w:firstRow="0" w:lastRow="0" w:firstColumn="0" w:lastColumn="0" w:oddVBand="1" w:evenVBand="0" w:oddHBand="0" w:evenHBand="0" w:firstRowFirstColumn="0" w:firstRowLastColumn="0" w:lastRowFirstColumn="0" w:lastRowLastColumn="0"/>
-            <w:tcW w:w="2693" w:type="dxa"/>
+            <w:tcW w:w="2551" w:type="dxa"/>
           </w:tcPr>
           <w:p>
             <w:pPr>
@@ -2135,8 +2495,13 @@
               <w:cnfStyle w:val="000000000000" w:firstRow="0" w:lastRow="0" w:firstColumn="0" w:lastColumn="0" w:oddVBand="0" w:evenVBand="0" w:oddHBand="0" w:evenHBand="0" w:firstRowFirstColumn="0" w:firstRowLastColumn="0" w:lastRowFirstColumn="0" w:lastRowLastColumn="0"/>
             </w:pPr>
             <w:r>
-              <w:t>.docx</w:t>
-            </w:r>
+              <w:t>.</w:t>
+            </w:r>
+            <w:proofErr w:type="spellStart"/>
+            <w:r>
+              <w:t>docx</w:t>
+            </w:r>
+            <w:proofErr w:type="spellEnd"/>
           </w:p>
         </w:tc>
       </w:tr>
@@ -2148,21 +2513,27 @@
         <w:tc>
           <w:tcPr>
             <w:cnfStyle w:val="000010000000" w:firstRow="0" w:lastRow="0" w:firstColumn="0" w:lastColumn="0" w:oddVBand="1" w:evenVBand="0" w:oddHBand="0" w:evenHBand="0" w:firstRowFirstColumn="0" w:firstRowLastColumn="0" w:lastRowFirstColumn="0" w:lastRowLastColumn="0"/>
-            <w:tcW w:w="945" w:type="dxa"/>
+            <w:tcW w:w="1512" w:type="dxa"/>
           </w:tcPr>
           <w:p>
             <w:pPr>
               <w:spacing w:after="120"/>
               <w:jc w:val="center"/>
-            </w:pPr>
-            <w:r>
-              <w:t>09</w:t>
-            </w:r>
-          </w:p>
-        </w:tc>
-        <w:tc>
-          <w:tcPr>
-            <w:tcW w:w="2835" w:type="dxa"/>
+              <w:rPr>
+                <w:b/>
+              </w:rPr>
+            </w:pPr>
+            <w:r>
+              <w:rPr>
+                <w:b/>
+              </w:rPr>
+              <w:t>E</w:t>
+            </w:r>
+          </w:p>
+        </w:tc>
+        <w:tc>
+          <w:tcPr>
+            <w:tcW w:w="2410" w:type="dxa"/>
           </w:tcPr>
           <w:p>
             <w:pPr>
@@ -2214,7 +2585,7 @@
         <w:tc>
           <w:tcPr>
             <w:cnfStyle w:val="000010000000" w:firstRow="0" w:lastRow="0" w:firstColumn="0" w:lastColumn="0" w:oddVBand="1" w:evenVBand="0" w:oddHBand="0" w:evenHBand="0" w:firstRowFirstColumn="0" w:firstRowLastColumn="0" w:lastRowFirstColumn="0" w:lastRowLastColumn="0"/>
-            <w:tcW w:w="2693" w:type="dxa"/>
+            <w:tcW w:w="2551" w:type="dxa"/>
           </w:tcPr>
           <w:p>
             <w:pPr>
@@ -2238,11 +2609,16 @@
               <w:cnfStyle w:val="000000100000" w:firstRow="0" w:lastRow="0" w:firstColumn="0" w:lastColumn="0" w:oddVBand="0" w:evenVBand="0" w:oddHBand="1" w:evenHBand="0" w:firstRowFirstColumn="0" w:firstRowLastColumn="0" w:lastRowFirstColumn="0" w:lastRowLastColumn="0"/>
             </w:pPr>
             <w:r>
-              <w:t>.doc</w:t>
+              <w:t>.</w:t>
+            </w:r>
+            <w:proofErr w:type="spellStart"/>
+            <w:r>
+              <w:t>doc</w:t>
             </w:r>
             <w:r>
               <w:t>x</w:t>
             </w:r>
+            <w:proofErr w:type="spellEnd"/>
           </w:p>
         </w:tc>
       </w:tr>
@@ -2253,21 +2629,27 @@
         <w:tc>
           <w:tcPr>
             <w:cnfStyle w:val="000010000000" w:firstRow="0" w:lastRow="0" w:firstColumn="0" w:lastColumn="0" w:oddVBand="1" w:evenVBand="0" w:oddHBand="0" w:evenHBand="0" w:firstRowFirstColumn="0" w:firstRowLastColumn="0" w:lastRowFirstColumn="0" w:lastRowLastColumn="0"/>
-            <w:tcW w:w="945" w:type="dxa"/>
+            <w:tcW w:w="1512" w:type="dxa"/>
           </w:tcPr>
           <w:p>
             <w:pPr>
               <w:spacing w:after="120"/>
               <w:jc w:val="center"/>
-            </w:pPr>
-            <w:r>
-              <w:t>10</w:t>
-            </w:r>
-          </w:p>
-        </w:tc>
-        <w:tc>
-          <w:tcPr>
-            <w:tcW w:w="2835" w:type="dxa"/>
+              <w:rPr>
+                <w:b/>
+              </w:rPr>
+            </w:pPr>
+            <w:r>
+              <w:rPr>
+                <w:b/>
+              </w:rPr>
+              <w:t>E</w:t>
+            </w:r>
+          </w:p>
+        </w:tc>
+        <w:tc>
+          <w:tcPr>
+            <w:tcW w:w="2410" w:type="dxa"/>
           </w:tcPr>
           <w:p>
             <w:pPr>
@@ -2301,7 +2683,7 @@
         <w:tc>
           <w:tcPr>
             <w:cnfStyle w:val="000010000000" w:firstRow="0" w:lastRow="0" w:firstColumn="0" w:lastColumn="0" w:oddVBand="1" w:evenVBand="0" w:oddHBand="0" w:evenHBand="0" w:firstRowFirstColumn="0" w:firstRowLastColumn="0" w:lastRowFirstColumn="0" w:lastRowLastColumn="0"/>
-            <w:tcW w:w="2693" w:type="dxa"/>
+            <w:tcW w:w="2551" w:type="dxa"/>
           </w:tcPr>
           <w:p>
             <w:pPr>
@@ -2374,28 +2756,69 @@
         <w:tc>
           <w:tcPr>
             <w:cnfStyle w:val="000010000000" w:firstRow="0" w:lastRow="0" w:firstColumn="0" w:lastColumn="0" w:oddVBand="1" w:evenVBand="0" w:oddHBand="0" w:evenHBand="0" w:firstRowFirstColumn="0" w:firstRowLastColumn="0" w:lastRowFirstColumn="0" w:lastRowLastColumn="0"/>
-            <w:tcW w:w="945" w:type="dxa"/>
+            <w:tcW w:w="1512" w:type="dxa"/>
             <w:shd w:val="clear" w:color="auto" w:fill="BFBFBF" w:themeFill="background1" w:themeFillShade="BF"/>
-          </w:tcPr>
-          <w:p>
-            <w:pPr>
-              <w:jc w:val="center"/>
-              <w:rPr>
-                <w:b/>
-              </w:rPr>
-            </w:pPr>
-            <w:r>
-              <w:rPr>
-                <w:b/>
-              </w:rPr>
-              <w:t>ID Ítem</w:t>
-            </w:r>
-          </w:p>
-        </w:tc>
-        <w:tc>
-          <w:tcPr>
-            <w:tcW w:w="2835" w:type="dxa"/>
+            <w:vAlign w:val="center"/>
+          </w:tcPr>
+          <w:p>
+            <w:pPr>
+              <w:tabs>
+                <w:tab w:val="left" w:pos="709"/>
+              </w:tabs>
+              <w:jc w:val="center"/>
+              <w:rPr>
+                <w:rFonts w:eastAsia="Verdana" w:cs="Verdana"/>
+                <w:b/>
+              </w:rPr>
+            </w:pPr>
+            <w:r>
+              <w:rPr>
+                <w:rFonts w:eastAsia="Verdana" w:cs="Verdana"/>
+                <w:b/>
+              </w:rPr>
+              <w:t>Tipo de ítem (E=Evolución</w:t>
+            </w:r>
+          </w:p>
+          <w:p>
+            <w:pPr>
+              <w:tabs>
+                <w:tab w:val="left" w:pos="709"/>
+              </w:tabs>
+              <w:jc w:val="center"/>
+              <w:rPr>
+                <w:rFonts w:eastAsia="Verdana" w:cs="Verdana"/>
+                <w:b/>
+              </w:rPr>
+            </w:pPr>
+            <w:r>
+              <w:rPr>
+                <w:rFonts w:eastAsia="Verdana" w:cs="Verdana"/>
+                <w:b/>
+              </w:rPr>
+              <w:t>F=Fuente</w:t>
+            </w:r>
+          </w:p>
+          <w:p>
+            <w:pPr>
+              <w:jc w:val="center"/>
+              <w:rPr>
+                <w:b/>
+              </w:rPr>
+            </w:pPr>
+            <w:r>
+              <w:rPr>
+                <w:rFonts w:eastAsia="Verdana" w:cs="Verdana"/>
+                <w:b/>
+              </w:rPr>
+              <w:t>S=Soporte)</w:t>
+            </w:r>
+          </w:p>
+        </w:tc>
+        <w:tc>
+          <w:tcPr>
+            <w:tcW w:w="2410" w:type="dxa"/>
             <w:shd w:val="clear" w:color="auto" w:fill="BFBFBF" w:themeFill="background1" w:themeFillShade="BF"/>
+            <w:vAlign w:val="center"/>
           </w:tcPr>
           <w:p>
             <w:pPr>
@@ -2416,21 +2839,22 @@
         <w:tc>
           <w:tcPr>
             <w:cnfStyle w:val="000010000000" w:firstRow="0" w:lastRow="0" w:firstColumn="0" w:lastColumn="0" w:oddVBand="1" w:evenVBand="0" w:oddHBand="0" w:evenHBand="0" w:firstRowFirstColumn="0" w:firstRowLastColumn="0" w:lastRowFirstColumn="0" w:lastRowLastColumn="0"/>
-            <w:tcW w:w="2693" w:type="dxa"/>
+            <w:tcW w:w="2551" w:type="dxa"/>
             <w:shd w:val="clear" w:color="auto" w:fill="BFBFBF" w:themeFill="background1" w:themeFillShade="BF"/>
-          </w:tcPr>
-          <w:p>
-            <w:pPr>
-              <w:jc w:val="center"/>
-              <w:rPr>
-                <w:b/>
-              </w:rPr>
-            </w:pPr>
-            <w:r>
-              <w:rPr>
-                <w:b/>
-              </w:rPr>
-              <w:t>Recurso que genera</w:t>
+            <w:vAlign w:val="center"/>
+          </w:tcPr>
+          <w:p>
+            <w:pPr>
+              <w:jc w:val="center"/>
+              <w:rPr>
+                <w:b/>
+              </w:rPr>
+            </w:pPr>
+            <w:r>
+              <w:rPr>
+                <w:b/>
+              </w:rPr>
+              <w:t>Rol encargado</w:t>
             </w:r>
           </w:p>
         </w:tc>
@@ -2438,6 +2862,7 @@
           <w:tcPr>
             <w:tcW w:w="1368" w:type="dxa"/>
             <w:shd w:val="clear" w:color="auto" w:fill="BFBFBF" w:themeFill="background1" w:themeFillShade="BF"/>
+            <w:vAlign w:val="center"/>
           </w:tcPr>
           <w:p>
             <w:pPr>
@@ -2464,20 +2889,26 @@
         <w:tc>
           <w:tcPr>
             <w:cnfStyle w:val="000010000000" w:firstRow="0" w:lastRow="0" w:firstColumn="0" w:lastColumn="0" w:oddVBand="1" w:evenVBand="0" w:oddHBand="0" w:evenHBand="0" w:firstRowFirstColumn="0" w:firstRowLastColumn="0" w:lastRowFirstColumn="0" w:lastRowLastColumn="0"/>
-            <w:tcW w:w="945" w:type="dxa"/>
-          </w:tcPr>
-          <w:p>
-            <w:pPr>
-              <w:jc w:val="center"/>
-            </w:pPr>
-            <w:r>
-              <w:t>11</w:t>
-            </w:r>
-          </w:p>
-        </w:tc>
-        <w:tc>
-          <w:tcPr>
-            <w:tcW w:w="2835" w:type="dxa"/>
+            <w:tcW w:w="1512" w:type="dxa"/>
+          </w:tcPr>
+          <w:p>
+            <w:pPr>
+              <w:jc w:val="center"/>
+              <w:rPr>
+                <w:b/>
+              </w:rPr>
+            </w:pPr>
+            <w:r>
+              <w:rPr>
+                <w:b/>
+              </w:rPr>
+              <w:t>E</w:t>
+            </w:r>
+          </w:p>
+        </w:tc>
+        <w:tc>
+          <w:tcPr>
+            <w:tcW w:w="2410" w:type="dxa"/>
           </w:tcPr>
           <w:p>
             <w:pPr>
@@ -2497,7 +2928,7 @@
         <w:tc>
           <w:tcPr>
             <w:cnfStyle w:val="000010000000" w:firstRow="0" w:lastRow="0" w:firstColumn="0" w:lastColumn="0" w:oddVBand="1" w:evenVBand="0" w:oddHBand="0" w:evenHBand="0" w:firstRowFirstColumn="0" w:firstRowLastColumn="0" w:lastRowFirstColumn="0" w:lastRowLastColumn="0"/>
-            <w:tcW w:w="2693" w:type="dxa"/>
+            <w:tcW w:w="2551" w:type="dxa"/>
           </w:tcPr>
           <w:p>
             <w:pPr>
@@ -2525,8 +2956,13 @@
               </w:rPr>
             </w:pPr>
             <w:r>
-              <w:t>.docx</w:t>
-            </w:r>
+              <w:t>.</w:t>
+            </w:r>
+            <w:proofErr w:type="spellStart"/>
+            <w:r>
+              <w:t>docx</w:t>
+            </w:r>
+            <w:proofErr w:type="spellEnd"/>
           </w:p>
         </w:tc>
       </w:tr>
@@ -2537,7 +2973,7 @@
         <w:tc>
           <w:tcPr>
             <w:cnfStyle w:val="000010000000" w:firstRow="0" w:lastRow="0" w:firstColumn="0" w:lastColumn="0" w:oddVBand="1" w:evenVBand="0" w:oddHBand="0" w:evenHBand="0" w:firstRowFirstColumn="0" w:firstRowLastColumn="0" w:lastRowFirstColumn="0" w:lastRowLastColumn="0"/>
-            <w:tcW w:w="945" w:type="dxa"/>
+            <w:tcW w:w="1512" w:type="dxa"/>
             <w:tcBorders>
               <w:bottom w:val="single" w:sz="4" w:space="0" w:color="auto"/>
             </w:tcBorders>
@@ -2545,15 +2981,21 @@
           <w:p>
             <w:pPr>
               <w:jc w:val="center"/>
-            </w:pPr>
-            <w:r>
-              <w:t>12</w:t>
-            </w:r>
-          </w:p>
-        </w:tc>
-        <w:tc>
-          <w:tcPr>
-            <w:tcW w:w="2835" w:type="dxa"/>
+              <w:rPr>
+                <w:b/>
+              </w:rPr>
+            </w:pPr>
+            <w:r>
+              <w:rPr>
+                <w:b/>
+              </w:rPr>
+              <w:t>E</w:t>
+            </w:r>
+          </w:p>
+        </w:tc>
+        <w:tc>
+          <w:tcPr>
+            <w:tcW w:w="2410" w:type="dxa"/>
             <w:tcBorders>
               <w:bottom w:val="single" w:sz="4" w:space="0" w:color="auto"/>
             </w:tcBorders>
@@ -2570,7 +3012,7 @@
         <w:tc>
           <w:tcPr>
             <w:cnfStyle w:val="000010000000" w:firstRow="0" w:lastRow="0" w:firstColumn="0" w:lastColumn="0" w:oddVBand="1" w:evenVBand="0" w:oddHBand="0" w:evenHBand="0" w:firstRowFirstColumn="0" w:firstRowLastColumn="0" w:lastRowFirstColumn="0" w:lastRowLastColumn="0"/>
-            <w:tcW w:w="2693" w:type="dxa"/>
+            <w:tcW w:w="2551" w:type="dxa"/>
             <w:tcBorders>
               <w:bottom w:val="single" w:sz="4" w:space="0" w:color="auto"/>
             </w:tcBorders>
@@ -2598,8 +3040,13 @@
               <w:cnfStyle w:val="000000000000" w:firstRow="0" w:lastRow="0" w:firstColumn="0" w:lastColumn="0" w:oddVBand="0" w:evenVBand="0" w:oddHBand="0" w:evenHBand="0" w:firstRowFirstColumn="0" w:firstRowLastColumn="0" w:lastRowFirstColumn="0" w:lastRowLastColumn="0"/>
             </w:pPr>
             <w:r>
-              <w:t>.docx</w:t>
-            </w:r>
+              <w:t>.</w:t>
+            </w:r>
+            <w:proofErr w:type="spellStart"/>
+            <w:r>
+              <w:t>docx</w:t>
+            </w:r>
+            <w:proofErr w:type="spellEnd"/>
           </w:p>
         </w:tc>
       </w:tr>
@@ -2644,7 +3091,7 @@
         <w:tc>
           <w:tcPr>
             <w:cnfStyle w:val="000010000000" w:firstRow="0" w:lastRow="0" w:firstColumn="0" w:lastColumn="0" w:oddVBand="1" w:evenVBand="0" w:oddHBand="0" w:evenHBand="0" w:firstRowFirstColumn="0" w:firstRowLastColumn="0" w:lastRowFirstColumn="0" w:lastRowLastColumn="0"/>
-            <w:tcW w:w="945" w:type="dxa"/>
+            <w:tcW w:w="1512" w:type="dxa"/>
             <w:tcBorders>
               <w:top w:val="single" w:sz="4" w:space="0" w:color="auto"/>
               <w:left w:val="single" w:sz="4" w:space="0" w:color="auto"/>
@@ -2652,25 +3099,65 @@
               <w:right w:val="single" w:sz="4" w:space="0" w:color="auto"/>
             </w:tcBorders>
             <w:shd w:val="clear" w:color="auto" w:fill="BFBFBF" w:themeFill="background1" w:themeFillShade="BF"/>
-          </w:tcPr>
-          <w:p>
-            <w:pPr>
-              <w:jc w:val="center"/>
-              <w:rPr>
-                <w:b/>
-              </w:rPr>
-            </w:pPr>
-            <w:r>
-              <w:rPr>
-                <w:b/>
-              </w:rPr>
-              <w:t>ID Ítem</w:t>
-            </w:r>
-          </w:p>
-        </w:tc>
-        <w:tc>
-          <w:tcPr>
-            <w:tcW w:w="2835" w:type="dxa"/>
+            <w:vAlign w:val="center"/>
+          </w:tcPr>
+          <w:p>
+            <w:pPr>
+              <w:tabs>
+                <w:tab w:val="left" w:pos="709"/>
+              </w:tabs>
+              <w:jc w:val="center"/>
+              <w:rPr>
+                <w:rFonts w:eastAsia="Verdana" w:cs="Verdana"/>
+                <w:b/>
+              </w:rPr>
+            </w:pPr>
+            <w:r>
+              <w:rPr>
+                <w:rFonts w:eastAsia="Verdana" w:cs="Verdana"/>
+                <w:b/>
+              </w:rPr>
+              <w:t>Tipo de ítem (E=Evolución</w:t>
+            </w:r>
+          </w:p>
+          <w:p>
+            <w:pPr>
+              <w:tabs>
+                <w:tab w:val="left" w:pos="709"/>
+              </w:tabs>
+              <w:jc w:val="center"/>
+              <w:rPr>
+                <w:rFonts w:eastAsia="Verdana" w:cs="Verdana"/>
+                <w:b/>
+              </w:rPr>
+            </w:pPr>
+            <w:r>
+              <w:rPr>
+                <w:rFonts w:eastAsia="Verdana" w:cs="Verdana"/>
+                <w:b/>
+              </w:rPr>
+              <w:t>F=Fuente</w:t>
+            </w:r>
+          </w:p>
+          <w:p>
+            <w:pPr>
+              <w:jc w:val="center"/>
+              <w:rPr>
+                <w:b/>
+              </w:rPr>
+            </w:pPr>
+            <w:r>
+              <w:rPr>
+                <w:rFonts w:eastAsia="Verdana" w:cs="Verdana"/>
+                <w:b/>
+              </w:rPr>
+              <w:t>S=Soporte)</w:t>
+            </w:r>
+          </w:p>
+        </w:tc>
+        <w:tc>
+          <w:tcPr>
+            <w:tcW w:w="2410" w:type="dxa"/>
             <w:tcBorders>
               <w:top w:val="single" w:sz="4" w:space="0" w:color="auto"/>
               <w:left w:val="single" w:sz="4" w:space="0" w:color="auto"/>
@@ -2678,6 +3165,7 @@
               <w:right w:val="single" w:sz="4" w:space="0" w:color="auto"/>
             </w:tcBorders>
             <w:shd w:val="clear" w:color="auto" w:fill="BFBFBF" w:themeFill="background1" w:themeFillShade="BF"/>
+            <w:vAlign w:val="center"/>
           </w:tcPr>
           <w:p>
             <w:pPr>
@@ -2698,7 +3186,7 @@
         <w:tc>
           <w:tcPr>
             <w:cnfStyle w:val="000010000000" w:firstRow="0" w:lastRow="0" w:firstColumn="0" w:lastColumn="0" w:oddVBand="1" w:evenVBand="0" w:oddHBand="0" w:evenHBand="0" w:firstRowFirstColumn="0" w:firstRowLastColumn="0" w:lastRowFirstColumn="0" w:lastRowLastColumn="0"/>
-            <w:tcW w:w="2693" w:type="dxa"/>
+            <w:tcW w:w="2551" w:type="dxa"/>
             <w:tcBorders>
               <w:top w:val="single" w:sz="4" w:space="0" w:color="auto"/>
               <w:left w:val="single" w:sz="4" w:space="0" w:color="auto"/>
@@ -2706,19 +3194,20 @@
               <w:right w:val="single" w:sz="4" w:space="0" w:color="auto"/>
             </w:tcBorders>
             <w:shd w:val="clear" w:color="auto" w:fill="BFBFBF" w:themeFill="background1" w:themeFillShade="BF"/>
-          </w:tcPr>
-          <w:p>
-            <w:pPr>
-              <w:jc w:val="center"/>
-              <w:rPr>
-                <w:b/>
-              </w:rPr>
-            </w:pPr>
-            <w:r>
-              <w:rPr>
-                <w:b/>
-              </w:rPr>
-              <w:t>Recurso que genera</w:t>
+            <w:vAlign w:val="center"/>
+          </w:tcPr>
+          <w:p>
+            <w:pPr>
+              <w:jc w:val="center"/>
+              <w:rPr>
+                <w:b/>
+              </w:rPr>
+            </w:pPr>
+            <w:r>
+              <w:rPr>
+                <w:b/>
+              </w:rPr>
+              <w:t>Rol encargado</w:t>
             </w:r>
           </w:p>
         </w:tc>
@@ -2732,6 +3221,7 @@
               <w:right w:val="single" w:sz="4" w:space="0" w:color="auto"/>
             </w:tcBorders>
             <w:shd w:val="clear" w:color="auto" w:fill="BFBFBF" w:themeFill="background1" w:themeFillShade="BF"/>
+            <w:vAlign w:val="center"/>
           </w:tcPr>
           <w:p>
             <w:pPr>
@@ -2758,7 +3248,7 @@
         <w:tc>
           <w:tcPr>
             <w:cnfStyle w:val="000010000000" w:firstRow="0" w:lastRow="0" w:firstColumn="0" w:lastColumn="0" w:oddVBand="1" w:evenVBand="0" w:oddHBand="0" w:evenHBand="0" w:firstRowFirstColumn="0" w:firstRowLastColumn="0" w:lastRowFirstColumn="0" w:lastRowLastColumn="0"/>
-            <w:tcW w:w="945" w:type="dxa"/>
+            <w:tcW w:w="1512" w:type="dxa"/>
             <w:tcBorders>
               <w:top w:val="single" w:sz="4" w:space="0" w:color="auto"/>
               <w:left w:val="single" w:sz="4" w:space="0" w:color="auto"/>
@@ -2770,15 +3260,21 @@
           <w:p>
             <w:pPr>
               <w:jc w:val="center"/>
-            </w:pPr>
-            <w:r>
-              <w:t>13</w:t>
-            </w:r>
-          </w:p>
-        </w:tc>
-        <w:tc>
-          <w:tcPr>
-            <w:tcW w:w="2835" w:type="dxa"/>
+              <w:rPr>
+                <w:b/>
+              </w:rPr>
+            </w:pPr>
+            <w:r>
+              <w:rPr>
+                <w:b/>
+              </w:rPr>
+              <w:t>E</w:t>
+            </w:r>
+          </w:p>
+        </w:tc>
+        <w:tc>
+          <w:tcPr>
+            <w:tcW w:w="2410" w:type="dxa"/>
             <w:tcBorders>
               <w:top w:val="single" w:sz="4" w:space="0" w:color="auto"/>
               <w:left w:val="single" w:sz="4" w:space="0" w:color="auto"/>
@@ -2802,7 +3298,7 @@
         <w:tc>
           <w:tcPr>
             <w:cnfStyle w:val="000010000000" w:firstRow="0" w:lastRow="0" w:firstColumn="0" w:lastColumn="0" w:oddVBand="1" w:evenVBand="0" w:oddHBand="0" w:evenHBand="0" w:firstRowFirstColumn="0" w:firstRowLastColumn="0" w:lastRowFirstColumn="0" w:lastRowLastColumn="0"/>
-            <w:tcW w:w="2693" w:type="dxa"/>
+            <w:tcW w:w="2551" w:type="dxa"/>
             <w:tcBorders>
               <w:top w:val="single" w:sz="4" w:space="0" w:color="auto"/>
               <w:left w:val="single" w:sz="4" w:space="0" w:color="auto"/>
@@ -2843,9 +3339,11 @@
             <w:r>
               <w:t>.</w:t>
             </w:r>
+            <w:proofErr w:type="spellStart"/>
             <w:r>
               <w:t>jude</w:t>
             </w:r>
+            <w:proofErr w:type="spellEnd"/>
           </w:p>
           <w:p>
             <w:pPr>
@@ -2857,8 +3355,13 @@
               </w:rPr>
             </w:pPr>
             <w:r>
-              <w:t>.mwb</w:t>
-            </w:r>
+              <w:t>.</w:t>
+            </w:r>
+            <w:proofErr w:type="spellStart"/>
+            <w:r>
+              <w:t>mwb</w:t>
+            </w:r>
+            <w:proofErr w:type="spellEnd"/>
           </w:p>
         </w:tc>
       </w:tr>
@@ -2869,7 +3372,7 @@
         <w:tc>
           <w:tcPr>
             <w:cnfStyle w:val="000010000000" w:firstRow="0" w:lastRow="0" w:firstColumn="0" w:lastColumn="0" w:oddVBand="1" w:evenVBand="0" w:oddHBand="0" w:evenHBand="0" w:firstRowFirstColumn="0" w:firstRowLastColumn="0" w:lastRowFirstColumn="0" w:lastRowLastColumn="0"/>
-            <w:tcW w:w="945" w:type="dxa"/>
+            <w:tcW w:w="1512" w:type="dxa"/>
             <w:tcBorders>
               <w:top w:val="single" w:sz="4" w:space="0" w:color="auto"/>
               <w:left w:val="single" w:sz="4" w:space="0" w:color="auto"/>
@@ -2881,15 +3384,21 @@
           <w:p>
             <w:pPr>
               <w:jc w:val="center"/>
-            </w:pPr>
-            <w:r>
-              <w:t>14</w:t>
-            </w:r>
-          </w:p>
-        </w:tc>
-        <w:tc>
-          <w:tcPr>
-            <w:tcW w:w="2835" w:type="dxa"/>
+              <w:rPr>
+                <w:b/>
+              </w:rPr>
+            </w:pPr>
+            <w:r>
+              <w:rPr>
+                <w:b/>
+              </w:rPr>
+              <w:t>E</w:t>
+            </w:r>
+          </w:p>
+        </w:tc>
+        <w:tc>
+          <w:tcPr>
+            <w:tcW w:w="2410" w:type="dxa"/>
             <w:tcBorders>
               <w:top w:val="single" w:sz="4" w:space="0" w:color="auto"/>
               <w:left w:val="single" w:sz="4" w:space="0" w:color="auto"/>
@@ -2910,7 +3419,7 @@
         <w:tc>
           <w:tcPr>
             <w:cnfStyle w:val="000010000000" w:firstRow="0" w:lastRow="0" w:firstColumn="0" w:lastColumn="0" w:oddVBand="1" w:evenVBand="0" w:oddHBand="0" w:evenHBand="0" w:firstRowFirstColumn="0" w:firstRowLastColumn="0" w:lastRowFirstColumn="0" w:lastRowLastColumn="0"/>
-            <w:tcW w:w="2693" w:type="dxa"/>
+            <w:tcW w:w="2551" w:type="dxa"/>
             <w:tcBorders>
               <w:top w:val="single" w:sz="4" w:space="0" w:color="auto"/>
               <w:left w:val="single" w:sz="4" w:space="0" w:color="auto"/>
@@ -2949,8 +3458,13 @@
               <w:cnfStyle w:val="000000000000" w:firstRow="0" w:lastRow="0" w:firstColumn="0" w:lastColumn="0" w:oddVBand="0" w:evenVBand="0" w:oddHBand="0" w:evenHBand="0" w:firstRowFirstColumn="0" w:firstRowLastColumn="0" w:lastRowFirstColumn="0" w:lastRowLastColumn="0"/>
             </w:pPr>
             <w:r>
-              <w:t>.docx</w:t>
-            </w:r>
+              <w:t>.</w:t>
+            </w:r>
+            <w:proofErr w:type="spellStart"/>
+            <w:r>
+              <w:t>docx</w:t>
+            </w:r>
+            <w:proofErr w:type="spellEnd"/>
           </w:p>
         </w:tc>
       </w:tr>
@@ -2962,7 +3476,7 @@
         <w:tc>
           <w:tcPr>
             <w:cnfStyle w:val="000010000000" w:firstRow="0" w:lastRow="0" w:firstColumn="0" w:lastColumn="0" w:oddVBand="1" w:evenVBand="0" w:oddHBand="0" w:evenHBand="0" w:firstRowFirstColumn="0" w:firstRowLastColumn="0" w:lastRowFirstColumn="0" w:lastRowLastColumn="0"/>
-            <w:tcW w:w="945" w:type="dxa"/>
+            <w:tcW w:w="1512" w:type="dxa"/>
             <w:tcBorders>
               <w:top w:val="single" w:sz="4" w:space="0" w:color="auto"/>
               <w:left w:val="single" w:sz="4" w:space="0" w:color="auto"/>
@@ -2974,15 +3488,21 @@
           <w:p>
             <w:pPr>
               <w:jc w:val="center"/>
-            </w:pPr>
-            <w:r>
-              <w:t>15</w:t>
-            </w:r>
-          </w:p>
-        </w:tc>
-        <w:tc>
-          <w:tcPr>
-            <w:tcW w:w="2835" w:type="dxa"/>
+              <w:rPr>
+                <w:b/>
+              </w:rPr>
+            </w:pPr>
+            <w:r>
+              <w:rPr>
+                <w:b/>
+              </w:rPr>
+              <w:t>E</w:t>
+            </w:r>
+          </w:p>
+        </w:tc>
+        <w:tc>
+          <w:tcPr>
+            <w:tcW w:w="2410" w:type="dxa"/>
             <w:tcBorders>
               <w:top w:val="single" w:sz="4" w:space="0" w:color="auto"/>
               <w:left w:val="single" w:sz="4" w:space="0" w:color="auto"/>
@@ -3006,7 +3526,7 @@
         <w:tc>
           <w:tcPr>
             <w:cnfStyle w:val="000010000000" w:firstRow="0" w:lastRow="0" w:firstColumn="0" w:lastColumn="0" w:oddVBand="1" w:evenVBand="0" w:oddHBand="0" w:evenHBand="0" w:firstRowFirstColumn="0" w:firstRowLastColumn="0" w:lastRowFirstColumn="0" w:lastRowLastColumn="0"/>
-            <w:tcW w:w="2693" w:type="dxa"/>
+            <w:tcW w:w="2551" w:type="dxa"/>
             <w:tcBorders>
               <w:top w:val="single" w:sz="4" w:space="0" w:color="auto"/>
               <w:left w:val="single" w:sz="4" w:space="0" w:color="auto"/>
@@ -3041,8 +3561,13 @@
               <w:cnfStyle w:val="000000100000" w:firstRow="0" w:lastRow="0" w:firstColumn="0" w:lastColumn="0" w:oddVBand="0" w:evenVBand="0" w:oddHBand="1" w:evenHBand="0" w:firstRowFirstColumn="0" w:firstRowLastColumn="0" w:lastRowFirstColumn="0" w:lastRowLastColumn="0"/>
             </w:pPr>
             <w:r>
-              <w:t>.bmml</w:t>
-            </w:r>
+              <w:t>.</w:t>
+            </w:r>
+            <w:proofErr w:type="spellStart"/>
+            <w:r>
+              <w:t>bmml</w:t>
+            </w:r>
+            <w:proofErr w:type="spellEnd"/>
           </w:p>
         </w:tc>
       </w:tr>
@@ -3090,28 +3615,69 @@
         <w:tc>
           <w:tcPr>
             <w:cnfStyle w:val="000010000000" w:firstRow="0" w:lastRow="0" w:firstColumn="0" w:lastColumn="0" w:oddVBand="1" w:evenVBand="0" w:oddHBand="0" w:evenHBand="0" w:firstRowFirstColumn="0" w:firstRowLastColumn="0" w:lastRowFirstColumn="0" w:lastRowLastColumn="0"/>
-            <w:tcW w:w="945" w:type="dxa"/>
+            <w:tcW w:w="1512" w:type="dxa"/>
             <w:shd w:val="clear" w:color="auto" w:fill="BFBFBF" w:themeFill="background1" w:themeFillShade="BF"/>
-          </w:tcPr>
-          <w:p>
-            <w:pPr>
-              <w:jc w:val="center"/>
-              <w:rPr>
-                <w:b/>
-              </w:rPr>
-            </w:pPr>
-            <w:r>
-              <w:rPr>
-                <w:b/>
-              </w:rPr>
-              <w:t>ID Ítem</w:t>
-            </w:r>
-          </w:p>
-        </w:tc>
-        <w:tc>
-          <w:tcPr>
-            <w:tcW w:w="2835" w:type="dxa"/>
+            <w:vAlign w:val="center"/>
+          </w:tcPr>
+          <w:p>
+            <w:pPr>
+              <w:tabs>
+                <w:tab w:val="left" w:pos="709"/>
+              </w:tabs>
+              <w:jc w:val="center"/>
+              <w:rPr>
+                <w:rFonts w:eastAsia="Verdana" w:cs="Verdana"/>
+                <w:b/>
+              </w:rPr>
+            </w:pPr>
+            <w:r>
+              <w:rPr>
+                <w:rFonts w:eastAsia="Verdana" w:cs="Verdana"/>
+                <w:b/>
+              </w:rPr>
+              <w:t>Tipo de ítem (E=Evolución</w:t>
+            </w:r>
+          </w:p>
+          <w:p>
+            <w:pPr>
+              <w:tabs>
+                <w:tab w:val="left" w:pos="709"/>
+              </w:tabs>
+              <w:jc w:val="center"/>
+              <w:rPr>
+                <w:rFonts w:eastAsia="Verdana" w:cs="Verdana"/>
+                <w:b/>
+              </w:rPr>
+            </w:pPr>
+            <w:r>
+              <w:rPr>
+                <w:rFonts w:eastAsia="Verdana" w:cs="Verdana"/>
+                <w:b/>
+              </w:rPr>
+              <w:t>F=Fuente</w:t>
+            </w:r>
+          </w:p>
+          <w:p>
+            <w:pPr>
+              <w:jc w:val="center"/>
+              <w:rPr>
+                <w:b/>
+              </w:rPr>
+            </w:pPr>
+            <w:r>
+              <w:rPr>
+                <w:rFonts w:eastAsia="Verdana" w:cs="Verdana"/>
+                <w:b/>
+              </w:rPr>
+              <w:t>S=Soporte)</w:t>
+            </w:r>
+          </w:p>
+        </w:tc>
+        <w:tc>
+          <w:tcPr>
+            <w:tcW w:w="2410" w:type="dxa"/>
             <w:shd w:val="clear" w:color="auto" w:fill="BFBFBF" w:themeFill="background1" w:themeFillShade="BF"/>
+            <w:vAlign w:val="center"/>
           </w:tcPr>
           <w:p>
             <w:pPr>
@@ -3132,21 +3698,22 @@
         <w:tc>
           <w:tcPr>
             <w:cnfStyle w:val="000010000000" w:firstRow="0" w:lastRow="0" w:firstColumn="0" w:lastColumn="0" w:oddVBand="1" w:evenVBand="0" w:oddHBand="0" w:evenHBand="0" w:firstRowFirstColumn="0" w:firstRowLastColumn="0" w:lastRowFirstColumn="0" w:lastRowLastColumn="0"/>
-            <w:tcW w:w="2693" w:type="dxa"/>
+            <w:tcW w:w="2551" w:type="dxa"/>
             <w:shd w:val="clear" w:color="auto" w:fill="BFBFBF" w:themeFill="background1" w:themeFillShade="BF"/>
-          </w:tcPr>
-          <w:p>
-            <w:pPr>
-              <w:jc w:val="center"/>
-              <w:rPr>
-                <w:b/>
-              </w:rPr>
-            </w:pPr>
-            <w:r>
-              <w:rPr>
-                <w:b/>
-              </w:rPr>
-              <w:t>Recurso que genera</w:t>
+            <w:vAlign w:val="center"/>
+          </w:tcPr>
+          <w:p>
+            <w:pPr>
+              <w:jc w:val="center"/>
+              <w:rPr>
+                <w:b/>
+              </w:rPr>
+            </w:pPr>
+            <w:r>
+              <w:rPr>
+                <w:b/>
+              </w:rPr>
+              <w:t>Rol encargado</w:t>
             </w:r>
           </w:p>
         </w:tc>
@@ -3154,6 +3721,7 @@
           <w:tcPr>
             <w:tcW w:w="1368" w:type="dxa"/>
             <w:shd w:val="clear" w:color="auto" w:fill="BFBFBF" w:themeFill="background1" w:themeFillShade="BF"/>
+            <w:vAlign w:val="center"/>
           </w:tcPr>
           <w:p>
             <w:pPr>
@@ -3179,23 +3747,26 @@
         <w:tc>
           <w:tcPr>
             <w:cnfStyle w:val="000010000000" w:firstRow="0" w:lastRow="0" w:firstColumn="0" w:lastColumn="0" w:oddVBand="1" w:evenVBand="0" w:oddHBand="0" w:evenHBand="0" w:firstRowFirstColumn="0" w:firstRowLastColumn="0" w:lastRowFirstColumn="0" w:lastRowLastColumn="0"/>
-            <w:tcW w:w="945" w:type="dxa"/>
-          </w:tcPr>
-          <w:p>
-            <w:pPr>
-              <w:jc w:val="center"/>
-            </w:pPr>
-            <w:r>
-              <w:t>1</w:t>
-            </w:r>
-            <w:r>
-              <w:t>6</w:t>
-            </w:r>
-          </w:p>
-        </w:tc>
-        <w:tc>
-          <w:tcPr>
-            <w:tcW w:w="2835" w:type="dxa"/>
+            <w:tcW w:w="1512" w:type="dxa"/>
+          </w:tcPr>
+          <w:p>
+            <w:pPr>
+              <w:jc w:val="center"/>
+              <w:rPr>
+                <w:b/>
+              </w:rPr>
+            </w:pPr>
+            <w:r>
+              <w:rPr>
+                <w:b/>
+              </w:rPr>
+              <w:t>F</w:t>
+            </w:r>
+          </w:p>
+        </w:tc>
+        <w:tc>
+          <w:tcPr>
+            <w:tcW w:w="2410" w:type="dxa"/>
           </w:tcPr>
           <w:p>
             <w:pPr>
@@ -3208,20 +3779,28 @@
               <w:rPr>
                 <w:lang w:val="es-ES"/>
               </w:rPr>
-              <w:t>Configuración del Entorno del Trabajo</w:t>
-            </w:r>
-          </w:p>
-        </w:tc>
-        <w:tc>
-          <w:tcPr>
-            <w:cnfStyle w:val="000010000000" w:firstRow="0" w:lastRow="0" w:firstColumn="0" w:lastColumn="0" w:oddVBand="1" w:evenVBand="0" w:oddHBand="0" w:evenHBand="0" w:firstRowFirstColumn="0" w:firstRowLastColumn="0" w:lastRowFirstColumn="0" w:lastRowLastColumn="0"/>
-            <w:tcW w:w="2693" w:type="dxa"/>
-          </w:tcPr>
-          <w:p>
-            <w:pPr>
-              <w:jc w:val="center"/>
-            </w:pPr>
-            <w:r>
+              <w:t xml:space="preserve">Configuración del </w:t>
+            </w:r>
+            <w:r>
+              <w:rPr>
+                <w:lang w:val="es-ES"/>
+              </w:rPr>
+              <w:lastRenderedPageBreak/>
+              <w:t>Entorno del Trabajo</w:t>
+            </w:r>
+          </w:p>
+        </w:tc>
+        <w:tc>
+          <w:tcPr>
+            <w:cnfStyle w:val="000010000000" w:firstRow="0" w:lastRow="0" w:firstColumn="0" w:lastColumn="0" w:oddVBand="1" w:evenVBand="0" w:oddHBand="0" w:evenHBand="0" w:firstRowFirstColumn="0" w:firstRowLastColumn="0" w:lastRowFirstColumn="0" w:lastRowLastColumn="0"/>
+            <w:tcW w:w="2551" w:type="dxa"/>
+          </w:tcPr>
+          <w:p>
+            <w:pPr>
+              <w:jc w:val="center"/>
+            </w:pPr>
+            <w:r>
+              <w:lastRenderedPageBreak/>
               <w:t>Analista/Desarrollador</w:t>
             </w:r>
           </w:p>
@@ -3247,23 +3826,26 @@
         <w:tc>
           <w:tcPr>
             <w:cnfStyle w:val="000010000000" w:firstRow="0" w:lastRow="0" w:firstColumn="0" w:lastColumn="0" w:oddVBand="1" w:evenVBand="0" w:oddHBand="0" w:evenHBand="0" w:firstRowFirstColumn="0" w:firstRowLastColumn="0" w:lastRowFirstColumn="0" w:lastRowLastColumn="0"/>
-            <w:tcW w:w="945" w:type="dxa"/>
-          </w:tcPr>
-          <w:p>
-            <w:pPr>
-              <w:jc w:val="center"/>
-            </w:pPr>
-            <w:r>
-              <w:t>1</w:t>
-            </w:r>
-            <w:r>
-              <w:t>7</w:t>
-            </w:r>
-          </w:p>
-        </w:tc>
-        <w:tc>
-          <w:tcPr>
-            <w:tcW w:w="2835" w:type="dxa"/>
+            <w:tcW w:w="1512" w:type="dxa"/>
+          </w:tcPr>
+          <w:p>
+            <w:pPr>
+              <w:jc w:val="center"/>
+              <w:rPr>
+                <w:b/>
+              </w:rPr>
+            </w:pPr>
+            <w:r>
+              <w:rPr>
+                <w:b/>
+              </w:rPr>
+              <w:t>F</w:t>
+            </w:r>
+          </w:p>
+        </w:tc>
+        <w:tc>
+          <w:tcPr>
+            <w:tcW w:w="2410" w:type="dxa"/>
           </w:tcPr>
           <w:p>
             <w:pPr>
@@ -3286,7 +3868,7 @@
         <w:tc>
           <w:tcPr>
             <w:cnfStyle w:val="000010000000" w:firstRow="0" w:lastRow="0" w:firstColumn="0" w:lastColumn="0" w:oddVBand="1" w:evenVBand="0" w:oddHBand="0" w:evenHBand="0" w:firstRowFirstColumn="0" w:firstRowLastColumn="0" w:lastRowFirstColumn="0" w:lastRowLastColumn="0"/>
-            <w:tcW w:w="2693" w:type="dxa"/>
+            <w:tcW w:w="2551" w:type="dxa"/>
           </w:tcPr>
           <w:p>
             <w:pPr>
@@ -3311,8 +3893,13 @@
               <w:cnfStyle w:val="000000100000" w:firstRow="0" w:lastRow="0" w:firstColumn="0" w:lastColumn="0" w:oddVBand="0" w:evenVBand="0" w:oddHBand="1" w:evenHBand="0" w:firstRowFirstColumn="0" w:firstRowLastColumn="0" w:lastRowFirstColumn="0" w:lastRowLastColumn="0"/>
             </w:pPr>
             <w:r>
-              <w:t>.html</w:t>
-            </w:r>
+              <w:t>.</w:t>
+            </w:r>
+            <w:proofErr w:type="spellStart"/>
+            <w:r>
+              <w:t>html</w:t>
+            </w:r>
+            <w:proofErr w:type="spellEnd"/>
           </w:p>
           <w:p>
             <w:pPr>
@@ -3321,8 +3908,13 @@
               <w:cnfStyle w:val="000000100000" w:firstRow="0" w:lastRow="0" w:firstColumn="0" w:lastColumn="0" w:oddVBand="0" w:evenVBand="0" w:oddHBand="1" w:evenHBand="0" w:firstRowFirstColumn="0" w:firstRowLastColumn="0" w:lastRowFirstColumn="0" w:lastRowLastColumn="0"/>
             </w:pPr>
             <w:r>
-              <w:t>.css</w:t>
-            </w:r>
+              <w:t>.</w:t>
+            </w:r>
+            <w:proofErr w:type="spellStart"/>
+            <w:r>
+              <w:t>css</w:t>
+            </w:r>
+            <w:proofErr w:type="spellEnd"/>
           </w:p>
           <w:p>
             <w:pPr>
@@ -3331,8 +3923,13 @@
               <w:cnfStyle w:val="000000100000" w:firstRow="0" w:lastRow="0" w:firstColumn="0" w:lastColumn="0" w:oddVBand="0" w:evenVBand="0" w:oddHBand="1" w:evenHBand="0" w:firstRowFirstColumn="0" w:firstRowLastColumn="0" w:lastRowFirstColumn="0" w:lastRowLastColumn="0"/>
             </w:pPr>
             <w:r>
-              <w:t>.js</w:t>
-            </w:r>
+              <w:t>.</w:t>
+            </w:r>
+            <w:proofErr w:type="spellStart"/>
+            <w:r>
+              <w:t>js</w:t>
+            </w:r>
+            <w:proofErr w:type="spellEnd"/>
           </w:p>
           <w:p>
             <w:pPr>
@@ -3341,8 +3938,13 @@
               <w:cnfStyle w:val="000000100000" w:firstRow="0" w:lastRow="0" w:firstColumn="0" w:lastColumn="0" w:oddVBand="0" w:evenVBand="0" w:oddHBand="1" w:evenHBand="0" w:firstRowFirstColumn="0" w:firstRowLastColumn="0" w:lastRowFirstColumn="0" w:lastRowLastColumn="0"/>
             </w:pPr>
             <w:r>
-              <w:t>.sql</w:t>
-            </w:r>
+              <w:t>.</w:t>
+            </w:r>
+            <w:proofErr w:type="spellStart"/>
+            <w:r>
+              <w:t>sql</w:t>
+            </w:r>
+            <w:proofErr w:type="spellEnd"/>
           </w:p>
         </w:tc>
       </w:tr>
@@ -3353,23 +3955,26 @@
         <w:tc>
           <w:tcPr>
             <w:cnfStyle w:val="000010000000" w:firstRow="0" w:lastRow="0" w:firstColumn="0" w:lastColumn="0" w:oddVBand="1" w:evenVBand="0" w:oddHBand="0" w:evenHBand="0" w:firstRowFirstColumn="0" w:firstRowLastColumn="0" w:lastRowFirstColumn="0" w:lastRowLastColumn="0"/>
-            <w:tcW w:w="945" w:type="dxa"/>
-          </w:tcPr>
-          <w:p>
-            <w:pPr>
-              <w:jc w:val="center"/>
-            </w:pPr>
-            <w:r>
-              <w:t>1</w:t>
-            </w:r>
-            <w:r>
-              <w:t>8</w:t>
-            </w:r>
-          </w:p>
-        </w:tc>
-        <w:tc>
-          <w:tcPr>
-            <w:tcW w:w="2835" w:type="dxa"/>
+            <w:tcW w:w="1512" w:type="dxa"/>
+          </w:tcPr>
+          <w:p>
+            <w:pPr>
+              <w:jc w:val="center"/>
+              <w:rPr>
+                <w:b/>
+              </w:rPr>
+            </w:pPr>
+            <w:r>
+              <w:rPr>
+                <w:b/>
+              </w:rPr>
+              <w:t>E</w:t>
+            </w:r>
+          </w:p>
+        </w:tc>
+        <w:tc>
+          <w:tcPr>
+            <w:tcW w:w="2410" w:type="dxa"/>
           </w:tcPr>
           <w:p>
             <w:pPr>
@@ -3383,7 +3988,7 @@
         <w:tc>
           <w:tcPr>
             <w:cnfStyle w:val="000010000000" w:firstRow="0" w:lastRow="0" w:firstColumn="0" w:lastColumn="0" w:oddVBand="1" w:evenVBand="0" w:oddHBand="0" w:evenHBand="0" w:firstRowFirstColumn="0" w:firstRowLastColumn="0" w:lastRowFirstColumn="0" w:lastRowLastColumn="0"/>
-            <w:tcW w:w="2693" w:type="dxa"/>
+            <w:tcW w:w="2551" w:type="dxa"/>
           </w:tcPr>
           <w:p>
             <w:pPr>
@@ -3405,8 +4010,13 @@
               <w:cnfStyle w:val="000000000000" w:firstRow="0" w:lastRow="0" w:firstColumn="0" w:lastColumn="0" w:oddVBand="0" w:evenVBand="0" w:oddHBand="0" w:evenHBand="0" w:firstRowFirstColumn="0" w:firstRowLastColumn="0" w:lastRowFirstColumn="0" w:lastRowLastColumn="0"/>
             </w:pPr>
             <w:r>
-              <w:t>.docx</w:t>
-            </w:r>
+              <w:t>.</w:t>
+            </w:r>
+            <w:proofErr w:type="spellStart"/>
+            <w:r>
+              <w:t>docx</w:t>
+            </w:r>
+            <w:proofErr w:type="spellEnd"/>
           </w:p>
         </w:tc>
       </w:tr>
@@ -3451,28 +4061,69 @@
         <w:tc>
           <w:tcPr>
             <w:cnfStyle w:val="000010000000" w:firstRow="0" w:lastRow="0" w:firstColumn="0" w:lastColumn="0" w:oddVBand="1" w:evenVBand="0" w:oddHBand="0" w:evenHBand="0" w:firstRowFirstColumn="0" w:firstRowLastColumn="0" w:lastRowFirstColumn="0" w:lastRowLastColumn="0"/>
-            <w:tcW w:w="945" w:type="dxa"/>
+            <w:tcW w:w="1512" w:type="dxa"/>
             <w:shd w:val="clear" w:color="auto" w:fill="BFBFBF" w:themeFill="background1" w:themeFillShade="BF"/>
-          </w:tcPr>
-          <w:p>
-            <w:pPr>
-              <w:jc w:val="center"/>
-              <w:rPr>
-                <w:b/>
-              </w:rPr>
-            </w:pPr>
-            <w:r>
-              <w:rPr>
-                <w:b/>
-              </w:rPr>
-              <w:t>ID Ítem</w:t>
-            </w:r>
-          </w:p>
-        </w:tc>
-        <w:tc>
-          <w:tcPr>
-            <w:tcW w:w="2835" w:type="dxa"/>
+            <w:vAlign w:val="center"/>
+          </w:tcPr>
+          <w:p>
+            <w:pPr>
+              <w:tabs>
+                <w:tab w:val="left" w:pos="709"/>
+              </w:tabs>
+              <w:jc w:val="center"/>
+              <w:rPr>
+                <w:rFonts w:eastAsia="Verdana" w:cs="Verdana"/>
+                <w:b/>
+              </w:rPr>
+            </w:pPr>
+            <w:r>
+              <w:rPr>
+                <w:rFonts w:eastAsia="Verdana" w:cs="Verdana"/>
+                <w:b/>
+              </w:rPr>
+              <w:t>Tipo de ítem (E=Evolución</w:t>
+            </w:r>
+          </w:p>
+          <w:p>
+            <w:pPr>
+              <w:tabs>
+                <w:tab w:val="left" w:pos="709"/>
+              </w:tabs>
+              <w:jc w:val="center"/>
+              <w:rPr>
+                <w:rFonts w:eastAsia="Verdana" w:cs="Verdana"/>
+                <w:b/>
+              </w:rPr>
+            </w:pPr>
+            <w:r>
+              <w:rPr>
+                <w:rFonts w:eastAsia="Verdana" w:cs="Verdana"/>
+                <w:b/>
+              </w:rPr>
+              <w:t>F=Fuente</w:t>
+            </w:r>
+          </w:p>
+          <w:p>
+            <w:pPr>
+              <w:jc w:val="center"/>
+              <w:rPr>
+                <w:b/>
+              </w:rPr>
+            </w:pPr>
+            <w:r>
+              <w:rPr>
+                <w:rFonts w:eastAsia="Verdana" w:cs="Verdana"/>
+                <w:b/>
+              </w:rPr>
+              <w:t>S=Soporte)</w:t>
+            </w:r>
+          </w:p>
+        </w:tc>
+        <w:tc>
+          <w:tcPr>
+            <w:tcW w:w="2410" w:type="dxa"/>
             <w:shd w:val="clear" w:color="auto" w:fill="BFBFBF" w:themeFill="background1" w:themeFillShade="BF"/>
+            <w:vAlign w:val="center"/>
           </w:tcPr>
           <w:p>
             <w:pPr>
@@ -3486,34 +4137,29 @@
               <w:rPr>
                 <w:b/>
               </w:rPr>
-              <w:t>Ítem</w:t>
-            </w:r>
-            <w:r>
-              <w:rPr>
-                <w:b/>
-              </w:rPr>
-              <w:t xml:space="preserve"> de Configuración</w:t>
-            </w:r>
-          </w:p>
-        </w:tc>
-        <w:tc>
-          <w:tcPr>
-            <w:cnfStyle w:val="000010000000" w:firstRow="0" w:lastRow="0" w:firstColumn="0" w:lastColumn="0" w:oddVBand="1" w:evenVBand="0" w:oddHBand="0" w:evenHBand="0" w:firstRowFirstColumn="0" w:firstRowLastColumn="0" w:lastRowFirstColumn="0" w:lastRowLastColumn="0"/>
-            <w:tcW w:w="2693" w:type="dxa"/>
+              <w:t>Ítem de configuración</w:t>
+            </w:r>
+          </w:p>
+        </w:tc>
+        <w:tc>
+          <w:tcPr>
+            <w:cnfStyle w:val="000010000000" w:firstRow="0" w:lastRow="0" w:firstColumn="0" w:lastColumn="0" w:oddVBand="1" w:evenVBand="0" w:oddHBand="0" w:evenHBand="0" w:firstRowFirstColumn="0" w:firstRowLastColumn="0" w:lastRowFirstColumn="0" w:lastRowLastColumn="0"/>
+            <w:tcW w:w="2551" w:type="dxa"/>
             <w:shd w:val="clear" w:color="auto" w:fill="BFBFBF" w:themeFill="background1" w:themeFillShade="BF"/>
-          </w:tcPr>
-          <w:p>
-            <w:pPr>
-              <w:jc w:val="center"/>
-              <w:rPr>
-                <w:b/>
-              </w:rPr>
-            </w:pPr>
-            <w:r>
-              <w:rPr>
-                <w:b/>
-              </w:rPr>
-              <w:t>Recurso que genera</w:t>
+            <w:vAlign w:val="center"/>
+          </w:tcPr>
+          <w:p>
+            <w:pPr>
+              <w:jc w:val="center"/>
+              <w:rPr>
+                <w:b/>
+              </w:rPr>
+            </w:pPr>
+            <w:r>
+              <w:rPr>
+                <w:b/>
+              </w:rPr>
+              <w:t>Rol encargado</w:t>
             </w:r>
           </w:p>
         </w:tc>
@@ -3521,6 +4167,7 @@
           <w:tcPr>
             <w:tcW w:w="1368" w:type="dxa"/>
             <w:shd w:val="clear" w:color="auto" w:fill="BFBFBF" w:themeFill="background1" w:themeFillShade="BF"/>
+            <w:vAlign w:val="center"/>
           </w:tcPr>
           <w:p>
             <w:pPr>
@@ -3547,20 +4194,26 @@
         <w:tc>
           <w:tcPr>
             <w:cnfStyle w:val="000010000000" w:firstRow="0" w:lastRow="0" w:firstColumn="0" w:lastColumn="0" w:oddVBand="1" w:evenVBand="0" w:oddHBand="0" w:evenHBand="0" w:firstRowFirstColumn="0" w:firstRowLastColumn="0" w:lastRowFirstColumn="0" w:lastRowLastColumn="0"/>
-            <w:tcW w:w="945" w:type="dxa"/>
-          </w:tcPr>
-          <w:p>
-            <w:pPr>
-              <w:jc w:val="center"/>
-            </w:pPr>
-            <w:r>
-              <w:t>19</w:t>
-            </w:r>
-          </w:p>
-        </w:tc>
-        <w:tc>
-          <w:tcPr>
-            <w:tcW w:w="2835" w:type="dxa"/>
+            <w:tcW w:w="1512" w:type="dxa"/>
+          </w:tcPr>
+          <w:p>
+            <w:pPr>
+              <w:jc w:val="center"/>
+              <w:rPr>
+                <w:b/>
+              </w:rPr>
+            </w:pPr>
+            <w:r>
+              <w:rPr>
+                <w:b/>
+              </w:rPr>
+              <w:t>E</w:t>
+            </w:r>
+          </w:p>
+        </w:tc>
+        <w:tc>
+          <w:tcPr>
+            <w:tcW w:w="2410" w:type="dxa"/>
           </w:tcPr>
           <w:p>
             <w:pPr>
@@ -3574,7 +4227,7 @@
         <w:tc>
           <w:tcPr>
             <w:cnfStyle w:val="000010000000" w:firstRow="0" w:lastRow="0" w:firstColumn="0" w:lastColumn="0" w:oddVBand="1" w:evenVBand="0" w:oddHBand="0" w:evenHBand="0" w:firstRowFirstColumn="0" w:firstRowLastColumn="0" w:lastRowFirstColumn="0" w:lastRowLastColumn="0"/>
-            <w:tcW w:w="2693" w:type="dxa"/>
+            <w:tcW w:w="2551" w:type="dxa"/>
           </w:tcPr>
           <w:p>
             <w:pPr>
@@ -3596,8 +4249,13 @@
               <w:cnfStyle w:val="000000100000" w:firstRow="0" w:lastRow="0" w:firstColumn="0" w:lastColumn="0" w:oddVBand="0" w:evenVBand="0" w:oddHBand="1" w:evenHBand="0" w:firstRowFirstColumn="0" w:firstRowLastColumn="0" w:lastRowFirstColumn="0" w:lastRowLastColumn="0"/>
             </w:pPr>
             <w:r>
-              <w:t>.docx</w:t>
-            </w:r>
+              <w:t>.</w:t>
+            </w:r>
+            <w:proofErr w:type="spellStart"/>
+            <w:r>
+              <w:t>docx</w:t>
+            </w:r>
+            <w:proofErr w:type="spellEnd"/>
           </w:p>
         </w:tc>
       </w:tr>
@@ -3608,20 +4266,26 @@
         <w:tc>
           <w:tcPr>
             <w:cnfStyle w:val="000010000000" w:firstRow="0" w:lastRow="0" w:firstColumn="0" w:lastColumn="0" w:oddVBand="1" w:evenVBand="0" w:oddHBand="0" w:evenHBand="0" w:firstRowFirstColumn="0" w:firstRowLastColumn="0" w:lastRowFirstColumn="0" w:lastRowLastColumn="0"/>
-            <w:tcW w:w="945" w:type="dxa"/>
-          </w:tcPr>
-          <w:p>
-            <w:pPr>
-              <w:jc w:val="center"/>
-            </w:pPr>
-            <w:r>
-              <w:t>20</w:t>
-            </w:r>
-          </w:p>
-        </w:tc>
-        <w:tc>
-          <w:tcPr>
-            <w:tcW w:w="2835" w:type="dxa"/>
+            <w:tcW w:w="1512" w:type="dxa"/>
+          </w:tcPr>
+          <w:p>
+            <w:pPr>
+              <w:jc w:val="center"/>
+              <w:rPr>
+                <w:b/>
+              </w:rPr>
+            </w:pPr>
+            <w:r>
+              <w:rPr>
+                <w:b/>
+              </w:rPr>
+              <w:t>E</w:t>
+            </w:r>
+          </w:p>
+        </w:tc>
+        <w:tc>
+          <w:tcPr>
+            <w:tcW w:w="2410" w:type="dxa"/>
           </w:tcPr>
           <w:p>
             <w:pPr>
@@ -3635,7 +4299,7 @@
         <w:tc>
           <w:tcPr>
             <w:cnfStyle w:val="000010000000" w:firstRow="0" w:lastRow="0" w:firstColumn="0" w:lastColumn="0" w:oddVBand="1" w:evenVBand="0" w:oddHBand="0" w:evenHBand="0" w:firstRowFirstColumn="0" w:firstRowLastColumn="0" w:lastRowFirstColumn="0" w:lastRowLastColumn="0"/>
-            <w:tcW w:w="2693" w:type="dxa"/>
+            <w:tcW w:w="2551" w:type="dxa"/>
           </w:tcPr>
           <w:p>
             <w:pPr>
@@ -3657,8 +4321,13 @@
               <w:cnfStyle w:val="000000000000" w:firstRow="0" w:lastRow="0" w:firstColumn="0" w:lastColumn="0" w:oddVBand="0" w:evenVBand="0" w:oddHBand="0" w:evenHBand="0" w:firstRowFirstColumn="0" w:firstRowLastColumn="0" w:lastRowFirstColumn="0" w:lastRowLastColumn="0"/>
             </w:pPr>
             <w:r>
-              <w:t>.docx</w:t>
-            </w:r>
+              <w:t>.</w:t>
+            </w:r>
+            <w:proofErr w:type="spellStart"/>
+            <w:r>
+              <w:t>docx</w:t>
+            </w:r>
+            <w:proofErr w:type="spellEnd"/>
           </w:p>
         </w:tc>
       </w:tr>
@@ -3670,20 +4339,26 @@
         <w:tc>
           <w:tcPr>
             <w:cnfStyle w:val="000010000000" w:firstRow="0" w:lastRow="0" w:firstColumn="0" w:lastColumn="0" w:oddVBand="1" w:evenVBand="0" w:oddHBand="0" w:evenHBand="0" w:firstRowFirstColumn="0" w:firstRowLastColumn="0" w:lastRowFirstColumn="0" w:lastRowLastColumn="0"/>
-            <w:tcW w:w="945" w:type="dxa"/>
-          </w:tcPr>
-          <w:p>
-            <w:pPr>
-              <w:jc w:val="center"/>
-            </w:pPr>
-            <w:r>
-              <w:t>21</w:t>
-            </w:r>
-          </w:p>
-        </w:tc>
-        <w:tc>
-          <w:tcPr>
-            <w:tcW w:w="2835" w:type="dxa"/>
+            <w:tcW w:w="1512" w:type="dxa"/>
+          </w:tcPr>
+          <w:p>
+            <w:pPr>
+              <w:jc w:val="center"/>
+              <w:rPr>
+                <w:b/>
+              </w:rPr>
+            </w:pPr>
+            <w:r>
+              <w:rPr>
+                <w:b/>
+              </w:rPr>
+              <w:t>F</w:t>
+            </w:r>
+          </w:p>
+        </w:tc>
+        <w:tc>
+          <w:tcPr>
+            <w:tcW w:w="2410" w:type="dxa"/>
           </w:tcPr>
           <w:p>
             <w:pPr>
@@ -3697,7 +4372,7 @@
         <w:tc>
           <w:tcPr>
             <w:cnfStyle w:val="000010000000" w:firstRow="0" w:lastRow="0" w:firstColumn="0" w:lastColumn="0" w:oddVBand="1" w:evenVBand="0" w:oddHBand="0" w:evenHBand="0" w:firstRowFirstColumn="0" w:firstRowLastColumn="0" w:lastRowFirstColumn="0" w:lastRowLastColumn="0"/>
-            <w:tcW w:w="2693" w:type="dxa"/>
+            <w:tcW w:w="2551" w:type="dxa"/>
           </w:tcPr>
           <w:p>
             <w:pPr>
@@ -3728,20 +4403,26 @@
         <w:tc>
           <w:tcPr>
             <w:cnfStyle w:val="000010000000" w:firstRow="0" w:lastRow="0" w:firstColumn="0" w:lastColumn="0" w:oddVBand="1" w:evenVBand="0" w:oddHBand="0" w:evenHBand="0" w:firstRowFirstColumn="0" w:firstRowLastColumn="0" w:lastRowFirstColumn="0" w:lastRowLastColumn="0"/>
-            <w:tcW w:w="945" w:type="dxa"/>
-          </w:tcPr>
-          <w:p>
-            <w:pPr>
-              <w:jc w:val="center"/>
-            </w:pPr>
-            <w:r>
-              <w:t>22</w:t>
-            </w:r>
-          </w:p>
-        </w:tc>
-        <w:tc>
-          <w:tcPr>
-            <w:tcW w:w="2835" w:type="dxa"/>
+            <w:tcW w:w="1512" w:type="dxa"/>
+          </w:tcPr>
+          <w:p>
+            <w:pPr>
+              <w:jc w:val="center"/>
+              <w:rPr>
+                <w:b/>
+              </w:rPr>
+            </w:pPr>
+            <w:r>
+              <w:rPr>
+                <w:b/>
+              </w:rPr>
+              <w:t>F</w:t>
+            </w:r>
+          </w:p>
+        </w:tc>
+        <w:tc>
+          <w:tcPr>
+            <w:tcW w:w="2410" w:type="dxa"/>
           </w:tcPr>
           <w:p>
             <w:pPr>
@@ -3758,7 +4439,7 @@
         <w:tc>
           <w:tcPr>
             <w:cnfStyle w:val="000010000000" w:firstRow="0" w:lastRow="0" w:firstColumn="0" w:lastColumn="0" w:oddVBand="1" w:evenVBand="0" w:oddHBand="0" w:evenHBand="0" w:firstRowFirstColumn="0" w:firstRowLastColumn="0" w:lastRowFirstColumn="0" w:lastRowLastColumn="0"/>
-            <w:tcW w:w="2693" w:type="dxa"/>
+            <w:tcW w:w="2551" w:type="dxa"/>
           </w:tcPr>
           <w:p>
             <w:pPr>
@@ -3780,8 +4461,13 @@
               <w:cnfStyle w:val="000000000000" w:firstRow="0" w:lastRow="0" w:firstColumn="0" w:lastColumn="0" w:oddVBand="0" w:evenVBand="0" w:oddHBand="0" w:evenHBand="0" w:firstRowFirstColumn="0" w:firstRowLastColumn="0" w:lastRowFirstColumn="0" w:lastRowLastColumn="0"/>
             </w:pPr>
             <w:r>
-              <w:t>.exe</w:t>
-            </w:r>
+              <w:t>.</w:t>
+            </w:r>
+            <w:proofErr w:type="spellStart"/>
+            <w:r>
+              <w:t>exe</w:t>
+            </w:r>
+            <w:proofErr w:type="spellEnd"/>
           </w:p>
         </w:tc>
       </w:tr>
@@ -3832,28 +4518,69 @@
         <w:tc>
           <w:tcPr>
             <w:cnfStyle w:val="000010000000" w:firstRow="0" w:lastRow="0" w:firstColumn="0" w:lastColumn="0" w:oddVBand="1" w:evenVBand="0" w:oddHBand="0" w:evenHBand="0" w:firstRowFirstColumn="0" w:firstRowLastColumn="0" w:lastRowFirstColumn="0" w:lastRowLastColumn="0"/>
-            <w:tcW w:w="945" w:type="dxa"/>
+            <w:tcW w:w="1512" w:type="dxa"/>
             <w:shd w:val="clear" w:color="auto" w:fill="BFBFBF" w:themeFill="background1" w:themeFillShade="BF"/>
-          </w:tcPr>
-          <w:p>
-            <w:pPr>
-              <w:jc w:val="center"/>
-              <w:rPr>
-                <w:b/>
-              </w:rPr>
-            </w:pPr>
-            <w:r>
-              <w:rPr>
-                <w:b/>
-              </w:rPr>
-              <w:t>ID Ítem</w:t>
-            </w:r>
-          </w:p>
-        </w:tc>
-        <w:tc>
-          <w:tcPr>
-            <w:tcW w:w="2835" w:type="dxa"/>
+            <w:vAlign w:val="center"/>
+          </w:tcPr>
+          <w:p>
+            <w:pPr>
+              <w:tabs>
+                <w:tab w:val="left" w:pos="709"/>
+              </w:tabs>
+              <w:jc w:val="center"/>
+              <w:rPr>
+                <w:rFonts w:eastAsia="Verdana" w:cs="Verdana"/>
+                <w:b/>
+              </w:rPr>
+            </w:pPr>
+            <w:r>
+              <w:rPr>
+                <w:rFonts w:eastAsia="Verdana" w:cs="Verdana"/>
+                <w:b/>
+              </w:rPr>
+              <w:t>Tipo de ítem (E=Evolución</w:t>
+            </w:r>
+          </w:p>
+          <w:p>
+            <w:pPr>
+              <w:tabs>
+                <w:tab w:val="left" w:pos="709"/>
+              </w:tabs>
+              <w:jc w:val="center"/>
+              <w:rPr>
+                <w:rFonts w:eastAsia="Verdana" w:cs="Verdana"/>
+                <w:b/>
+              </w:rPr>
+            </w:pPr>
+            <w:r>
+              <w:rPr>
+                <w:rFonts w:eastAsia="Verdana" w:cs="Verdana"/>
+                <w:b/>
+              </w:rPr>
+              <w:t>F=Fuente</w:t>
+            </w:r>
+          </w:p>
+          <w:p>
+            <w:pPr>
+              <w:jc w:val="center"/>
+              <w:rPr>
+                <w:b/>
+              </w:rPr>
+            </w:pPr>
+            <w:r>
+              <w:rPr>
+                <w:rFonts w:eastAsia="Verdana" w:cs="Verdana"/>
+                <w:b/>
+              </w:rPr>
+              <w:t>S=Soporte)</w:t>
+            </w:r>
+          </w:p>
+        </w:tc>
+        <w:tc>
+          <w:tcPr>
+            <w:tcW w:w="2410" w:type="dxa"/>
             <w:shd w:val="clear" w:color="auto" w:fill="BFBFBF" w:themeFill="background1" w:themeFillShade="BF"/>
+            <w:vAlign w:val="center"/>
           </w:tcPr>
           <w:p>
             <w:pPr>
@@ -3874,21 +4601,22 @@
         <w:tc>
           <w:tcPr>
             <w:cnfStyle w:val="000010000000" w:firstRow="0" w:lastRow="0" w:firstColumn="0" w:lastColumn="0" w:oddVBand="1" w:evenVBand="0" w:oddHBand="0" w:evenHBand="0" w:firstRowFirstColumn="0" w:firstRowLastColumn="0" w:lastRowFirstColumn="0" w:lastRowLastColumn="0"/>
-            <w:tcW w:w="2693" w:type="dxa"/>
+            <w:tcW w:w="2551" w:type="dxa"/>
             <w:shd w:val="clear" w:color="auto" w:fill="BFBFBF" w:themeFill="background1" w:themeFillShade="BF"/>
-          </w:tcPr>
-          <w:p>
-            <w:pPr>
-              <w:jc w:val="center"/>
-              <w:rPr>
-                <w:b/>
-              </w:rPr>
-            </w:pPr>
-            <w:r>
-              <w:rPr>
-                <w:b/>
-              </w:rPr>
-              <w:t>Recurso que genera</w:t>
+            <w:vAlign w:val="center"/>
+          </w:tcPr>
+          <w:p>
+            <w:pPr>
+              <w:jc w:val="center"/>
+              <w:rPr>
+                <w:b/>
+              </w:rPr>
+            </w:pPr>
+            <w:r>
+              <w:rPr>
+                <w:b/>
+              </w:rPr>
+              <w:t>Rol encargado</w:t>
             </w:r>
           </w:p>
         </w:tc>
@@ -3896,6 +4624,7 @@
           <w:tcPr>
             <w:tcW w:w="1368" w:type="dxa"/>
             <w:shd w:val="clear" w:color="auto" w:fill="BFBFBF" w:themeFill="background1" w:themeFillShade="BF"/>
+            <w:vAlign w:val="center"/>
           </w:tcPr>
           <w:p>
             <w:pPr>
@@ -3922,20 +4651,26 @@
         <w:tc>
           <w:tcPr>
             <w:cnfStyle w:val="000010000000" w:firstRow="0" w:lastRow="0" w:firstColumn="0" w:lastColumn="0" w:oddVBand="1" w:evenVBand="0" w:oddHBand="0" w:evenHBand="0" w:firstRowFirstColumn="0" w:firstRowLastColumn="0" w:lastRowFirstColumn="0" w:lastRowLastColumn="0"/>
-            <w:tcW w:w="945" w:type="dxa"/>
-          </w:tcPr>
-          <w:p>
-            <w:pPr>
-              <w:jc w:val="center"/>
-            </w:pPr>
-            <w:r>
-              <w:t>23</w:t>
-            </w:r>
-          </w:p>
-        </w:tc>
-        <w:tc>
-          <w:tcPr>
-            <w:tcW w:w="2835" w:type="dxa"/>
+            <w:tcW w:w="1512" w:type="dxa"/>
+          </w:tcPr>
+          <w:p>
+            <w:pPr>
+              <w:jc w:val="center"/>
+              <w:rPr>
+                <w:b/>
+              </w:rPr>
+            </w:pPr>
+            <w:r>
+              <w:rPr>
+                <w:b/>
+              </w:rPr>
+              <w:t>F</w:t>
+            </w:r>
+          </w:p>
+        </w:tc>
+        <w:tc>
+          <w:tcPr>
+            <w:tcW w:w="2410" w:type="dxa"/>
           </w:tcPr>
           <w:p>
             <w:pPr>
@@ -3949,7 +4684,7 @@
         <w:tc>
           <w:tcPr>
             <w:cnfStyle w:val="000010000000" w:firstRow="0" w:lastRow="0" w:firstColumn="0" w:lastColumn="0" w:oddVBand="1" w:evenVBand="0" w:oddHBand="0" w:evenHBand="0" w:firstRowFirstColumn="0" w:firstRowLastColumn="0" w:lastRowFirstColumn="0" w:lastRowLastColumn="0"/>
-            <w:tcW w:w="2693" w:type="dxa"/>
+            <w:tcW w:w="2551" w:type="dxa"/>
           </w:tcPr>
           <w:p>
             <w:pPr>
@@ -3980,20 +4715,26 @@
         <w:tc>
           <w:tcPr>
             <w:cnfStyle w:val="000010000000" w:firstRow="0" w:lastRow="0" w:firstColumn="0" w:lastColumn="0" w:oddVBand="1" w:evenVBand="0" w:oddHBand="0" w:evenHBand="0" w:firstRowFirstColumn="0" w:firstRowLastColumn="0" w:lastRowFirstColumn="0" w:lastRowLastColumn="0"/>
-            <w:tcW w:w="945" w:type="dxa"/>
-          </w:tcPr>
-          <w:p>
-            <w:pPr>
-              <w:jc w:val="center"/>
-            </w:pPr>
-            <w:r>
-              <w:t>24</w:t>
-            </w:r>
-          </w:p>
-        </w:tc>
-        <w:tc>
-          <w:tcPr>
-            <w:tcW w:w="2835" w:type="dxa"/>
+            <w:tcW w:w="1512" w:type="dxa"/>
+          </w:tcPr>
+          <w:p>
+            <w:pPr>
+              <w:jc w:val="center"/>
+              <w:rPr>
+                <w:b/>
+              </w:rPr>
+            </w:pPr>
+            <w:r>
+              <w:rPr>
+                <w:b/>
+              </w:rPr>
+              <w:t>F</w:t>
+            </w:r>
+          </w:p>
+        </w:tc>
+        <w:tc>
+          <w:tcPr>
+            <w:tcW w:w="2410" w:type="dxa"/>
           </w:tcPr>
           <w:p>
             <w:pPr>
@@ -4007,7 +4748,7 @@
         <w:tc>
           <w:tcPr>
             <w:cnfStyle w:val="000010000000" w:firstRow="0" w:lastRow="0" w:firstColumn="0" w:lastColumn="0" w:oddVBand="1" w:evenVBand="0" w:oddHBand="0" w:evenHBand="0" w:firstRowFirstColumn="0" w:firstRowLastColumn="0" w:lastRowFirstColumn="0" w:lastRowLastColumn="0"/>
-            <w:tcW w:w="2693" w:type="dxa"/>
+            <w:tcW w:w="2551" w:type="dxa"/>
           </w:tcPr>
           <w:p>
             <w:pPr>
@@ -4032,8 +4773,13 @@
               <w:cnfStyle w:val="000000000000" w:firstRow="0" w:lastRow="0" w:firstColumn="0" w:lastColumn="0" w:oddVBand="0" w:evenVBand="0" w:oddHBand="0" w:evenHBand="0" w:firstRowFirstColumn="0" w:firstRowLastColumn="0" w:lastRowFirstColumn="0" w:lastRowLastColumn="0"/>
             </w:pPr>
             <w:r>
-              <w:t>.exe</w:t>
-            </w:r>
+              <w:t>.</w:t>
+            </w:r>
+            <w:proofErr w:type="spellStart"/>
+            <w:r>
+              <w:t>exe</w:t>
+            </w:r>
+            <w:proofErr w:type="spellEnd"/>
           </w:p>
         </w:tc>
       </w:tr>
@@ -4045,20 +4791,26 @@
         <w:tc>
           <w:tcPr>
             <w:cnfStyle w:val="000010000000" w:firstRow="0" w:lastRow="0" w:firstColumn="0" w:lastColumn="0" w:oddVBand="1" w:evenVBand="0" w:oddHBand="0" w:evenHBand="0" w:firstRowFirstColumn="0" w:firstRowLastColumn="0" w:lastRowFirstColumn="0" w:lastRowLastColumn="0"/>
-            <w:tcW w:w="945" w:type="dxa"/>
-          </w:tcPr>
-          <w:p>
-            <w:pPr>
-              <w:jc w:val="center"/>
-            </w:pPr>
-            <w:r>
-              <w:t>25</w:t>
-            </w:r>
-          </w:p>
-        </w:tc>
-        <w:tc>
-          <w:tcPr>
-            <w:tcW w:w="2835" w:type="dxa"/>
+            <w:tcW w:w="1512" w:type="dxa"/>
+          </w:tcPr>
+          <w:p>
+            <w:pPr>
+              <w:jc w:val="center"/>
+              <w:rPr>
+                <w:b/>
+              </w:rPr>
+            </w:pPr>
+            <w:r>
+              <w:rPr>
+                <w:b/>
+              </w:rPr>
+              <w:t>S</w:t>
+            </w:r>
+          </w:p>
+        </w:tc>
+        <w:tc>
+          <w:tcPr>
+            <w:tcW w:w="2410" w:type="dxa"/>
           </w:tcPr>
           <w:p>
             <w:pPr>
@@ -4072,7 +4824,7 @@
         <w:tc>
           <w:tcPr>
             <w:cnfStyle w:val="000010000000" w:firstRow="0" w:lastRow="0" w:firstColumn="0" w:lastColumn="0" w:oddVBand="1" w:evenVBand="0" w:oddHBand="0" w:evenHBand="0" w:firstRowFirstColumn="0" w:firstRowLastColumn="0" w:lastRowFirstColumn="0" w:lastRowLastColumn="0"/>
-            <w:tcW w:w="2693" w:type="dxa"/>
+            <w:tcW w:w="2551" w:type="dxa"/>
           </w:tcPr>
           <w:p>
             <w:pPr>
@@ -4097,8 +4849,13 @@
               <w:cnfStyle w:val="000000100000" w:firstRow="0" w:lastRow="0" w:firstColumn="0" w:lastColumn="0" w:oddVBand="0" w:evenVBand="0" w:oddHBand="1" w:evenHBand="0" w:firstRowFirstColumn="0" w:firstRowLastColumn="0" w:lastRowFirstColumn="0" w:lastRowLastColumn="0"/>
             </w:pPr>
             <w:r>
-              <w:t>.exe</w:t>
-            </w:r>
+              <w:t>.</w:t>
+            </w:r>
+            <w:proofErr w:type="spellStart"/>
+            <w:r>
+              <w:t>exe</w:t>
+            </w:r>
+            <w:proofErr w:type="spellEnd"/>
           </w:p>
         </w:tc>
       </w:tr>
@@ -4109,20 +4866,26 @@
         <w:tc>
           <w:tcPr>
             <w:cnfStyle w:val="000010000000" w:firstRow="0" w:lastRow="0" w:firstColumn="0" w:lastColumn="0" w:oddVBand="1" w:evenVBand="0" w:oddHBand="0" w:evenHBand="0" w:firstRowFirstColumn="0" w:firstRowLastColumn="0" w:lastRowFirstColumn="0" w:lastRowLastColumn="0"/>
-            <w:tcW w:w="945" w:type="dxa"/>
-          </w:tcPr>
-          <w:p>
-            <w:pPr>
-              <w:jc w:val="center"/>
-            </w:pPr>
-            <w:r>
-              <w:t>26</w:t>
-            </w:r>
-          </w:p>
-        </w:tc>
-        <w:tc>
-          <w:tcPr>
-            <w:tcW w:w="2835" w:type="dxa"/>
+            <w:tcW w:w="1512" w:type="dxa"/>
+          </w:tcPr>
+          <w:p>
+            <w:pPr>
+              <w:jc w:val="center"/>
+              <w:rPr>
+                <w:b/>
+              </w:rPr>
+            </w:pPr>
+            <w:r>
+              <w:rPr>
+                <w:b/>
+              </w:rPr>
+              <w:t>E</w:t>
+            </w:r>
+          </w:p>
+        </w:tc>
+        <w:tc>
+          <w:tcPr>
+            <w:tcW w:w="2410" w:type="dxa"/>
           </w:tcPr>
           <w:p>
             <w:pPr>
@@ -4139,7 +4902,7 @@
         <w:tc>
           <w:tcPr>
             <w:cnfStyle w:val="000010000000" w:firstRow="0" w:lastRow="0" w:firstColumn="0" w:lastColumn="0" w:oddVBand="1" w:evenVBand="0" w:oddHBand="0" w:evenHBand="0" w:firstRowFirstColumn="0" w:firstRowLastColumn="0" w:lastRowFirstColumn="0" w:lastRowLastColumn="0"/>
-            <w:tcW w:w="2693" w:type="dxa"/>
+            <w:tcW w:w="2551" w:type="dxa"/>
           </w:tcPr>
           <w:p>
             <w:pPr>
@@ -4161,8 +4924,13 @@
               <w:cnfStyle w:val="000000000000" w:firstRow="0" w:lastRow="0" w:firstColumn="0" w:lastColumn="0" w:oddVBand="0" w:evenVBand="0" w:oddHBand="0" w:evenHBand="0" w:firstRowFirstColumn="0" w:firstRowLastColumn="0" w:lastRowFirstColumn="0" w:lastRowLastColumn="0"/>
             </w:pPr>
             <w:r>
-              <w:t>.docx</w:t>
-            </w:r>
+              <w:t>.</w:t>
+            </w:r>
+            <w:proofErr w:type="spellStart"/>
+            <w:r>
+              <w:t>docx</w:t>
+            </w:r>
+            <w:proofErr w:type="spellEnd"/>
           </w:p>
         </w:tc>
       </w:tr>
@@ -4237,8 +5005,6 @@
         </w:rPr>
       </w:pPr>
     </w:p>
-    <w:bookmarkStart w:id="3" w:name="_GoBack"/>
-    <w:bookmarkEnd w:id="3"/>
     <w:p>
       <w:pPr>
         <w:tabs>
@@ -4252,47 +5018,16 @@
           <w:color w:val="auto"/>
         </w:rPr>
       </w:pPr>
-      <w:r>
-        <w:rPr>
-          <w:rFonts w:asciiTheme="minorHAnsi" w:hAnsiTheme="minorHAnsi"/>
-          <w:b/>
-          <w:color w:val="auto"/>
-        </w:rPr>
-        <w:lastRenderedPageBreak/>
-        <w:fldChar w:fldCharType="begin"/>
-      </w:r>
-      <w:r>
-        <w:rPr>
-          <w:rFonts w:asciiTheme="minorHAnsi" w:hAnsiTheme="minorHAnsi"/>
-          <w:b/>
-          <w:color w:val="auto"/>
-        </w:rPr>
-        <w:instrText xml:space="preserve"> HYPERLINK \l "h.35nkun2" \h </w:instrText>
-      </w:r>
-      <w:r>
-        <w:rPr>
-          <w:rFonts w:asciiTheme="minorHAnsi" w:hAnsiTheme="minorHAnsi"/>
-          <w:b/>
-          <w:color w:val="auto"/>
-        </w:rPr>
-        <w:fldChar w:fldCharType="separate"/>
-      </w:r>
-      <w:r>
-        <w:rPr>
-          <w:rFonts w:asciiTheme="minorHAnsi" w:eastAsia="Verdana" w:hAnsiTheme="minorHAnsi" w:cs="Verdana"/>
-          <w:b/>
-          <w:color w:val="auto"/>
-        </w:rPr>
-        <w:tab/>
-      </w:r>
-      <w:r>
-        <w:rPr>
-          <w:rFonts w:asciiTheme="minorHAnsi" w:eastAsia="Verdana" w:hAnsiTheme="minorHAnsi" w:cs="Verdana"/>
-          <w:b/>
-          <w:color w:val="auto"/>
-        </w:rPr>
-        <w:fldChar w:fldCharType="end"/>
-      </w:r>
+      <w:hyperlink w:anchor="h.35nkun2">
+        <w:r>
+          <w:rPr>
+            <w:rFonts w:asciiTheme="minorHAnsi" w:eastAsia="Verdana" w:hAnsiTheme="minorHAnsi" w:cs="Verdana"/>
+            <w:b/>
+            <w:color w:val="auto"/>
+          </w:rPr>
+          <w:tab/>
+        </w:r>
+      </w:hyperlink>
       <w:hyperlink w:anchor="h.35nkun2"/>
     </w:p>
     <w:p>
@@ -4321,23 +5056,7 @@
             <w:b/>
             <w:color w:val="auto"/>
           </w:rPr>
-          <w:t xml:space="preserve">Nomenclatura de los </w:t>
-        </w:r>
-        <w:r>
-          <w:rPr>
-            <w:rFonts w:asciiTheme="minorHAnsi" w:eastAsia="Verdana" w:hAnsiTheme="minorHAnsi" w:cs="Verdana"/>
-            <w:b/>
-            <w:color w:val="auto"/>
-          </w:rPr>
-          <w:t>ítems</w:t>
-        </w:r>
-        <w:r>
-          <w:rPr>
-            <w:rFonts w:asciiTheme="minorHAnsi" w:eastAsia="Verdana" w:hAnsiTheme="minorHAnsi" w:cs="Verdana"/>
-            <w:b/>
-            <w:color w:val="auto"/>
-          </w:rPr>
-          <w:t xml:space="preserve"> de configuración</w:t>
+          <w:t>Nomenclatura de los ítems de configuración</w:t>
         </w:r>
       </w:hyperlink>
     </w:p>
@@ -4361,21 +5080,7 @@
           <w:rFonts w:asciiTheme="minorHAnsi" w:hAnsiTheme="minorHAnsi"/>
           <w:color w:val="auto"/>
         </w:rPr>
-        <w:t>En el Cuadro</w:t>
-      </w:r>
-      <w:r>
-        <w:rPr>
-          <w:rFonts w:asciiTheme="minorHAnsi" w:hAnsiTheme="minorHAnsi"/>
-          <w:color w:val="auto"/>
-        </w:rPr>
-        <w:t xml:space="preserve"> N° 3 se detalla la nomenclatura de cada ítem </w:t>
-      </w:r>
-      <w:r>
-        <w:rPr>
-          <w:rFonts w:asciiTheme="minorHAnsi" w:hAnsiTheme="minorHAnsi"/>
-          <w:color w:val="auto"/>
-        </w:rPr>
-        <w:t xml:space="preserve">de configuración de acuerdo </w:t>
+        <w:t xml:space="preserve">En el Cuadro N° 3 se detalla la nomenclatura de cada ítem de configuración de acuerdo </w:t>
       </w:r>
       <w:r>
         <w:rPr>
@@ -4442,13 +5147,23 @@
           <w:color w:val="auto"/>
         </w:rPr>
       </w:pPr>
+      <w:proofErr w:type="spellStart"/>
       <w:r>
         <w:rPr>
           <w:rFonts w:asciiTheme="minorHAnsi" w:hAnsiTheme="minorHAnsi" w:cs="Arial"/>
           <w:b/>
           <w:lang w:val="es-MX"/>
         </w:rPr>
-        <w:t>SiglasDelNombreDelProyecto_SiglasDelDocumento = ABC_XYZ</w:t>
+        <w:t>SiglasDelNombreDelProyecto_SiglasDelDocumento</w:t>
+      </w:r>
+      <w:proofErr w:type="spellEnd"/>
+      <w:r>
+        <w:rPr>
+          <w:rFonts w:asciiTheme="minorHAnsi" w:hAnsiTheme="minorHAnsi" w:cs="Arial"/>
+          <w:b/>
+          <w:lang w:val="es-MX"/>
+        </w:rPr>
+        <w:t xml:space="preserve"> = ABC_XYZ</w:t>
       </w:r>
       <w:r>
         <w:rPr>
@@ -4538,7 +5253,23 @@
           <w:rFonts w:asciiTheme="minorHAnsi" w:hAnsiTheme="minorHAnsi" w:cs="Arial"/>
           <w:lang w:val="es-MX"/>
         </w:rPr>
-        <w:t>que le siga a la primera letra de la última palabra de dicho ítem (Ejemplo: Plan de Configuración = ABC_PCo).</w:t>
+        <w:t xml:space="preserve">que le siga a la primera letra de la última palabra de dicho ítem (Ejemplo: Plan de Configuración = </w:t>
+      </w:r>
+      <w:proofErr w:type="spellStart"/>
+      <w:r>
+        <w:rPr>
+          <w:rFonts w:asciiTheme="minorHAnsi" w:hAnsiTheme="minorHAnsi" w:cs="Arial"/>
+          <w:lang w:val="es-MX"/>
+        </w:rPr>
+        <w:t>ABC_PCo</w:t>
+      </w:r>
+      <w:proofErr w:type="spellEnd"/>
+      <w:r>
+        <w:rPr>
+          <w:rFonts w:asciiTheme="minorHAnsi" w:hAnsiTheme="minorHAnsi" w:cs="Arial"/>
+          <w:lang w:val="es-MX"/>
+        </w:rPr>
+        <w:t>).</w:t>
       </w:r>
     </w:p>
     <w:p>
@@ -4765,6 +5496,7 @@
               <w:rPr>
                 <w:lang w:val="es-MX"/>
               </w:rPr>
+              <w:lastRenderedPageBreak/>
               <w:t>SVE_RI</w:t>
             </w:r>
           </w:p>
@@ -5243,9 +5975,11 @@
               <w:spacing w:after="120"/>
               <w:jc w:val="center"/>
             </w:pPr>
+            <w:proofErr w:type="spellStart"/>
             <w:r>
               <w:t>SVE_PGCo</w:t>
             </w:r>
+            <w:proofErr w:type="spellEnd"/>
           </w:p>
         </w:tc>
         <w:tc>
@@ -5800,9 +6534,11 @@
             <w:pPr>
               <w:jc w:val="center"/>
             </w:pPr>
+            <w:proofErr w:type="spellStart"/>
             <w:r>
               <w:t>SVE_PPr</w:t>
             </w:r>
+            <w:proofErr w:type="spellEnd"/>
           </w:p>
         </w:tc>
         <w:tc>
@@ -6003,11 +6739,7 @@
               <w:cnfStyle w:val="000000000000" w:firstRow="0" w:lastRow="0" w:firstColumn="0" w:lastColumn="0" w:oddVBand="0" w:evenVBand="0" w:oddHBand="0" w:evenHBand="0" w:firstRowFirstColumn="0" w:firstRowLastColumn="0" w:lastRowFirstColumn="0" w:lastRowLastColumn="0"/>
             </w:pPr>
             <w:r>
-              <w:t xml:space="preserve">Configuración del entorno de </w:t>
-            </w:r>
-            <w:r>
-              <w:lastRenderedPageBreak/>
-              <w:t>producción</w:t>
+              <w:t>Configuración del entorno de producción</w:t>
             </w:r>
           </w:p>
         </w:tc>
@@ -6021,7 +6753,6 @@
               <w:jc w:val="center"/>
             </w:pPr>
             <w:r>
-              <w:lastRenderedPageBreak/>
               <w:t>Implantación</w:t>
             </w:r>
           </w:p>
@@ -6184,7 +6915,7 @@
           <w:sz w:val="18"/>
           <w:szCs w:val="18"/>
         </w:rPr>
-        <w:t xml:space="preserve">Cuadro N° </w:t>
+        <w:t>Cuadro N° 3</w:t>
       </w:r>
       <w:r>
         <w:rPr>
@@ -6192,7 +6923,7 @@
           <w:sz w:val="18"/>
           <w:szCs w:val="18"/>
         </w:rPr>
-        <w:t>3</w:t>
+        <w:t xml:space="preserve"> </w:t>
       </w:r>
       <w:r>
         <w:rPr>
@@ -6200,7 +6931,7 @@
           <w:sz w:val="18"/>
           <w:szCs w:val="18"/>
         </w:rPr>
-        <w:t xml:space="preserve"> </w:t>
+        <w:t>–</w:t>
       </w:r>
       <w:r>
         <w:rPr>
@@ -6208,7 +6939,7 @@
           <w:sz w:val="18"/>
           <w:szCs w:val="18"/>
         </w:rPr>
-        <w:t>–</w:t>
+        <w:t xml:space="preserve"> </w:t>
       </w:r>
       <w:r>
         <w:rPr>
@@ -6216,23 +6947,7 @@
           <w:sz w:val="18"/>
           <w:szCs w:val="18"/>
         </w:rPr>
-        <w:t xml:space="preserve"> </w:t>
-      </w:r>
-      <w:r>
-        <w:rPr>
-          <w:color w:val="auto"/>
-          <w:sz w:val="18"/>
-          <w:szCs w:val="18"/>
-        </w:rPr>
-        <w:t xml:space="preserve">Nomenclatura de </w:t>
-      </w:r>
-      <w:r>
-        <w:rPr>
-          <w:color w:val="auto"/>
-          <w:sz w:val="18"/>
-          <w:szCs w:val="18"/>
-        </w:rPr>
-        <w:t>Ítems de Configuración</w:t>
+        <w:t>Nomenclatura de Ítems de Configuración</w:t>
       </w:r>
       <w:r>
         <w:rPr>
@@ -6505,7 +7220,25 @@
             <w:b/>
             <w:color w:val="auto"/>
           </w:rPr>
-          <w:t>Gestión y entrega de Release de Software</w:t>
+          <w:t xml:space="preserve">Gestión y entrega de </w:t>
+        </w:r>
+        <w:proofErr w:type="spellStart"/>
+        <w:r>
+          <w:rPr>
+            <w:rFonts w:asciiTheme="minorHAnsi" w:eastAsia="Verdana" w:hAnsiTheme="minorHAnsi" w:cs="Verdana"/>
+            <w:b/>
+            <w:color w:val="auto"/>
+          </w:rPr>
+          <w:t>Release</w:t>
+        </w:r>
+        <w:proofErr w:type="spellEnd"/>
+        <w:r>
+          <w:rPr>
+            <w:rFonts w:asciiTheme="minorHAnsi" w:eastAsia="Verdana" w:hAnsiTheme="minorHAnsi" w:cs="Verdana"/>
+            <w:b/>
+            <w:color w:val="auto"/>
+          </w:rPr>
+          <w:t xml:space="preserve"> de Software</w:t>
         </w:r>
       </w:hyperlink>
     </w:p>
@@ -6617,6 +7350,128 @@
 <file path=word/numbering.xml><?xml version="1.0" encoding="utf-8"?>
 <w:numbering xmlns:wpc="http://schemas.microsoft.com/office/word/2010/wordprocessingCanvas" xmlns:mc="http://schemas.openxmlformats.org/markup-compatibility/2006" xmlns:o="urn:schemas-microsoft-com:office:office" xmlns:r="http://schemas.openxmlformats.org/officeDocument/2006/relationships" xmlns:m="http://schemas.openxmlformats.org/officeDocument/2006/math" xmlns:v="urn:schemas-microsoft-com:vml" xmlns:wp14="http://schemas.microsoft.com/office/word/2010/wordprocessingDrawing" xmlns:wp="http://schemas.openxmlformats.org/drawingml/2006/wordprocessingDrawing" xmlns:w10="urn:schemas-microsoft-com:office:word" xmlns:w="http://schemas.openxmlformats.org/wordprocessingml/2006/main" xmlns:w14="http://schemas.microsoft.com/office/word/2010/wordml" xmlns:w15="http://schemas.microsoft.com/office/word/2012/wordml" xmlns:wpg="http://schemas.microsoft.com/office/word/2010/wordprocessingGroup" xmlns:wpi="http://schemas.microsoft.com/office/word/2010/wordprocessingInk" xmlns:wne="http://schemas.microsoft.com/office/word/2006/wordml" xmlns:wps="http://schemas.microsoft.com/office/word/2010/wordprocessingShape" mc:Ignorable="w14 w15 wp14">
   <w:abstractNum w:abstractNumId="0" w15:restartNumberingAfterBreak="0">
+    <w:nsid w:val="04501275"/>
+    <w:multiLevelType w:val="multilevel"/>
+    <w:tmpl w:val="9FCA98BC"/>
+    <w:lvl w:ilvl="0">
+      <w:start w:val="1"/>
+      <w:numFmt w:val="decimal"/>
+      <w:lvlText w:val="%1"/>
+      <w:lvlJc w:val="left"/>
+      <w:pPr>
+        <w:ind w:left="360" w:hanging="360"/>
+      </w:pPr>
+      <w:rPr>
+        <w:rFonts w:hint="default"/>
+        <w:b/>
+      </w:rPr>
+    </w:lvl>
+    <w:lvl w:ilvl="1">
+      <w:start w:val="1"/>
+      <w:numFmt w:val="decimal"/>
+      <w:lvlText w:val="%1.%2"/>
+      <w:lvlJc w:val="left"/>
+      <w:pPr>
+        <w:ind w:left="1080" w:hanging="360"/>
+      </w:pPr>
+      <w:rPr>
+        <w:rFonts w:hint="default"/>
+        <w:b/>
+      </w:rPr>
+    </w:lvl>
+    <w:lvl w:ilvl="2">
+      <w:start w:val="1"/>
+      <w:numFmt w:val="decimal"/>
+      <w:lvlText w:val="%1.%2.%3"/>
+      <w:lvlJc w:val="left"/>
+      <w:pPr>
+        <w:ind w:left="2160" w:hanging="720"/>
+      </w:pPr>
+      <w:rPr>
+        <w:rFonts w:hint="default"/>
+        <w:b/>
+      </w:rPr>
+    </w:lvl>
+    <w:lvl w:ilvl="3">
+      <w:start w:val="1"/>
+      <w:numFmt w:val="decimal"/>
+      <w:lvlText w:val="%1.%2.%3.%4"/>
+      <w:lvlJc w:val="left"/>
+      <w:pPr>
+        <w:ind w:left="2880" w:hanging="720"/>
+      </w:pPr>
+      <w:rPr>
+        <w:rFonts w:hint="default"/>
+        <w:b/>
+      </w:rPr>
+    </w:lvl>
+    <w:lvl w:ilvl="4">
+      <w:start w:val="1"/>
+      <w:numFmt w:val="decimal"/>
+      <w:lvlText w:val="%1.%2.%3.%4.%5"/>
+      <w:lvlJc w:val="left"/>
+      <w:pPr>
+        <w:ind w:left="3960" w:hanging="1080"/>
+      </w:pPr>
+      <w:rPr>
+        <w:rFonts w:hint="default"/>
+        <w:b/>
+      </w:rPr>
+    </w:lvl>
+    <w:lvl w:ilvl="5">
+      <w:start w:val="1"/>
+      <w:numFmt w:val="decimal"/>
+      <w:lvlText w:val="%1.%2.%3.%4.%5.%6"/>
+      <w:lvlJc w:val="left"/>
+      <w:pPr>
+        <w:ind w:left="4680" w:hanging="1080"/>
+      </w:pPr>
+      <w:rPr>
+        <w:rFonts w:hint="default"/>
+        <w:b/>
+      </w:rPr>
+    </w:lvl>
+    <w:lvl w:ilvl="6">
+      <w:start w:val="1"/>
+      <w:numFmt w:val="decimal"/>
+      <w:lvlText w:val="%1.%2.%3.%4.%5.%6.%7"/>
+      <w:lvlJc w:val="left"/>
+      <w:pPr>
+        <w:ind w:left="5760" w:hanging="1440"/>
+      </w:pPr>
+      <w:rPr>
+        <w:rFonts w:hint="default"/>
+        <w:b/>
+      </w:rPr>
+    </w:lvl>
+    <w:lvl w:ilvl="7">
+      <w:start w:val="1"/>
+      <w:numFmt w:val="decimal"/>
+      <w:lvlText w:val="%1.%2.%3.%4.%5.%6.%7.%8"/>
+      <w:lvlJc w:val="left"/>
+      <w:pPr>
+        <w:ind w:left="6480" w:hanging="1440"/>
+      </w:pPr>
+      <w:rPr>
+        <w:rFonts w:hint="default"/>
+        <w:b/>
+      </w:rPr>
+    </w:lvl>
+    <w:lvl w:ilvl="8">
+      <w:start w:val="1"/>
+      <w:numFmt w:val="decimal"/>
+      <w:lvlText w:val="%1.%2.%3.%4.%5.%6.%7.%8.%9"/>
+      <w:lvlJc w:val="left"/>
+      <w:pPr>
+        <w:ind w:left="7200" w:hanging="1440"/>
+      </w:pPr>
+      <w:rPr>
+        <w:rFonts w:hint="default"/>
+        <w:b/>
+      </w:rPr>
+    </w:lvl>
+  </w:abstractNum>
+  <w:abstractNum w:abstractNumId="1" w15:restartNumberingAfterBreak="0">
     <w:nsid w:val="0E1E4F17"/>
     <w:multiLevelType w:val="multilevel"/>
     <w:tmpl w:val="EE6E927C"/>
@@ -6729,7 +7584,7 @@
       </w:rPr>
     </w:lvl>
   </w:abstractNum>
-  <w:abstractNum w:abstractNumId="1" w15:restartNumberingAfterBreak="0">
+  <w:abstractNum w:abstractNumId="2" w15:restartNumberingAfterBreak="0">
     <w:nsid w:val="10E54F28"/>
     <w:multiLevelType w:val="multilevel"/>
     <w:tmpl w:val="EEF4C5F4"/>
@@ -6842,7 +7697,7 @@
       </w:rPr>
     </w:lvl>
   </w:abstractNum>
-  <w:abstractNum w:abstractNumId="2" w15:restartNumberingAfterBreak="0">
+  <w:abstractNum w:abstractNumId="3" w15:restartNumberingAfterBreak="0">
     <w:nsid w:val="1D79682D"/>
     <w:multiLevelType w:val="multilevel"/>
     <w:tmpl w:val="ADF07358"/>
@@ -6928,7 +7783,7 @@
       </w:pPr>
     </w:lvl>
   </w:abstractNum>
-  <w:abstractNum w:abstractNumId="3" w15:restartNumberingAfterBreak="0">
+  <w:abstractNum w:abstractNumId="4" w15:restartNumberingAfterBreak="0">
     <w:nsid w:val="21934F95"/>
     <w:multiLevelType w:val="hybridMultilevel"/>
     <w:tmpl w:val="B03A4640"/>
@@ -7014,7 +7869,7 @@
       </w:pPr>
     </w:lvl>
   </w:abstractNum>
-  <w:abstractNum w:abstractNumId="4" w15:restartNumberingAfterBreak="0">
+  <w:abstractNum w:abstractNumId="5" w15:restartNumberingAfterBreak="0">
     <w:nsid w:val="2BBD3C59"/>
     <w:multiLevelType w:val="hybridMultilevel"/>
     <w:tmpl w:val="AE62853E"/>
@@ -7127,7 +7982,7 @@
       </w:rPr>
     </w:lvl>
   </w:abstractNum>
-  <w:abstractNum w:abstractNumId="5" w15:restartNumberingAfterBreak="0">
+  <w:abstractNum w:abstractNumId="6" w15:restartNumberingAfterBreak="0">
     <w:nsid w:val="7F177209"/>
     <w:multiLevelType w:val="hybridMultilevel"/>
     <w:tmpl w:val="1786DF0E"/>
@@ -7241,22 +8096,25 @@
     </w:lvl>
   </w:abstractNum>
   <w:num w:numId="1">
+    <w:abstractNumId w:val="3"/>
+  </w:num>
+  <w:num w:numId="2">
+    <w:abstractNumId w:val="4"/>
+  </w:num>
+  <w:num w:numId="3">
+    <w:abstractNumId w:val="1"/>
+  </w:num>
+  <w:num w:numId="4">
     <w:abstractNumId w:val="2"/>
   </w:num>
-  <w:num w:numId="2">
-    <w:abstractNumId w:val="3"/>
-  </w:num>
-  <w:num w:numId="3">
-    <w:abstractNumId w:val="0"/>
-  </w:num>
-  <w:num w:numId="4">
-    <w:abstractNumId w:val="1"/>
-  </w:num>
   <w:num w:numId="5">
-    <w:abstractNumId w:val="4"/>
+    <w:abstractNumId w:val="5"/>
   </w:num>
   <w:num w:numId="6">
-    <w:abstractNumId w:val="5"/>
+    <w:abstractNumId w:val="6"/>
+  </w:num>
+  <w:num w:numId="7">
+    <w:abstractNumId w:val="0"/>
   </w:num>
 </w:numbering>
 </file>

</xml_diff>

<commit_message>
Organizacion de la emepresa
</commit_message>
<xml_diff>
--- a/SVE/Documentos/PGCS.docx.docx
+++ b/SVE/Documentos/PGCS.docx.docx
@@ -1,6 +1,6 @@
 
 <file path=word/document.xml><?xml version="1.0" encoding="utf-8"?>
-<w:document xmlns:wpc="http://schemas.microsoft.com/office/word/2010/wordprocessingCanvas" xmlns:cx="http://schemas.microsoft.com/office/drawing/2014/chartex" xmlns:cx1="http://schemas.microsoft.com/office/drawing/2015/9/8/chartex" xmlns:cx2="http://schemas.microsoft.com/office/drawing/2015/10/21/chartex" xmlns:mc="http://schemas.openxmlformats.org/markup-compatibility/2006" xmlns:o="urn:schemas-microsoft-com:office:office" xmlns:r="http://schemas.openxmlformats.org/officeDocument/2006/relationships" xmlns:m="http://schemas.openxmlformats.org/officeDocument/2006/math" xmlns:v="urn:schemas-microsoft-com:vml" xmlns:wp14="http://schemas.microsoft.com/office/word/2010/wordprocessingDrawing" xmlns:wp="http://schemas.openxmlformats.org/drawingml/2006/wordprocessingDrawing" xmlns:w10="urn:schemas-microsoft-com:office:word" xmlns:w="http://schemas.openxmlformats.org/wordprocessingml/2006/main" xmlns:w14="http://schemas.microsoft.com/office/word/2010/wordml" xmlns:w15="http://schemas.microsoft.com/office/word/2012/wordml" xmlns:w16se="http://schemas.microsoft.com/office/word/2015/wordml/symex" xmlns:wpg="http://schemas.microsoft.com/office/word/2010/wordprocessingGroup" xmlns:wpi="http://schemas.microsoft.com/office/word/2010/wordprocessingInk" xmlns:wne="http://schemas.microsoft.com/office/word/2006/wordml" xmlns:wps="http://schemas.microsoft.com/office/word/2010/wordprocessingShape" mc:Ignorable="w14 w15 w16se wp14">
+<w:document xmlns:wpc="http://schemas.microsoft.com/office/word/2010/wordprocessingCanvas" xmlns:mc="http://schemas.openxmlformats.org/markup-compatibility/2006" xmlns:o="urn:schemas-microsoft-com:office:office" xmlns:r="http://schemas.openxmlformats.org/officeDocument/2006/relationships" xmlns:m="http://schemas.openxmlformats.org/officeDocument/2006/math" xmlns:v="urn:schemas-microsoft-com:vml" xmlns:wp14="http://schemas.microsoft.com/office/word/2010/wordprocessingDrawing" xmlns:wp="http://schemas.openxmlformats.org/drawingml/2006/wordprocessingDrawing" xmlns:w10="urn:schemas-microsoft-com:office:word" xmlns:w="http://schemas.openxmlformats.org/wordprocessingml/2006/main" xmlns:w14="http://schemas.microsoft.com/office/word/2010/wordml" xmlns:w15="http://schemas.microsoft.com/office/word/2012/wordml" xmlns:wpg="http://schemas.microsoft.com/office/word/2010/wordprocessingGroup" xmlns:wpi="http://schemas.microsoft.com/office/word/2010/wordprocessingInk" xmlns:wne="http://schemas.microsoft.com/office/word/2006/wordml" xmlns:wps="http://schemas.microsoft.com/office/word/2010/wordprocessingShape" mc:Ignorable="w14 w15 wp14">
   <w:background w:color="FFFFFF"/>
   <w:body>
     <w:p/>
@@ -29,6 +29,7 @@
       <w:r>
         <w:rPr>
           <w:noProof/>
+          <w:lang w:val="es-PE" w:eastAsia="es-PE"/>
         </w:rPr>
         <w:drawing>
           <wp:inline distT="114300" distB="114300" distL="114300" distR="114300">
@@ -258,7 +259,15 @@
               <w:cnfStyle w:val="000000100000" w:firstRow="0" w:lastRow="0" w:firstColumn="0" w:lastColumn="0" w:oddVBand="0" w:evenVBand="0" w:oddHBand="1" w:evenHBand="0" w:firstRowFirstColumn="0" w:firstRowLastColumn="0" w:lastRowFirstColumn="0" w:lastRowLastColumn="0"/>
             </w:pPr>
             <w:r>
-              <w:t>Elí Blas, Karem Aguirre, Manuel Cabrera</w:t>
+              <w:t xml:space="preserve">Elí Blas, </w:t>
+            </w:r>
+            <w:proofErr w:type="spellStart"/>
+            <w:r>
+              <w:t>Karem</w:t>
+            </w:r>
+            <w:proofErr w:type="spellEnd"/>
+            <w:r>
+              <w:t xml:space="preserve"> Aguirre, Manuel Cabrera</w:t>
             </w:r>
           </w:p>
         </w:tc>
@@ -292,13 +301,7 @@
         <w:rPr>
           <w:b/>
         </w:rPr>
-        <w:t xml:space="preserve">1.1 </w:t>
-      </w:r>
-      <w:r>
-        <w:rPr>
-          <w:b/>
-        </w:rPr>
-        <w:t>Propósito</w:t>
+        <w:t>1.1 Propósito</w:t>
       </w:r>
     </w:p>
     <w:p>
@@ -306,19 +309,11 @@
         <w:ind w:left="1080"/>
         <w:jc w:val="both"/>
       </w:pPr>
-      <w:bookmarkStart w:id="0" w:name="_GoBack"/>
-      <w:bookmarkEnd w:id="0"/>
       <w:r>
         <w:rPr>
           <w:color w:val="DD7E6B"/>
         </w:rPr>
-        <w:t>Agregar situación actual del área de TI de nuestra consultora o empresa (cómo está su reposito</w:t>
-      </w:r>
-      <w:r>
-        <w:rPr>
-          <w:color w:val="DD7E6B"/>
-        </w:rPr>
-        <w:t>rio, sobre el desarrollo, mantenimiento, servidores, etc.)</w:t>
+        <w:t>Agregar situación actual del área de TI de nuestra consultora o empresa (cómo está su repositorio, sobre el desarrollo, mantenimiento, servidores, etc.)</w:t>
       </w:r>
     </w:p>
     <w:p>
@@ -335,13 +330,7 @@
         <w:rPr>
           <w:b/>
         </w:rPr>
-        <w:t xml:space="preserve">1.2 </w:t>
-      </w:r>
-      <w:r>
-        <w:rPr>
-          <w:b/>
-        </w:rPr>
-        <w:t>Aplicabilidad</w:t>
+        <w:t>1.2 Aplicabilidad</w:t>
       </w:r>
     </w:p>
     <w:p>
@@ -388,13 +377,7 @@
         <w:rPr>
           <w:color w:val="DD7E6B"/>
         </w:rPr>
-        <w:t>PGC: Pla</w:t>
-      </w:r>
-      <w:r>
-        <w:rPr>
-          <w:color w:val="DD7E6B"/>
-        </w:rPr>
-        <w:t>n de Gestión de la Configuración.</w:t>
+        <w:t>PGC: Plan de Gestión de la Configuración.</w:t>
       </w:r>
     </w:p>
     <w:p>
@@ -473,18 +456,39 @@
     <w:p>
       <w:pPr>
         <w:ind w:left="720"/>
-      </w:pPr>
-      <w:r>
         <w:rPr>
           <w:b/>
         </w:rPr>
-        <w:t xml:space="preserve">2.1 </w:t>
-      </w:r>
+      </w:pPr>
       <w:r>
         <w:rPr>
           <w:b/>
         </w:rPr>
-        <w:t>Organización</w:t>
+        <w:t>2.1 Organización</w:t>
+      </w:r>
+    </w:p>
+    <w:p>
+      <w:pPr>
+        <w:ind w:left="1065"/>
+        <w:rPr>
+          <w:rFonts w:asciiTheme="minorHAnsi" w:hAnsiTheme="minorHAnsi"/>
+        </w:rPr>
+      </w:pPr>
+      <w:r>
+        <w:rPr>
+          <w:rFonts w:asciiTheme="minorHAnsi" w:hAnsiTheme="minorHAnsi" w:cs="Helvetica"/>
+          <w:color w:val="000000" w:themeColor="text1"/>
+          <w:shd w:val="clear" w:color="auto" w:fill="FEFEFE"/>
+        </w:rPr>
+        <w:t>De acuerdo a los procesos que se realizan en la GCS, se genera un diagrama</w:t>
+      </w:r>
+      <w:r>
+        <w:rPr>
+          <w:rFonts w:asciiTheme="minorHAnsi" w:hAnsiTheme="minorHAnsi" w:cs="Helvetica"/>
+          <w:color w:val="000000" w:themeColor="text1"/>
+          <w:shd w:val="clear" w:color="auto" w:fill="FEFEFE"/>
+        </w:rPr>
+        <w:t xml:space="preserve"> relacionado al desarrollo de software por cada proyecto.</w:t>
       </w:r>
     </w:p>
     <w:p>
@@ -492,29 +496,740 @@
         <w:ind w:left="1080"/>
       </w:pPr>
       <w:r>
-        <w:t>En proceso</w:t>
-      </w:r>
-    </w:p>
-    <w:p>
-      <w:pPr>
-        <w:ind w:left="1080"/>
-      </w:pPr>
+        <w:rPr>
+          <w:noProof/>
+        </w:rPr>
+        <mc:AlternateContent>
+          <mc:Choice Requires="wps">
+            <w:drawing>
+              <wp:anchor distT="45720" distB="45720" distL="114300" distR="114300" simplePos="0" relativeHeight="251663872" behindDoc="0" locked="0" layoutInCell="1" allowOverlap="1" wp14:anchorId="3F088772" wp14:editId="4540FAED">
+                <wp:simplePos x="0" y="0"/>
+                <wp:positionH relativeFrom="column">
+                  <wp:posOffset>-108585</wp:posOffset>
+                </wp:positionH>
+                <wp:positionV relativeFrom="paragraph">
+                  <wp:posOffset>3034030</wp:posOffset>
+                </wp:positionV>
+                <wp:extent cx="1819275" cy="828675"/>
+                <wp:effectExtent l="0" t="0" r="28575" b="28575"/>
+                <wp:wrapSquare wrapText="bothSides"/>
+                <wp:docPr id="5" name="Cuadro de texto 2"/>
+                <wp:cNvGraphicFramePr>
+                  <a:graphicFrameLocks xmlns:a="http://schemas.openxmlformats.org/drawingml/2006/main"/>
+                </wp:cNvGraphicFramePr>
+                <a:graphic xmlns:a="http://schemas.openxmlformats.org/drawingml/2006/main">
+                  <a:graphicData uri="http://schemas.microsoft.com/office/word/2010/wordprocessingShape">
+                    <wps:wsp>
+                      <wps:cNvSpPr txBox="1">
+                        <a:spLocks noChangeArrowheads="1"/>
+                      </wps:cNvSpPr>
+                      <wps:spPr bwMode="auto">
+                        <a:xfrm>
+                          <a:off x="0" y="0"/>
+                          <a:ext cx="1819275" cy="828675"/>
+                        </a:xfrm>
+                        <a:prstGeom prst="rect">
+                          <a:avLst/>
+                        </a:prstGeom>
+                        <a:ln>
+                          <a:headEnd/>
+                          <a:tailEnd/>
+                        </a:ln>
+                      </wps:spPr>
+                      <wps:style>
+                        <a:lnRef idx="2">
+                          <a:schemeClr val="accent6"/>
+                        </a:lnRef>
+                        <a:fillRef idx="1">
+                          <a:schemeClr val="lt1"/>
+                        </a:fillRef>
+                        <a:effectRef idx="0">
+                          <a:schemeClr val="accent6"/>
+                        </a:effectRef>
+                        <a:fontRef idx="minor">
+                          <a:schemeClr val="dk1"/>
+                        </a:fontRef>
+                      </wps:style>
+                      <wps:txbx>
+                        <w:txbxContent>
+                          <w:p>
+                            <w:pPr>
+                              <w:jc w:val="both"/>
+                              <w:rPr>
+                                <w:color w:val="000000" w:themeColor="text1"/>
+                                <w:sz w:val="18"/>
+                                <w:szCs w:val="18"/>
+                              </w:rPr>
+                            </w:pPr>
+                            <w:r>
+                              <w:rPr>
+                                <w:rFonts w:asciiTheme="minorHAnsi" w:hAnsiTheme="minorHAnsi"/>
+                                <w:color w:val="000000" w:themeColor="text1"/>
+                                <w:sz w:val="18"/>
+                                <w:szCs w:val="18"/>
+                              </w:rPr>
+                              <w:t>Implica</w:t>
+                            </w:r>
+                            <w:r>
+                              <w:rPr>
+                                <w:rFonts w:asciiTheme="minorHAnsi" w:hAnsiTheme="minorHAnsi"/>
+                                <w:color w:val="000000" w:themeColor="text1"/>
+                                <w:sz w:val="18"/>
+                                <w:szCs w:val="18"/>
+                              </w:rPr>
+                              <w:t xml:space="preserve"> la implementación del software tanto documentos como código fuente</w:t>
+                            </w:r>
+                          </w:p>
+                        </w:txbxContent>
+                      </wps:txbx>
+                      <wps:bodyPr rot="0" vert="horz" wrap="square" lIns="91440" tIns="45720" rIns="91440" bIns="45720" anchor="t" anchorCtr="0">
+                        <a:noAutofit/>
+                      </wps:bodyPr>
+                    </wps:wsp>
+                  </a:graphicData>
+                </a:graphic>
+                <wp14:sizeRelH relativeFrom="margin">
+                  <wp14:pctWidth>0</wp14:pctWidth>
+                </wp14:sizeRelH>
+                <wp14:sizeRelV relativeFrom="margin">
+                  <wp14:pctHeight>0</wp14:pctHeight>
+                </wp14:sizeRelV>
+              </wp:anchor>
+            </w:drawing>
+          </mc:Choice>
+          <mc:Fallback>
+            <w:pict>
+              <v:shapetype w14:anchorId="3F088772" id="_x0000_t202" coordsize="21600,21600" o:spt="202" path="m,l,21600r21600,l21600,xe">
+                <v:stroke joinstyle="miter"/>
+                <v:path gradientshapeok="t" o:connecttype="rect"/>
+              </v:shapetype>
+              <v:shape id="Cuadro de texto 2" o:spid="_x0000_s1026" type="#_x0000_t202" style="position:absolute;left:0;text-align:left;margin-left:-8.55pt;margin-top:238.9pt;width:143.25pt;height:65.25pt;z-index:251663872;visibility:visible;mso-wrap-style:square;mso-width-percent:0;mso-height-percent:0;mso-wrap-distance-left:9pt;mso-wrap-distance-top:3.6pt;mso-wrap-distance-right:9pt;mso-wrap-distance-bottom:3.6pt;mso-position-horizontal:absolute;mso-position-horizontal-relative:text;mso-position-vertical:absolute;mso-position-vertical-relative:text;mso-width-percent:0;mso-height-percent:0;mso-width-relative:margin;mso-height-relative:margin;v-text-anchor:top" o:gfxdata="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" fillcolor="white [3201]" strokecolor="#70ad47 [3209]" strokeweight="1pt">
+                <v:textbox>
+                  <w:txbxContent>
+                    <w:p>
+                      <w:pPr>
+                        <w:jc w:val="both"/>
+                        <w:rPr>
+                          <w:color w:val="000000" w:themeColor="text1"/>
+                          <w:sz w:val="18"/>
+                          <w:szCs w:val="18"/>
+                        </w:rPr>
+                      </w:pPr>
+                      <w:r>
+                        <w:rPr>
+                          <w:rFonts w:asciiTheme="minorHAnsi" w:hAnsiTheme="minorHAnsi"/>
+                          <w:color w:val="000000" w:themeColor="text1"/>
+                          <w:sz w:val="18"/>
+                          <w:szCs w:val="18"/>
+                        </w:rPr>
+                        <w:t>Implica</w:t>
+                      </w:r>
+                      <w:r>
+                        <w:rPr>
+                          <w:rFonts w:asciiTheme="minorHAnsi" w:hAnsiTheme="minorHAnsi"/>
+                          <w:color w:val="000000" w:themeColor="text1"/>
+                          <w:sz w:val="18"/>
+                          <w:szCs w:val="18"/>
+                        </w:rPr>
+                        <w:t xml:space="preserve"> la implementación del software tanto documentos como código fuente</w:t>
+                      </w:r>
+                    </w:p>
+                  </w:txbxContent>
+                </v:textbox>
+                <w10:wrap type="square"/>
+              </v:shape>
+            </w:pict>
+          </mc:Fallback>
+        </mc:AlternateContent>
+      </w:r>
+      <w:r>
+        <w:rPr>
+          <w:noProof/>
+        </w:rPr>
+        <mc:AlternateContent>
+          <mc:Choice Requires="wps">
+            <w:drawing>
+              <wp:anchor distT="45720" distB="45720" distL="114300" distR="114300" simplePos="0" relativeHeight="251667968" behindDoc="0" locked="0" layoutInCell="1" allowOverlap="1" wp14:anchorId="727CC89A" wp14:editId="3828B6AE">
+                <wp:simplePos x="0" y="0"/>
+                <wp:positionH relativeFrom="column">
+                  <wp:posOffset>4682490</wp:posOffset>
+                </wp:positionH>
+                <wp:positionV relativeFrom="paragraph">
+                  <wp:posOffset>2967355</wp:posOffset>
+                </wp:positionV>
+                <wp:extent cx="1638300" cy="895350"/>
+                <wp:effectExtent l="0" t="0" r="19050" b="19050"/>
+                <wp:wrapSquare wrapText="bothSides"/>
+                <wp:docPr id="6" name="Cuadro de texto 2"/>
+                <wp:cNvGraphicFramePr>
+                  <a:graphicFrameLocks xmlns:a="http://schemas.openxmlformats.org/drawingml/2006/main"/>
+                </wp:cNvGraphicFramePr>
+                <a:graphic xmlns:a="http://schemas.openxmlformats.org/drawingml/2006/main">
+                  <a:graphicData uri="http://schemas.microsoft.com/office/word/2010/wordprocessingShape">
+                    <wps:wsp>
+                      <wps:cNvSpPr txBox="1">
+                        <a:spLocks noChangeArrowheads="1"/>
+                      </wps:cNvSpPr>
+                      <wps:spPr bwMode="auto">
+                        <a:xfrm>
+                          <a:off x="0" y="0"/>
+                          <a:ext cx="1638300" cy="895350"/>
+                        </a:xfrm>
+                        <a:prstGeom prst="rect">
+                          <a:avLst/>
+                        </a:prstGeom>
+                        <a:ln>
+                          <a:headEnd/>
+                          <a:tailEnd/>
+                        </a:ln>
+                      </wps:spPr>
+                      <wps:style>
+                        <a:lnRef idx="2">
+                          <a:schemeClr val="accent6"/>
+                        </a:lnRef>
+                        <a:fillRef idx="1">
+                          <a:schemeClr val="lt1"/>
+                        </a:fillRef>
+                        <a:effectRef idx="0">
+                          <a:schemeClr val="accent6"/>
+                        </a:effectRef>
+                        <a:fontRef idx="minor">
+                          <a:schemeClr val="dk1"/>
+                        </a:fontRef>
+                      </wps:style>
+                      <wps:txbx>
+                        <w:txbxContent>
+                          <w:p>
+                            <w:pPr>
+                              <w:jc w:val="both"/>
+                              <w:rPr>
+                                <w:rFonts w:asciiTheme="minorHAnsi" w:hAnsiTheme="minorHAnsi"/>
+                                <w:color w:val="000000" w:themeColor="text1"/>
+                                <w:sz w:val="18"/>
+                                <w:szCs w:val="18"/>
+                              </w:rPr>
+                            </w:pPr>
+                            <w:r>
+                              <w:rPr>
+                                <w:rFonts w:asciiTheme="minorHAnsi" w:hAnsiTheme="minorHAnsi"/>
+                                <w:color w:val="000000" w:themeColor="text1"/>
+                                <w:sz w:val="18"/>
+                                <w:szCs w:val="18"/>
+                              </w:rPr>
+                              <w:t>I</w:t>
+                            </w:r>
+                            <w:r>
+                              <w:rPr>
+                                <w:rFonts w:asciiTheme="minorHAnsi" w:hAnsiTheme="minorHAnsi"/>
+                                <w:color w:val="000000" w:themeColor="text1"/>
+                                <w:sz w:val="18"/>
+                                <w:szCs w:val="18"/>
+                              </w:rPr>
+                              <w:t>mplica que previamente se hayan desarrollado y aprobado las pruebas en el cicl</w:t>
+                            </w:r>
+                            <w:bookmarkStart w:id="0" w:name="_GoBack"/>
+                            <w:bookmarkEnd w:id="0"/>
+                            <w:r>
+                              <w:rPr>
+                                <w:rFonts w:asciiTheme="minorHAnsi" w:hAnsiTheme="minorHAnsi"/>
+                                <w:color w:val="000000" w:themeColor="text1"/>
+                                <w:sz w:val="18"/>
+                                <w:szCs w:val="18"/>
+                              </w:rPr>
+                              <w:t>o de vida del desarrollo de software</w:t>
+                            </w:r>
+                          </w:p>
+                        </w:txbxContent>
+                      </wps:txbx>
+                      <wps:bodyPr rot="0" vert="horz" wrap="square" lIns="91440" tIns="45720" rIns="91440" bIns="45720" anchor="t" anchorCtr="0">
+                        <a:noAutofit/>
+                      </wps:bodyPr>
+                    </wps:wsp>
+                  </a:graphicData>
+                </a:graphic>
+                <wp14:sizeRelH relativeFrom="margin">
+                  <wp14:pctWidth>0</wp14:pctWidth>
+                </wp14:sizeRelH>
+                <wp14:sizeRelV relativeFrom="margin">
+                  <wp14:pctHeight>0</wp14:pctHeight>
+                </wp14:sizeRelV>
+              </wp:anchor>
+            </w:drawing>
+          </mc:Choice>
+          <mc:Fallback>
+            <w:pict>
+              <v:shape w14:anchorId="727CC89A" id="_x0000_s1027" type="#_x0000_t202" style="position:absolute;left:0;text-align:left;margin-left:368.7pt;margin-top:233.65pt;width:129pt;height:70.5pt;z-index:251667968;visibility:visible;mso-wrap-style:square;mso-width-percent:0;mso-height-percent:0;mso-wrap-distance-left:9pt;mso-wrap-distance-top:3.6pt;mso-wrap-distance-right:9pt;mso-wrap-distance-bottom:3.6pt;mso-position-horizontal:absolute;mso-position-horizontal-relative:text;mso-position-vertical:absolute;mso-position-vertical-relative:text;mso-width-percent:0;mso-height-percent:0;mso-width-relative:margin;mso-height-relative:margin;v-text-anchor:top" o:gfxdata="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" fillcolor="white [3201]" strokecolor="#70ad47 [3209]" strokeweight="1pt">
+                <v:textbox>
+                  <w:txbxContent>
+                    <w:p>
+                      <w:pPr>
+                        <w:jc w:val="both"/>
+                        <w:rPr>
+                          <w:rFonts w:asciiTheme="minorHAnsi" w:hAnsiTheme="minorHAnsi"/>
+                          <w:color w:val="000000" w:themeColor="text1"/>
+                          <w:sz w:val="18"/>
+                          <w:szCs w:val="18"/>
+                        </w:rPr>
+                      </w:pPr>
+                      <w:r>
+                        <w:rPr>
+                          <w:rFonts w:asciiTheme="minorHAnsi" w:hAnsiTheme="minorHAnsi"/>
+                          <w:color w:val="000000" w:themeColor="text1"/>
+                          <w:sz w:val="18"/>
+                          <w:szCs w:val="18"/>
+                        </w:rPr>
+                        <w:t>I</w:t>
+                      </w:r>
+                      <w:r>
+                        <w:rPr>
+                          <w:rFonts w:asciiTheme="minorHAnsi" w:hAnsiTheme="minorHAnsi"/>
+                          <w:color w:val="000000" w:themeColor="text1"/>
+                          <w:sz w:val="18"/>
+                          <w:szCs w:val="18"/>
+                        </w:rPr>
+                        <w:t>mplica que previamente se hayan desarrollado y aprobado las pruebas en el cicl</w:t>
+                      </w:r>
+                      <w:bookmarkStart w:id="1" w:name="_GoBack"/>
+                      <w:bookmarkEnd w:id="1"/>
+                      <w:r>
+                        <w:rPr>
+                          <w:rFonts w:asciiTheme="minorHAnsi" w:hAnsiTheme="minorHAnsi"/>
+                          <w:color w:val="000000" w:themeColor="text1"/>
+                          <w:sz w:val="18"/>
+                          <w:szCs w:val="18"/>
+                        </w:rPr>
+                        <w:t>o de vida del desarrollo de software</w:t>
+                      </w:r>
+                    </w:p>
+                  </w:txbxContent>
+                </v:textbox>
+                <w10:wrap type="square"/>
+              </v:shape>
+            </w:pict>
+          </mc:Fallback>
+        </mc:AlternateContent>
+      </w:r>
+      <w:r>
+        <w:rPr>
+          <w:noProof/>
+        </w:rPr>
+        <mc:AlternateContent>
+          <mc:Choice Requires="wps">
+            <w:drawing>
+              <wp:anchor distT="45720" distB="45720" distL="114300" distR="114300" simplePos="0" relativeHeight="251658752" behindDoc="0" locked="0" layoutInCell="1" allowOverlap="1" wp14:anchorId="6C8934D1" wp14:editId="66BC2B43">
+                <wp:simplePos x="0" y="0"/>
+                <wp:positionH relativeFrom="column">
+                  <wp:posOffset>4587240</wp:posOffset>
+                </wp:positionH>
+                <wp:positionV relativeFrom="paragraph">
+                  <wp:posOffset>1186180</wp:posOffset>
+                </wp:positionV>
+                <wp:extent cx="1638300" cy="762000"/>
+                <wp:effectExtent l="0" t="0" r="19050" b="19050"/>
+                <wp:wrapSquare wrapText="bothSides"/>
+                <wp:docPr id="4" name="Cuadro de texto 2"/>
+                <wp:cNvGraphicFramePr>
+                  <a:graphicFrameLocks xmlns:a="http://schemas.openxmlformats.org/drawingml/2006/main"/>
+                </wp:cNvGraphicFramePr>
+                <a:graphic xmlns:a="http://schemas.openxmlformats.org/drawingml/2006/main">
+                  <a:graphicData uri="http://schemas.microsoft.com/office/word/2010/wordprocessingShape">
+                    <wps:wsp>
+                      <wps:cNvSpPr txBox="1">
+                        <a:spLocks noChangeArrowheads="1"/>
+                      </wps:cNvSpPr>
+                      <wps:spPr bwMode="auto">
+                        <a:xfrm>
+                          <a:off x="0" y="0"/>
+                          <a:ext cx="1638300" cy="762000"/>
+                        </a:xfrm>
+                        <a:prstGeom prst="rect">
+                          <a:avLst/>
+                        </a:prstGeom>
+                        <a:ln>
+                          <a:headEnd/>
+                          <a:tailEnd/>
+                        </a:ln>
+                      </wps:spPr>
+                      <wps:style>
+                        <a:lnRef idx="2">
+                          <a:schemeClr val="accent6"/>
+                        </a:lnRef>
+                        <a:fillRef idx="1">
+                          <a:schemeClr val="lt1"/>
+                        </a:fillRef>
+                        <a:effectRef idx="0">
+                          <a:schemeClr val="accent6"/>
+                        </a:effectRef>
+                        <a:fontRef idx="minor">
+                          <a:schemeClr val="dk1"/>
+                        </a:fontRef>
+                      </wps:style>
+                      <wps:txbx>
+                        <w:txbxContent>
+                          <w:p>
+                            <w:pPr>
+                              <w:jc w:val="both"/>
+                              <w:rPr>
+                                <w:color w:val="000000" w:themeColor="text1"/>
+                                <w:sz w:val="18"/>
+                                <w:szCs w:val="18"/>
+                              </w:rPr>
+                            </w:pPr>
+                            <w:r>
+                              <w:rPr>
+                                <w:rFonts w:asciiTheme="minorHAnsi" w:hAnsiTheme="minorHAnsi"/>
+                                <w:color w:val="000000" w:themeColor="text1"/>
+                                <w:sz w:val="18"/>
+                                <w:szCs w:val="18"/>
+                              </w:rPr>
+                              <w:t>A</w:t>
+                            </w:r>
+                            <w:r>
+                              <w:rPr>
+                                <w:rFonts w:asciiTheme="minorHAnsi" w:hAnsiTheme="minorHAnsi"/>
+                                <w:color w:val="000000" w:themeColor="text1"/>
+                                <w:sz w:val="18"/>
+                                <w:szCs w:val="18"/>
+                              </w:rPr>
+                              <w:t>barca todas las fases de proceso de desarrollo de software y además el mantenimiento del producto</w:t>
+                            </w:r>
+                          </w:p>
+                        </w:txbxContent>
+                      </wps:txbx>
+                      <wps:bodyPr rot="0" vert="horz" wrap="square" lIns="91440" tIns="45720" rIns="91440" bIns="45720" anchor="t" anchorCtr="0">
+                        <a:noAutofit/>
+                      </wps:bodyPr>
+                    </wps:wsp>
+                  </a:graphicData>
+                </a:graphic>
+                <wp14:sizeRelH relativeFrom="margin">
+                  <wp14:pctWidth>0</wp14:pctWidth>
+                </wp14:sizeRelH>
+                <wp14:sizeRelV relativeFrom="margin">
+                  <wp14:pctHeight>0</wp14:pctHeight>
+                </wp14:sizeRelV>
+              </wp:anchor>
+            </w:drawing>
+          </mc:Choice>
+          <mc:Fallback>
+            <w:pict>
+              <v:shape w14:anchorId="6C8934D1" id="_x0000_s1028" type="#_x0000_t202" style="position:absolute;left:0;text-align:left;margin-left:361.2pt;margin-top:93.4pt;width:129pt;height:60pt;z-index:251658752;visibility:visible;mso-wrap-style:square;mso-width-percent:0;mso-height-percent:0;mso-wrap-distance-left:9pt;mso-wrap-distance-top:3.6pt;mso-wrap-distance-right:9pt;mso-wrap-distance-bottom:3.6pt;mso-position-horizontal:absolute;mso-position-horizontal-relative:text;mso-position-vertical:absolute;mso-position-vertical-relative:text;mso-width-percent:0;mso-height-percent:0;mso-width-relative:margin;mso-height-relative:margin;v-text-anchor:top" o:gfxdata="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" fillcolor="white [3201]" strokecolor="#70ad47 [3209]" strokeweight="1pt">
+                <v:textbox>
+                  <w:txbxContent>
+                    <w:p>
+                      <w:pPr>
+                        <w:jc w:val="both"/>
+                        <w:rPr>
+                          <w:color w:val="000000" w:themeColor="text1"/>
+                          <w:sz w:val="18"/>
+                          <w:szCs w:val="18"/>
+                        </w:rPr>
+                      </w:pPr>
+                      <w:r>
+                        <w:rPr>
+                          <w:rFonts w:asciiTheme="minorHAnsi" w:hAnsiTheme="minorHAnsi"/>
+                          <w:color w:val="000000" w:themeColor="text1"/>
+                          <w:sz w:val="18"/>
+                          <w:szCs w:val="18"/>
+                        </w:rPr>
+                        <w:t>A</w:t>
+                      </w:r>
+                      <w:r>
+                        <w:rPr>
+                          <w:rFonts w:asciiTheme="minorHAnsi" w:hAnsiTheme="minorHAnsi"/>
+                          <w:color w:val="000000" w:themeColor="text1"/>
+                          <w:sz w:val="18"/>
+                          <w:szCs w:val="18"/>
+                        </w:rPr>
+                        <w:t>barca todas las fases de proceso de desarrollo de software y además el mantenimiento del producto</w:t>
+                      </w:r>
+                    </w:p>
+                  </w:txbxContent>
+                </v:textbox>
+                <w10:wrap type="square"/>
+              </v:shape>
+            </w:pict>
+          </mc:Fallback>
+        </mc:AlternateContent>
+      </w:r>
+      <w:r>
+        <w:rPr>
+          <w:noProof/>
+        </w:rPr>
+        <mc:AlternateContent>
+          <mc:Choice Requires="wps">
+            <w:drawing>
+              <wp:anchor distT="45720" distB="45720" distL="114300" distR="114300" simplePos="0" relativeHeight="251654656" behindDoc="0" locked="0" layoutInCell="1" allowOverlap="1" wp14:anchorId="4833F0B8" wp14:editId="0BA69C3D">
+                <wp:simplePos x="0" y="0"/>
+                <wp:positionH relativeFrom="column">
+                  <wp:posOffset>-175260</wp:posOffset>
+                </wp:positionH>
+                <wp:positionV relativeFrom="paragraph">
+                  <wp:posOffset>1129030</wp:posOffset>
+                </wp:positionV>
+                <wp:extent cx="1638300" cy="857250"/>
+                <wp:effectExtent l="0" t="0" r="19050" b="19050"/>
+                <wp:wrapSquare wrapText="bothSides"/>
+                <wp:docPr id="217" name="Cuadro de texto 2"/>
+                <wp:cNvGraphicFramePr>
+                  <a:graphicFrameLocks xmlns:a="http://schemas.openxmlformats.org/drawingml/2006/main"/>
+                </wp:cNvGraphicFramePr>
+                <a:graphic xmlns:a="http://schemas.openxmlformats.org/drawingml/2006/main">
+                  <a:graphicData uri="http://schemas.microsoft.com/office/word/2010/wordprocessingShape">
+                    <wps:wsp>
+                      <wps:cNvSpPr txBox="1">
+                        <a:spLocks noChangeArrowheads="1"/>
+                      </wps:cNvSpPr>
+                      <wps:spPr bwMode="auto">
+                        <a:xfrm>
+                          <a:off x="0" y="0"/>
+                          <a:ext cx="1638300" cy="857250"/>
+                        </a:xfrm>
+                        <a:prstGeom prst="rect">
+                          <a:avLst/>
+                        </a:prstGeom>
+                        <a:ln>
+                          <a:headEnd/>
+                          <a:tailEnd/>
+                        </a:ln>
+                      </wps:spPr>
+                      <wps:style>
+                        <a:lnRef idx="2">
+                          <a:schemeClr val="accent6"/>
+                        </a:lnRef>
+                        <a:fillRef idx="1">
+                          <a:schemeClr val="lt1"/>
+                        </a:fillRef>
+                        <a:effectRef idx="0">
+                          <a:schemeClr val="accent6"/>
+                        </a:effectRef>
+                        <a:fontRef idx="minor">
+                          <a:schemeClr val="dk1"/>
+                        </a:fontRef>
+                      </wps:style>
+                      <wps:txbx>
+                        <w:txbxContent>
+                          <w:p>
+                            <w:pPr>
+                              <w:jc w:val="both"/>
+                              <w:rPr>
+                                <w:color w:val="000000" w:themeColor="text1"/>
+                                <w:sz w:val="18"/>
+                                <w:szCs w:val="18"/>
+                              </w:rPr>
+                            </w:pPr>
+                            <w:r>
+                              <w:rPr>
+                                <w:rFonts w:asciiTheme="minorHAnsi" w:hAnsiTheme="minorHAnsi"/>
+                                <w:color w:val="000000" w:themeColor="text1"/>
+                                <w:sz w:val="18"/>
+                                <w:szCs w:val="18"/>
+                              </w:rPr>
+                              <w:t>I</w:t>
+                            </w:r>
+                            <w:r>
+                              <w:rPr>
+                                <w:rFonts w:asciiTheme="minorHAnsi" w:hAnsiTheme="minorHAnsi"/>
+                                <w:color w:val="000000" w:themeColor="text1"/>
+                                <w:sz w:val="18"/>
+                                <w:szCs w:val="18"/>
+                              </w:rPr>
+                              <w:t xml:space="preserve">mplica la gestión del proyecto, el modelado del negocio y análisis de requisitos de cada </w:t>
+                            </w:r>
+                            <w:r>
+                              <w:rPr>
+                                <w:rFonts w:asciiTheme="minorHAnsi" w:hAnsiTheme="minorHAnsi"/>
+                                <w:color w:val="000000" w:themeColor="text1"/>
+                                <w:sz w:val="18"/>
+                                <w:szCs w:val="18"/>
+                              </w:rPr>
+                              <w:t xml:space="preserve">uno de los </w:t>
+                            </w:r>
+                            <w:r>
+                              <w:rPr>
+                                <w:rFonts w:asciiTheme="minorHAnsi" w:hAnsiTheme="minorHAnsi"/>
+                                <w:color w:val="000000" w:themeColor="text1"/>
+                                <w:sz w:val="18"/>
+                                <w:szCs w:val="18"/>
+                              </w:rPr>
+                              <w:t>proyecto de software que se realice</w:t>
+                            </w:r>
+                          </w:p>
+                        </w:txbxContent>
+                      </wps:txbx>
+                      <wps:bodyPr rot="0" vert="horz" wrap="square" lIns="91440" tIns="45720" rIns="91440" bIns="45720" anchor="t" anchorCtr="0">
+                        <a:noAutofit/>
+                      </wps:bodyPr>
+                    </wps:wsp>
+                  </a:graphicData>
+                </a:graphic>
+                <wp14:sizeRelH relativeFrom="margin">
+                  <wp14:pctWidth>0</wp14:pctWidth>
+                </wp14:sizeRelH>
+                <wp14:sizeRelV relativeFrom="margin">
+                  <wp14:pctHeight>0</wp14:pctHeight>
+                </wp14:sizeRelV>
+              </wp:anchor>
+            </w:drawing>
+          </mc:Choice>
+          <mc:Fallback>
+            <w:pict>
+              <v:shape w14:anchorId="4833F0B8" id="_x0000_s1029" type="#_x0000_t202" style="position:absolute;left:0;text-align:left;margin-left:-13.8pt;margin-top:88.9pt;width:129pt;height:67.5pt;z-index:251654656;visibility:visible;mso-wrap-style:square;mso-width-percent:0;mso-height-percent:0;mso-wrap-distance-left:9pt;mso-wrap-distance-top:3.6pt;mso-wrap-distance-right:9pt;mso-wrap-distance-bottom:3.6pt;mso-position-horizontal:absolute;mso-position-horizontal-relative:text;mso-position-vertical:absolute;mso-position-vertical-relative:text;mso-width-percent:0;mso-height-percent:0;mso-width-relative:margin;mso-height-relative:margin;v-text-anchor:top" o:gfxdata="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" fillcolor="white [3201]" strokecolor="#70ad47 [3209]" strokeweight="1pt">
+                <v:textbox>
+                  <w:txbxContent>
+                    <w:p>
+                      <w:pPr>
+                        <w:jc w:val="both"/>
+                        <w:rPr>
+                          <w:color w:val="000000" w:themeColor="text1"/>
+                          <w:sz w:val="18"/>
+                          <w:szCs w:val="18"/>
+                        </w:rPr>
+                      </w:pPr>
+                      <w:r>
+                        <w:rPr>
+                          <w:rFonts w:asciiTheme="minorHAnsi" w:hAnsiTheme="minorHAnsi"/>
+                          <w:color w:val="000000" w:themeColor="text1"/>
+                          <w:sz w:val="18"/>
+                          <w:szCs w:val="18"/>
+                        </w:rPr>
+                        <w:t>I</w:t>
+                      </w:r>
+                      <w:r>
+                        <w:rPr>
+                          <w:rFonts w:asciiTheme="minorHAnsi" w:hAnsiTheme="minorHAnsi"/>
+                          <w:color w:val="000000" w:themeColor="text1"/>
+                          <w:sz w:val="18"/>
+                          <w:szCs w:val="18"/>
+                        </w:rPr>
+                        <w:t xml:space="preserve">mplica la gestión del proyecto, el modelado del negocio y análisis de requisitos de cada </w:t>
+                      </w:r>
+                      <w:r>
+                        <w:rPr>
+                          <w:rFonts w:asciiTheme="minorHAnsi" w:hAnsiTheme="minorHAnsi"/>
+                          <w:color w:val="000000" w:themeColor="text1"/>
+                          <w:sz w:val="18"/>
+                          <w:szCs w:val="18"/>
+                        </w:rPr>
+                        <w:t xml:space="preserve">uno de los </w:t>
+                      </w:r>
+                      <w:r>
+                        <w:rPr>
+                          <w:rFonts w:asciiTheme="minorHAnsi" w:hAnsiTheme="minorHAnsi"/>
+                          <w:color w:val="000000" w:themeColor="text1"/>
+                          <w:sz w:val="18"/>
+                          <w:szCs w:val="18"/>
+                        </w:rPr>
+                        <w:t>proyecto de software que se realice</w:t>
+                      </w:r>
+                    </w:p>
+                  </w:txbxContent>
+                </v:textbox>
+                <w10:wrap type="square"/>
+              </v:shape>
+            </w:pict>
+          </mc:Fallback>
+        </mc:AlternateContent>
+      </w:r>
+      <w:r>
+        <w:rPr>
+          <w:noProof/>
+          <w:lang w:val="es-PE" w:eastAsia="es-PE"/>
+        </w:rPr>
+        <w:drawing>
+          <wp:anchor distT="0" distB="0" distL="114300" distR="114300" simplePos="0" relativeHeight="251649536" behindDoc="1" locked="0" layoutInCell="1" allowOverlap="1" wp14:anchorId="5547D2A9" wp14:editId="3F69895E">
+            <wp:simplePos x="0" y="0"/>
+            <wp:positionH relativeFrom="column">
+              <wp:posOffset>739140</wp:posOffset>
+            </wp:positionH>
+            <wp:positionV relativeFrom="paragraph">
+              <wp:posOffset>575310</wp:posOffset>
+            </wp:positionV>
+            <wp:extent cx="4752975" cy="2999740"/>
+            <wp:effectExtent l="0" t="0" r="9525" b="0"/>
+            <wp:wrapTopAndBottom/>
+            <wp:docPr id="3" name="Imagen 3"/>
+            <wp:cNvGraphicFramePr>
+              <a:graphicFrameLocks xmlns:a="http://schemas.openxmlformats.org/drawingml/2006/main" noChangeAspect="1"/>
+            </wp:cNvGraphicFramePr>
+            <a:graphic xmlns:a="http://schemas.openxmlformats.org/drawingml/2006/main">
+              <a:graphicData uri="http://schemas.openxmlformats.org/drawingml/2006/picture">
+                <pic:pic xmlns:pic="http://schemas.openxmlformats.org/drawingml/2006/picture">
+                  <pic:nvPicPr>
+                    <pic:cNvPr id="3" name="Screenshot_13.png"/>
+                    <pic:cNvPicPr/>
+                  </pic:nvPicPr>
+                  <pic:blipFill>
+                    <a:blip r:embed="rId8">
+                      <a:extLst>
+                        <a:ext uri="{28A0092B-C50C-407E-A947-70E740481C1C}">
+                          <a14:useLocalDpi xmlns:a14="http://schemas.microsoft.com/office/drawing/2010/main" val="0"/>
+                        </a:ext>
+                      </a:extLst>
+                    </a:blip>
+                    <a:stretch>
+                      <a:fillRect/>
+                    </a:stretch>
+                  </pic:blipFill>
+                  <pic:spPr>
+                    <a:xfrm>
+                      <a:off x="0" y="0"/>
+                      <a:ext cx="4752975" cy="2999740"/>
+                    </a:xfrm>
+                    <a:prstGeom prst="rect">
+                      <a:avLst/>
+                    </a:prstGeom>
+                  </pic:spPr>
+                </pic:pic>
+              </a:graphicData>
+            </a:graphic>
+            <wp14:sizeRelH relativeFrom="page">
+              <wp14:pctWidth>0</wp14:pctWidth>
+            </wp14:sizeRelH>
+            <wp14:sizeRelV relativeFrom="page">
+              <wp14:pctHeight>0</wp14:pctHeight>
+            </wp14:sizeRelV>
+          </wp:anchor>
+        </w:drawing>
+      </w:r>
+      <w:r>
+        <w:t>En la figura 1, se muestra como está relacionado el desarrollo de software</w:t>
+      </w:r>
+      <w:r>
+        <w:t xml:space="preserve"> actualmente</w:t>
+      </w:r>
+      <w:r>
+        <w:t xml:space="preserve"> con las actividades de</w:t>
+      </w:r>
+      <w:r>
+        <w:t xml:space="preserve"> la gestión de la configuración que se trabará</w:t>
+      </w:r>
     </w:p>
     <w:p>
       <w:pPr>
         <w:ind w:left="720"/>
-      </w:pPr>
-      <w:r>
+        <w:jc w:val="center"/>
         <w:rPr>
           <w:b/>
         </w:rPr>
-        <w:t xml:space="preserve">2.2 </w:t>
-      </w:r>
+      </w:pPr>
       <w:r>
         <w:rPr>
           <w:b/>
         </w:rPr>
-        <w:t xml:space="preserve">Roles o responsabilidades </w:t>
+        <w:lastRenderedPageBreak/>
+        <w:t>Fig.1 Organización de la GDS</w:t>
+      </w:r>
+    </w:p>
+    <w:p>
+      <w:pPr>
+        <w:ind w:left="720"/>
+      </w:pPr>
+      <w:r>
+        <w:rPr>
+          <w:b/>
+        </w:rPr>
+        <w:t xml:space="preserve">2.2 Roles o responsabilidades </w:t>
       </w:r>
     </w:p>
     <w:p>
@@ -751,10 +1466,7 @@
               <w:cnfStyle w:val="000000000000" w:firstRow="0" w:lastRow="0" w:firstColumn="0" w:lastColumn="0" w:oddVBand="0" w:evenVBand="0" w:oddHBand="0" w:evenHBand="0" w:firstRowFirstColumn="0" w:firstRowLastColumn="0" w:lastRowFirstColumn="0" w:lastRowLastColumn="0"/>
             </w:pPr>
             <w:r>
-              <w:t xml:space="preserve">Analizan el impacto del cambio, aprueban o rechazan los cambios propuestos por </w:t>
-            </w:r>
-            <w:r>
-              <w:t>los interesados</w:t>
+              <w:t>Analizan el impacto del cambio, aprueban o rechazan los cambios propuestos por los interesados</w:t>
             </w:r>
           </w:p>
         </w:tc>
@@ -790,7 +1502,6 @@
               <w:rPr>
                 <w:b w:val="0"/>
               </w:rPr>
-              <w:lastRenderedPageBreak/>
               <w:t>Gestor de la Gestión de la Configuración</w:t>
             </w:r>
           </w:p>
@@ -936,46 +1647,28 @@
         <w:rPr>
           <w:b/>
         </w:rPr>
-        <w:t xml:space="preserve">2.3 </w:t>
-      </w:r>
+        <w:t>2.3 Políticas, Directrices y Procedimientos</w:t>
+      </w:r>
+    </w:p>
+    <w:p>
+      <w:pPr>
+        <w:ind w:left="720" w:firstLine="720"/>
+      </w:pPr>
+    </w:p>
+    <w:p>
+      <w:pPr>
+        <w:ind w:left="720" w:firstLine="720"/>
+      </w:pPr>
+    </w:p>
+    <w:p>
+      <w:pPr>
+        <w:ind w:left="720"/>
+      </w:pPr>
       <w:r>
         <w:rPr>
           <w:b/>
         </w:rPr>
-        <w:t>Políticas, Directrices y Procedimientos</w:t>
-      </w:r>
-    </w:p>
-    <w:p>
-      <w:pPr>
-        <w:ind w:left="720" w:firstLine="720"/>
-      </w:pPr>
-      <w:r>
-        <w:t>En pr</w:t>
-      </w:r>
-      <w:r>
-        <w:t>oceso</w:t>
-      </w:r>
-    </w:p>
-    <w:p>
-      <w:pPr>
-        <w:ind w:left="720" w:firstLine="720"/>
-      </w:pPr>
-    </w:p>
-    <w:p>
-      <w:pPr>
-        <w:ind w:left="720"/>
-      </w:pPr>
-      <w:r>
-        <w:rPr>
-          <w:b/>
-        </w:rPr>
-        <w:t xml:space="preserve">2.4 </w:t>
-      </w:r>
-      <w:r>
-        <w:rPr>
-          <w:b/>
-        </w:rPr>
-        <w:t>Herramientas, Entorno e Infraestructura.</w:t>
+        <w:t>2.4 Herramientas, Entorno e Infraestructura.</w:t>
       </w:r>
     </w:p>
     <w:p>
@@ -983,34 +1676,44 @@
         <w:ind w:left="1080"/>
         <w:jc w:val="both"/>
       </w:pPr>
-      <w:bookmarkStart w:id="1" w:name="h.z1nxhngljrzn" w:colFirst="0" w:colLast="0"/>
-      <w:bookmarkEnd w:id="1"/>
+      <w:bookmarkStart w:id="2" w:name="h.z1nxhngljrzn" w:colFirst="0" w:colLast="0"/>
+      <w:bookmarkEnd w:id="2"/>
+      <w:proofErr w:type="spellStart"/>
       <w:r>
         <w:rPr>
           <w:b/>
         </w:rPr>
-        <w:t xml:space="preserve">Github: </w:t>
+        <w:t>Github</w:t>
+      </w:r>
+      <w:proofErr w:type="spellEnd"/>
+      <w:r>
+        <w:rPr>
+          <w:b/>
+        </w:rPr>
+        <w:t xml:space="preserve">: </w:t>
       </w:r>
       <w:r>
         <w:rPr>
           <w:color w:val="222222"/>
           <w:highlight w:val="white"/>
         </w:rPr>
-        <w:t> </w:t>
-      </w:r>
+        <w:t xml:space="preserve"> Es una plataforma de desarrollo colaborativo de software para alojar proyectos utilizando el sistema de control de versiones </w:t>
+      </w:r>
+      <w:proofErr w:type="spellStart"/>
       <w:r>
         <w:rPr>
           <w:color w:val="222222"/>
           <w:highlight w:val="white"/>
         </w:rPr>
-        <w:t>E</w:t>
-      </w:r>
+        <w:t>Git</w:t>
+      </w:r>
+      <w:proofErr w:type="spellEnd"/>
       <w:r>
         <w:rPr>
           <w:color w:val="222222"/>
           <w:highlight w:val="white"/>
         </w:rPr>
-        <w:t xml:space="preserve">s una plataforma de desarrollo colaborativo de software para alojar proyectos utilizando el sistema de control de versiones Git. </w:t>
+        <w:t xml:space="preserve">. </w:t>
       </w:r>
     </w:p>
     <w:p>
@@ -1018,55 +1721,56 @@
         <w:ind w:left="1080"/>
         <w:jc w:val="both"/>
       </w:pPr>
-      <w:bookmarkStart w:id="2" w:name="h.127kle76w2vh" w:colFirst="0" w:colLast="0"/>
-      <w:bookmarkEnd w:id="2"/>
+      <w:bookmarkStart w:id="3" w:name="h.127kle76w2vh" w:colFirst="0" w:colLast="0"/>
+      <w:bookmarkEnd w:id="3"/>
       <w:r>
         <w:rPr>
           <w:color w:val="DD7E6B"/>
           <w:highlight w:val="white"/>
         </w:rPr>
-        <w:t>En la imagen N° 1 se muestra cómo funciona esta herramien</w:t>
+        <w:t xml:space="preserve">En la imagen N° 1 se muestra cómo funciona esta herramienta, por ejemplo: </w:t>
       </w:r>
       <w:r>
         <w:rPr>
           <w:color w:val="DD7E6B"/>
-          <w:highlight w:val="white"/>
-        </w:rPr>
-        <w:t xml:space="preserve">ta, por ejemplo: </w:t>
-      </w:r>
+        </w:rPr>
+        <w:t>1 desarrollador (</w:t>
+      </w:r>
+      <w:proofErr w:type="spellStart"/>
       <w:r>
         <w:rPr>
           <w:color w:val="DD7E6B"/>
         </w:rPr>
-        <w:t xml:space="preserve">1 desarrollador (author) edita un elemento de configuración y mediante la aplicación GitHub sube cambios al repositorio compartido en la nube. Luego otro desarrollador trabaja </w:t>
-      </w:r>
-      <w:proofErr w:type="gramStart"/>
+        <w:t>author</w:t>
+      </w:r>
+      <w:proofErr w:type="spellEnd"/>
       <w:r>
         <w:rPr>
           <w:color w:val="DD7E6B"/>
         </w:rPr>
-        <w:t>sobre  el</w:t>
-      </w:r>
-      <w:proofErr w:type="gramEnd"/>
+        <w:t xml:space="preserve">) edita un elemento de configuración y mediante la aplicación </w:t>
+      </w:r>
+      <w:proofErr w:type="spellStart"/>
       <w:r>
         <w:rPr>
           <w:color w:val="DD7E6B"/>
         </w:rPr>
-        <w:t xml:space="preserve"> elemento subido, y sube los cambios realizados al rep</w:t>
-      </w:r>
+        <w:t>GitHub</w:t>
+      </w:r>
+      <w:proofErr w:type="spellEnd"/>
       <w:r>
         <w:rPr>
           <w:color w:val="DD7E6B"/>
         </w:rPr>
-        <w:t>ositorio compartido.</w:t>
+        <w:t xml:space="preserve"> sube cambios al repositorio compartido en la nube. Luego otro desarrollador trabaja sobre  el elemento subido, y sube los cambios realizados al repositorio compartido.</w:t>
       </w:r>
     </w:p>
     <w:p>
       <w:pPr>
         <w:ind w:left="1080"/>
       </w:pPr>
-      <w:bookmarkStart w:id="3" w:name="h.gjdgxs" w:colFirst="0" w:colLast="0"/>
-      <w:bookmarkEnd w:id="3"/>
+      <w:bookmarkStart w:id="4" w:name="h.gjdgxs" w:colFirst="0" w:colLast="0"/>
+      <w:bookmarkEnd w:id="4"/>
     </w:p>
     <w:p>
       <w:pPr>
@@ -1075,7 +1779,9 @@
       <w:r>
         <w:rPr>
           <w:noProof/>
-        </w:rPr>
+          <w:lang w:val="es-PE" w:eastAsia="es-PE"/>
+        </w:rPr>
+        <w:lastRenderedPageBreak/>
         <w:drawing>
           <wp:inline distT="0" distB="0" distL="0" distR="0">
             <wp:extent cx="4852598" cy="3170300"/>
@@ -1090,7 +1796,7 @@
                     <pic:cNvPicPr preferRelativeResize="0"/>
                   </pic:nvPicPr>
                   <pic:blipFill>
-                    <a:blip r:embed="rId8"/>
+                    <a:blip r:embed="rId9"/>
                     <a:srcRect/>
                     <a:stretch>
                       <a:fillRect/>
@@ -1134,7 +1840,25 @@
           <w:sz w:val="18"/>
           <w:szCs w:val="18"/>
         </w:rPr>
-        <w:t>Imagen N° 1 -  Arquitectura de GitHub.</w:t>
+        <w:t xml:space="preserve">Imagen N° 1 -  Arquitectura de </w:t>
+      </w:r>
+      <w:proofErr w:type="spellStart"/>
+      <w:r>
+        <w:rPr>
+          <w:color w:val="DD7E6B"/>
+          <w:sz w:val="18"/>
+          <w:szCs w:val="18"/>
+        </w:rPr>
+        <w:t>GitHub</w:t>
+      </w:r>
+      <w:proofErr w:type="spellEnd"/>
+      <w:r>
+        <w:rPr>
+          <w:color w:val="DD7E6B"/>
+          <w:sz w:val="18"/>
+          <w:szCs w:val="18"/>
+        </w:rPr>
+        <w:t>.</w:t>
       </w:r>
     </w:p>
     <w:p/>
@@ -1146,20 +1870,13 @@
         <w:rPr>
           <w:b/>
         </w:rPr>
-        <w:lastRenderedPageBreak/>
-        <w:t xml:space="preserve">2.5 </w:t>
-      </w:r>
-      <w:r>
-        <w:rPr>
-          <w:b/>
-        </w:rPr>
-        <w:t>Calendario</w:t>
+        <w:t>2.5 Calendario</w:t>
       </w:r>
     </w:p>
     <w:sectPr>
-      <w:footerReference w:type="default" r:id="rId9"/>
+      <w:footerReference w:type="default" r:id="rId10"/>
       <w:pgSz w:w="11906" w:h="16838"/>
-      <w:pgMar w:top="1417" w:right="1701" w:bottom="1417" w:left="1701" w:header="720" w:footer="720" w:gutter="0"/>
+      <w:pgMar w:top="993" w:right="1701" w:bottom="851" w:left="1701" w:header="720" w:footer="720" w:gutter="0"/>
       <w:pgNumType w:start="1"/>
       <w:cols w:space="720"/>
     </w:sectPr>
@@ -1168,7 +1885,7 @@
 </file>
 
 <file path=word/endnotes.xml><?xml version="1.0" encoding="utf-8"?>
-<w:endnotes xmlns:wpc="http://schemas.microsoft.com/office/word/2010/wordprocessingCanvas" xmlns:cx="http://schemas.microsoft.com/office/drawing/2014/chartex" xmlns:cx1="http://schemas.microsoft.com/office/drawing/2015/9/8/chartex" xmlns:cx2="http://schemas.microsoft.com/office/drawing/2015/10/21/chartex" xmlns:mc="http://schemas.openxmlformats.org/markup-compatibility/2006" xmlns:o="urn:schemas-microsoft-com:office:office" xmlns:r="http://schemas.openxmlformats.org/officeDocument/2006/relationships" xmlns:m="http://schemas.openxmlformats.org/officeDocument/2006/math" xmlns:v="urn:schemas-microsoft-com:vml" xmlns:wp14="http://schemas.microsoft.com/office/word/2010/wordprocessingDrawing" xmlns:wp="http://schemas.openxmlformats.org/drawingml/2006/wordprocessingDrawing" xmlns:w10="urn:schemas-microsoft-com:office:word" xmlns:w="http://schemas.openxmlformats.org/wordprocessingml/2006/main" xmlns:w14="http://schemas.microsoft.com/office/word/2010/wordml" xmlns:w15="http://schemas.microsoft.com/office/word/2012/wordml" xmlns:w16se="http://schemas.microsoft.com/office/word/2015/wordml/symex" xmlns:wpg="http://schemas.microsoft.com/office/word/2010/wordprocessingGroup" xmlns:wpi="http://schemas.microsoft.com/office/word/2010/wordprocessingInk" xmlns:wne="http://schemas.microsoft.com/office/word/2006/wordml" xmlns:wps="http://schemas.microsoft.com/office/word/2010/wordprocessingShape" mc:Ignorable="w14 w15 w16se wp14">
+<w:endnotes xmlns:wpc="http://schemas.microsoft.com/office/word/2010/wordprocessingCanvas" xmlns:mc="http://schemas.openxmlformats.org/markup-compatibility/2006" xmlns:o="urn:schemas-microsoft-com:office:office" xmlns:r="http://schemas.openxmlformats.org/officeDocument/2006/relationships" xmlns:m="http://schemas.openxmlformats.org/officeDocument/2006/math" xmlns:v="urn:schemas-microsoft-com:vml" xmlns:wp14="http://schemas.microsoft.com/office/word/2010/wordprocessingDrawing" xmlns:wp="http://schemas.openxmlformats.org/drawingml/2006/wordprocessingDrawing" xmlns:w10="urn:schemas-microsoft-com:office:word" xmlns:w="http://schemas.openxmlformats.org/wordprocessingml/2006/main" xmlns:w14="http://schemas.microsoft.com/office/word/2010/wordml" xmlns:w15="http://schemas.microsoft.com/office/word/2012/wordml" xmlns:wpg="http://schemas.microsoft.com/office/word/2010/wordprocessingGroup" xmlns:wpi="http://schemas.microsoft.com/office/word/2010/wordprocessingInk" xmlns:wne="http://schemas.microsoft.com/office/word/2006/wordml" xmlns:wps="http://schemas.microsoft.com/office/word/2010/wordprocessingShape" mc:Ignorable="w14 w15 wp14">
   <w:endnote w:type="separator" w:id="-1">
     <w:p>
       <w:pPr>
@@ -1193,13 +1910,13 @@
 </file>
 
 <file path=word/footer1.xml><?xml version="1.0" encoding="utf-8"?>
-<w:ftr xmlns:wpc="http://schemas.microsoft.com/office/word/2010/wordprocessingCanvas" xmlns:cx="http://schemas.microsoft.com/office/drawing/2014/chartex" xmlns:cx1="http://schemas.microsoft.com/office/drawing/2015/9/8/chartex" xmlns:cx2="http://schemas.microsoft.com/office/drawing/2015/10/21/chartex" xmlns:mc="http://schemas.openxmlformats.org/markup-compatibility/2006" xmlns:o="urn:schemas-microsoft-com:office:office" xmlns:r="http://schemas.openxmlformats.org/officeDocument/2006/relationships" xmlns:m="http://schemas.openxmlformats.org/officeDocument/2006/math" xmlns:v="urn:schemas-microsoft-com:vml" xmlns:wp14="http://schemas.microsoft.com/office/word/2010/wordprocessingDrawing" xmlns:wp="http://schemas.openxmlformats.org/drawingml/2006/wordprocessingDrawing" xmlns:w10="urn:schemas-microsoft-com:office:word" xmlns:w="http://schemas.openxmlformats.org/wordprocessingml/2006/main" xmlns:w14="http://schemas.microsoft.com/office/word/2010/wordml" xmlns:w15="http://schemas.microsoft.com/office/word/2012/wordml" xmlns:w16se="http://schemas.microsoft.com/office/word/2015/wordml/symex" xmlns:wpg="http://schemas.microsoft.com/office/word/2010/wordprocessingGroup" xmlns:wpi="http://schemas.microsoft.com/office/word/2010/wordprocessingInk" xmlns:wne="http://schemas.microsoft.com/office/word/2006/wordml" xmlns:wps="http://schemas.microsoft.com/office/word/2010/wordprocessingShape" mc:Ignorable="w14 w15 w16se wp14">
+<w:ftr xmlns:wpc="http://schemas.microsoft.com/office/word/2010/wordprocessingCanvas" xmlns:mc="http://schemas.openxmlformats.org/markup-compatibility/2006" xmlns:o="urn:schemas-microsoft-com:office:office" xmlns:r="http://schemas.openxmlformats.org/officeDocument/2006/relationships" xmlns:m="http://schemas.openxmlformats.org/officeDocument/2006/math" xmlns:v="urn:schemas-microsoft-com:vml" xmlns:wp14="http://schemas.microsoft.com/office/word/2010/wordprocessingDrawing" xmlns:wp="http://schemas.openxmlformats.org/drawingml/2006/wordprocessingDrawing" xmlns:w10="urn:schemas-microsoft-com:office:word" xmlns:w="http://schemas.openxmlformats.org/wordprocessingml/2006/main" xmlns:w14="http://schemas.microsoft.com/office/word/2010/wordml" xmlns:w15="http://schemas.microsoft.com/office/word/2012/wordml" xmlns:wpg="http://schemas.microsoft.com/office/word/2010/wordprocessingGroup" xmlns:wpi="http://schemas.microsoft.com/office/word/2010/wordprocessingInk" xmlns:wne="http://schemas.microsoft.com/office/word/2006/wordml" xmlns:wps="http://schemas.microsoft.com/office/word/2010/wordprocessingShape" mc:Ignorable="w14 w15 wp14">
   <w:p/>
 </w:ftr>
 </file>
 
 <file path=word/footnotes.xml><?xml version="1.0" encoding="utf-8"?>
-<w:footnotes xmlns:wpc="http://schemas.microsoft.com/office/word/2010/wordprocessingCanvas" xmlns:cx="http://schemas.microsoft.com/office/drawing/2014/chartex" xmlns:cx1="http://schemas.microsoft.com/office/drawing/2015/9/8/chartex" xmlns:cx2="http://schemas.microsoft.com/office/drawing/2015/10/21/chartex" xmlns:mc="http://schemas.openxmlformats.org/markup-compatibility/2006" xmlns:o="urn:schemas-microsoft-com:office:office" xmlns:r="http://schemas.openxmlformats.org/officeDocument/2006/relationships" xmlns:m="http://schemas.openxmlformats.org/officeDocument/2006/math" xmlns:v="urn:schemas-microsoft-com:vml" xmlns:wp14="http://schemas.microsoft.com/office/word/2010/wordprocessingDrawing" xmlns:wp="http://schemas.openxmlformats.org/drawingml/2006/wordprocessingDrawing" xmlns:w10="urn:schemas-microsoft-com:office:word" xmlns:w="http://schemas.openxmlformats.org/wordprocessingml/2006/main" xmlns:w14="http://schemas.microsoft.com/office/word/2010/wordml" xmlns:w15="http://schemas.microsoft.com/office/word/2012/wordml" xmlns:w16se="http://schemas.microsoft.com/office/word/2015/wordml/symex" xmlns:wpg="http://schemas.microsoft.com/office/word/2010/wordprocessingGroup" xmlns:wpi="http://schemas.microsoft.com/office/word/2010/wordprocessingInk" xmlns:wne="http://schemas.microsoft.com/office/word/2006/wordml" xmlns:wps="http://schemas.microsoft.com/office/word/2010/wordprocessingShape" mc:Ignorable="w14 w15 w16se wp14">
+<w:footnotes xmlns:wpc="http://schemas.microsoft.com/office/word/2010/wordprocessingCanvas" xmlns:mc="http://schemas.openxmlformats.org/markup-compatibility/2006" xmlns:o="urn:schemas-microsoft-com:office:office" xmlns:r="http://schemas.openxmlformats.org/officeDocument/2006/relationships" xmlns:m="http://schemas.openxmlformats.org/officeDocument/2006/math" xmlns:v="urn:schemas-microsoft-com:vml" xmlns:wp14="http://schemas.microsoft.com/office/word/2010/wordprocessingDrawing" xmlns:wp="http://schemas.openxmlformats.org/drawingml/2006/wordprocessingDrawing" xmlns:w10="urn:schemas-microsoft-com:office:word" xmlns:w="http://schemas.openxmlformats.org/wordprocessingml/2006/main" xmlns:w14="http://schemas.microsoft.com/office/word/2010/wordml" xmlns:w15="http://schemas.microsoft.com/office/word/2012/wordml" xmlns:wpg="http://schemas.microsoft.com/office/word/2010/wordprocessingGroup" xmlns:wpi="http://schemas.microsoft.com/office/word/2010/wordprocessingInk" xmlns:wne="http://schemas.microsoft.com/office/word/2006/wordml" xmlns:wps="http://schemas.microsoft.com/office/word/2010/wordprocessingShape" mc:Ignorable="w14 w15 wp14">
   <w:footnote w:type="separator" w:id="-1">
     <w:p>
       <w:pPr>
@@ -1224,8 +1941,8 @@
 </file>
 
 <file path=word/numbering.xml><?xml version="1.0" encoding="utf-8"?>
-<w:numbering xmlns:wpc="http://schemas.microsoft.com/office/word/2010/wordprocessingCanvas" xmlns:cx="http://schemas.microsoft.com/office/drawing/2014/chartex" xmlns:cx1="http://schemas.microsoft.com/office/drawing/2015/9/8/chartex" xmlns:cx2="http://schemas.microsoft.com/office/drawing/2015/10/21/chartex" xmlns:mc="http://schemas.openxmlformats.org/markup-compatibility/2006" xmlns:o="urn:schemas-microsoft-com:office:office" xmlns:r="http://schemas.openxmlformats.org/officeDocument/2006/relationships" xmlns:m="http://schemas.openxmlformats.org/officeDocument/2006/math" xmlns:v="urn:schemas-microsoft-com:vml" xmlns:wp14="http://schemas.microsoft.com/office/word/2010/wordprocessingDrawing" xmlns:wp="http://schemas.openxmlformats.org/drawingml/2006/wordprocessingDrawing" xmlns:w10="urn:schemas-microsoft-com:office:word" xmlns:w="http://schemas.openxmlformats.org/wordprocessingml/2006/main" xmlns:w14="http://schemas.microsoft.com/office/word/2010/wordml" xmlns:w15="http://schemas.microsoft.com/office/word/2012/wordml" xmlns:w16se="http://schemas.microsoft.com/office/word/2015/wordml/symex" xmlns:wpg="http://schemas.microsoft.com/office/word/2010/wordprocessingGroup" xmlns:wpi="http://schemas.microsoft.com/office/word/2010/wordprocessingInk" xmlns:wne="http://schemas.microsoft.com/office/word/2006/wordml" xmlns:wps="http://schemas.microsoft.com/office/word/2010/wordprocessingShape" mc:Ignorable="w14 w15 w16se wp14">
-  <w:abstractNum w:abstractNumId="0" w15:restartNumberingAfterBreak="0">
+<w:numbering xmlns:wpc="http://schemas.microsoft.com/office/word/2010/wordprocessingCanvas" xmlns:mc="http://schemas.openxmlformats.org/markup-compatibility/2006" xmlns:o="urn:schemas-microsoft-com:office:office" xmlns:r="http://schemas.openxmlformats.org/officeDocument/2006/relationships" xmlns:m="http://schemas.openxmlformats.org/officeDocument/2006/math" xmlns:v="urn:schemas-microsoft-com:vml" xmlns:wp14="http://schemas.microsoft.com/office/word/2010/wordprocessingDrawing" xmlns:wp="http://schemas.openxmlformats.org/drawingml/2006/wordprocessingDrawing" xmlns:w10="urn:schemas-microsoft-com:office:word" xmlns:w="http://schemas.openxmlformats.org/wordprocessingml/2006/main" xmlns:w14="http://schemas.microsoft.com/office/word/2010/wordml" xmlns:w15="http://schemas.microsoft.com/office/word/2012/wordml" xmlns:wpg="http://schemas.microsoft.com/office/word/2010/wordprocessingGroup" xmlns:wpi="http://schemas.microsoft.com/office/word/2010/wordprocessingInk" xmlns:wne="http://schemas.microsoft.com/office/word/2006/wordml" xmlns:wps="http://schemas.microsoft.com/office/word/2010/wordprocessingShape" mc:Ignorable="w14 w15 wp14">
+  <w:abstractNum w:abstractNumId="0">
     <w:nsid w:val="1D79682D"/>
     <w:multiLevelType w:val="multilevel"/>
     <w:tmpl w:val="ADF07358"/>
@@ -1318,7 +2035,7 @@
 </file>
 
 <file path=word/styles.xml><?xml version="1.0" encoding="utf-8"?>
-<w:styles xmlns:mc="http://schemas.openxmlformats.org/markup-compatibility/2006" xmlns:r="http://schemas.openxmlformats.org/officeDocument/2006/relationships" xmlns:w="http://schemas.openxmlformats.org/wordprocessingml/2006/main" xmlns:w14="http://schemas.microsoft.com/office/word/2010/wordml" xmlns:w15="http://schemas.microsoft.com/office/word/2012/wordml" xmlns:w16se="http://schemas.microsoft.com/office/word/2015/wordml/symex" mc:Ignorable="w14 w15 w16se">
+<w:styles xmlns:mc="http://schemas.openxmlformats.org/markup-compatibility/2006" xmlns:r="http://schemas.openxmlformats.org/officeDocument/2006/relationships" xmlns:w="http://schemas.openxmlformats.org/wordprocessingml/2006/main" xmlns:w14="http://schemas.microsoft.com/office/word/2010/wordml" xmlns:w15="http://schemas.microsoft.com/office/word/2012/wordml" mc:Ignorable="w14 w15">
   <w:docDefaults>
     <w:rPrDefault>
       <w:rPr>
@@ -1335,7 +2052,7 @@
       </w:pPr>
     </w:pPrDefault>
   </w:docDefaults>
-  <w:latentStyles w:defLockedState="0" w:defUIPriority="99" w:defSemiHidden="0" w:defUnhideWhenUsed="0" w:defQFormat="0" w:count="372">
+  <w:latentStyles w:defLockedState="0" w:defUIPriority="99" w:defSemiHidden="0" w:defUnhideWhenUsed="0" w:defQFormat="0" w:count="371">
     <w:lsdException w:name="Normal" w:uiPriority="0" w:qFormat="1"/>
     <w:lsdException w:name="heading 1" w:uiPriority="9" w:qFormat="1"/>
     <w:lsdException w:name="heading 2" w:semiHidden="1" w:uiPriority="9" w:unhideWhenUsed="1" w:qFormat="1"/>
@@ -1707,7 +2424,6 @@
     <w:lsdException w:name="List Table 5 Dark Accent 6" w:uiPriority="50"/>
     <w:lsdException w:name="List Table 6 Colorful Accent 6" w:uiPriority="51"/>
     <w:lsdException w:name="List Table 7 Colorful Accent 6" w:uiPriority="52"/>
-    <w:lsdException w:name="Mention" w:semiHidden="1" w:unhideWhenUsed="1"/>
   </w:latentStyles>
   <w:style w:type="paragraph" w:default="1" w:styleId="Normal">
     <w:name w:val="Normal"/>
@@ -1850,7 +2566,7 @@
       </w:tblCellMar>
     </w:tblPr>
   </w:style>
-  <w:style w:type="paragraph" w:styleId="Ttulo">
+  <w:style w:type="paragraph" w:styleId="Puesto">
     <w:name w:val="Title"/>
     <w:basedOn w:val="Normal"/>
     <w:next w:val="Normal"/>

</xml_diff>